<commit_message>
User Design Interface 50%
</commit_message>
<xml_diff>
--- a/System Design/Nunua Pamoja Design.docx
+++ b/System Design/Nunua Pamoja Design.docx
@@ -168,6 +168,296 @@
     <w:p>
       <w:r>
         <w:rPr>
+          <w:noProof/>
+        </w:rPr>
+        <mc:AlternateContent>
+          <mc:Choice Requires="wps">
+            <w:drawing>
+              <wp:anchor distT="0" distB="0" distL="114300" distR="114300" simplePos="0" relativeHeight="251826176" behindDoc="0" locked="0" layoutInCell="1" allowOverlap="1">
+                <wp:simplePos x="0" y="0"/>
+                <wp:positionH relativeFrom="column">
+                  <wp:posOffset>10385916</wp:posOffset>
+                </wp:positionH>
+                <wp:positionV relativeFrom="paragraph">
+                  <wp:posOffset>307052</wp:posOffset>
+                </wp:positionV>
+                <wp:extent cx="51759" cy="10334446"/>
+                <wp:effectExtent l="19050" t="0" r="62865" b="48260"/>
+                <wp:wrapNone/>
+                <wp:docPr id="134" name="Straight Arrow Connector 134"/>
+                <wp:cNvGraphicFramePr/>
+                <a:graphic xmlns:a="http://schemas.openxmlformats.org/drawingml/2006/main">
+                  <a:graphicData uri="http://schemas.microsoft.com/office/word/2010/wordprocessingShape">
+                    <wps:wsp>
+                      <wps:cNvCnPr/>
+                      <wps:spPr>
+                        <a:xfrm>
+                          <a:off x="0" y="0"/>
+                          <a:ext cx="51759" cy="10334446"/>
+                        </a:xfrm>
+                        <a:prstGeom prst="straightConnector1">
+                          <a:avLst/>
+                        </a:prstGeom>
+                        <a:ln>
+                          <a:tailEnd type="triangle"/>
+                        </a:ln>
+                      </wps:spPr>
+                      <wps:style>
+                        <a:lnRef idx="1">
+                          <a:schemeClr val="accent1"/>
+                        </a:lnRef>
+                        <a:fillRef idx="0">
+                          <a:schemeClr val="accent1"/>
+                        </a:fillRef>
+                        <a:effectRef idx="0">
+                          <a:schemeClr val="accent1"/>
+                        </a:effectRef>
+                        <a:fontRef idx="minor">
+                          <a:schemeClr val="tx1"/>
+                        </a:fontRef>
+                      </wps:style>
+                      <wps:bodyPr/>
+                    </wps:wsp>
+                  </a:graphicData>
+                </a:graphic>
+              </wp:anchor>
+            </w:drawing>
+          </mc:Choice>
+          <mc:Fallback>
+            <w:pict>
+              <v:shapetype w14:anchorId="0A9271B3" id="_x0000_t32" coordsize="21600,21600" o:spt="32" o:oned="t" path="m,l21600,21600e" filled="f">
+                <v:path arrowok="t" fillok="f" o:connecttype="none"/>
+                <o:lock v:ext="edit" shapetype="t"/>
+              </v:shapetype>
+              <v:shape id="Straight Arrow Connector 134" o:spid="_x0000_s1026" type="#_x0000_t32" style="position:absolute;margin-left:817.8pt;margin-top:24.2pt;width:4.1pt;height:813.75pt;z-index:251826176;visibility:visible;mso-wrap-style:square;mso-wrap-distance-left:9pt;mso-wrap-distance-top:0;mso-wrap-distance-right:9pt;mso-wrap-distance-bottom:0;mso-position-horizontal:absolute;mso-position-horizontal-relative:text;mso-position-vertical:absolute;mso-position-vertical-relative:text" o:gfxdata="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" strokecolor="#5b9bd5 [3204]" strokeweight=".5pt">
+                <v:stroke endarrow="block" joinstyle="miter"/>
+              </v:shape>
+            </w:pict>
+          </mc:Fallback>
+        </mc:AlternateContent>
+      </w:r>
+      <w:r>
+        <w:rPr>
+          <w:noProof/>
+        </w:rPr>
+        <mc:AlternateContent>
+          <mc:Choice Requires="wps">
+            <w:drawing>
+              <wp:anchor distT="0" distB="0" distL="114300" distR="114300" simplePos="0" relativeHeight="251825152" behindDoc="0" locked="0" layoutInCell="1" allowOverlap="1">
+                <wp:simplePos x="0" y="0"/>
+                <wp:positionH relativeFrom="column">
+                  <wp:posOffset>7289033</wp:posOffset>
+                </wp:positionH>
+                <wp:positionV relativeFrom="paragraph">
+                  <wp:posOffset>263920</wp:posOffset>
+                </wp:positionV>
+                <wp:extent cx="3114136" cy="25880"/>
+                <wp:effectExtent l="0" t="38100" r="29210" b="88900"/>
+                <wp:wrapNone/>
+                <wp:docPr id="133" name="Straight Arrow Connector 133"/>
+                <wp:cNvGraphicFramePr/>
+                <a:graphic xmlns:a="http://schemas.openxmlformats.org/drawingml/2006/main">
+                  <a:graphicData uri="http://schemas.microsoft.com/office/word/2010/wordprocessingShape">
+                    <wps:wsp>
+                      <wps:cNvCnPr/>
+                      <wps:spPr>
+                        <a:xfrm>
+                          <a:off x="0" y="0"/>
+                          <a:ext cx="3114136" cy="25880"/>
+                        </a:xfrm>
+                        <a:prstGeom prst="straightConnector1">
+                          <a:avLst/>
+                        </a:prstGeom>
+                        <a:ln>
+                          <a:tailEnd type="triangle"/>
+                        </a:ln>
+                      </wps:spPr>
+                      <wps:style>
+                        <a:lnRef idx="1">
+                          <a:schemeClr val="accent1"/>
+                        </a:lnRef>
+                        <a:fillRef idx="0">
+                          <a:schemeClr val="accent1"/>
+                        </a:fillRef>
+                        <a:effectRef idx="0">
+                          <a:schemeClr val="accent1"/>
+                        </a:effectRef>
+                        <a:fontRef idx="minor">
+                          <a:schemeClr val="tx1"/>
+                        </a:fontRef>
+                      </wps:style>
+                      <wps:bodyPr/>
+                    </wps:wsp>
+                  </a:graphicData>
+                </a:graphic>
+              </wp:anchor>
+            </w:drawing>
+          </mc:Choice>
+          <mc:Fallback>
+            <w:pict>
+              <v:shape w14:anchorId="3726D4AB" id="Straight Arrow Connector 133" o:spid="_x0000_s1026" type="#_x0000_t32" style="position:absolute;margin-left:573.95pt;margin-top:20.8pt;width:245.2pt;height:2.05pt;z-index:251825152;visibility:visible;mso-wrap-style:square;mso-wrap-distance-left:9pt;mso-wrap-distance-top:0;mso-wrap-distance-right:9pt;mso-wrap-distance-bottom:0;mso-position-horizontal:absolute;mso-position-horizontal-relative:text;mso-position-vertical:absolute;mso-position-vertical-relative:text" o:gfxdata="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" strokecolor="#5b9bd5 [3204]" strokeweight=".5pt">
+                <v:stroke endarrow="block" joinstyle="miter"/>
+              </v:shape>
+            </w:pict>
+          </mc:Fallback>
+        </mc:AlternateContent>
+      </w:r>
+      <w:r>
+        <w:rPr>
+          <w:noProof/>
+        </w:rPr>
+        <mc:AlternateContent>
+          <mc:Choice Requires="wps">
+            <w:drawing>
+              <wp:anchor distT="0" distB="0" distL="114300" distR="114300" simplePos="0" relativeHeight="251802624" behindDoc="0" locked="0" layoutInCell="1" allowOverlap="1" wp14:anchorId="1FFF25EA" wp14:editId="1A5E3663">
+                <wp:simplePos x="0" y="0"/>
+                <wp:positionH relativeFrom="column">
+                  <wp:posOffset>6638925</wp:posOffset>
+                </wp:positionH>
+                <wp:positionV relativeFrom="paragraph">
+                  <wp:posOffset>94615</wp:posOffset>
+                </wp:positionV>
+                <wp:extent cx="647700" cy="370840"/>
+                <wp:effectExtent l="0" t="0" r="0" b="0"/>
+                <wp:wrapNone/>
+                <wp:docPr id="116" name="Oval 116"/>
+                <wp:cNvGraphicFramePr/>
+                <a:graphic xmlns:a="http://schemas.openxmlformats.org/drawingml/2006/main">
+                  <a:graphicData uri="http://schemas.microsoft.com/office/word/2010/wordprocessingShape">
+                    <wps:wsp>
+                      <wps:cNvSpPr/>
+                      <wps:spPr>
+                        <a:xfrm>
+                          <a:off x="0" y="0"/>
+                          <a:ext cx="647700" cy="370840"/>
+                        </a:xfrm>
+                        <a:prstGeom prst="ellipse">
+                          <a:avLst/>
+                        </a:prstGeom>
+                      </wps:spPr>
+                      <wps:style>
+                        <a:lnRef idx="2">
+                          <a:schemeClr val="accent1">
+                            <a:shade val="50000"/>
+                          </a:schemeClr>
+                        </a:lnRef>
+                        <a:fillRef idx="1">
+                          <a:schemeClr val="accent1"/>
+                        </a:fillRef>
+                        <a:effectRef idx="0">
+                          <a:schemeClr val="accent1"/>
+                        </a:effectRef>
+                        <a:fontRef idx="minor">
+                          <a:schemeClr val="lt1"/>
+                        </a:fontRef>
+                      </wps:style>
+                      <wps:txbx>
+                        <w:txbxContent>
+                          <w:p>
+                            <w:r>
+                              <w:t>Yes</w:t>
+                            </w:r>
+                          </w:p>
+                        </w:txbxContent>
+                      </wps:txbx>
+                      <wps:bodyPr rot="0" spcFirstLastPara="0" vertOverflow="overflow" horzOverflow="overflow" vert="horz" wrap="square" lIns="91440" tIns="45720" rIns="91440" bIns="45720" numCol="1" spcCol="0" rtlCol="0" fromWordArt="0" anchor="ctr" anchorCtr="0" forceAA="0" compatLnSpc="1">
+                        <a:prstTxWarp prst="textNoShape">
+                          <a:avLst/>
+                        </a:prstTxWarp>
+                        <a:noAutofit/>
+                      </wps:bodyPr>
+                    </wps:wsp>
+                  </a:graphicData>
+                </a:graphic>
+              </wp:anchor>
+            </w:drawing>
+          </mc:Choice>
+          <mc:Fallback>
+            <w:pict>
+              <v:oval w14:anchorId="1FFF25EA" id="Oval 116" o:spid="_x0000_s1027" style="position:absolute;margin-left:522.75pt;margin-top:7.45pt;width:51pt;height:29.2pt;z-index:251802624;visibility:visible;mso-wrap-style:square;mso-wrap-distance-left:9pt;mso-wrap-distance-top:0;mso-wrap-distance-right:9pt;mso-wrap-distance-bottom:0;mso-position-horizontal:absolute;mso-position-horizontal-relative:text;mso-position-vertical:absolute;mso-position-vertical-relative:text;v-text-anchor:middle" o:gfxdata="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" fillcolor="#5b9bd5 [3204]" strokecolor="#1f4d78 [1604]" strokeweight="1pt">
+                <v:stroke joinstyle="miter"/>
+                <v:textbox>
+                  <w:txbxContent>
+                    <w:p>
+                      <w:r>
+                        <w:t>Yes</w:t>
+                      </w:r>
+                    </w:p>
+                  </w:txbxContent>
+                </v:textbox>
+              </v:oval>
+            </w:pict>
+          </mc:Fallback>
+        </mc:AlternateContent>
+      </w:r>
+      <w:r>
+        <w:rPr>
+          <w:noProof/>
+        </w:rPr>
+        <mc:AlternateContent>
+          <mc:Choice Requires="wps">
+            <w:drawing>
+              <wp:anchor distT="0" distB="0" distL="114300" distR="114300" simplePos="0" relativeHeight="251803648" behindDoc="0" locked="0" layoutInCell="1" allowOverlap="1">
+                <wp:simplePos x="0" y="0"/>
+                <wp:positionH relativeFrom="column">
+                  <wp:posOffset>6032557</wp:posOffset>
+                </wp:positionH>
+                <wp:positionV relativeFrom="paragraph">
+                  <wp:posOffset>289171</wp:posOffset>
+                </wp:positionV>
+                <wp:extent cx="614149" cy="20472"/>
+                <wp:effectExtent l="0" t="76200" r="33655" b="74930"/>
+                <wp:wrapNone/>
+                <wp:docPr id="117" name="Straight Arrow Connector 117"/>
+                <wp:cNvGraphicFramePr/>
+                <a:graphic xmlns:a="http://schemas.openxmlformats.org/drawingml/2006/main">
+                  <a:graphicData uri="http://schemas.microsoft.com/office/word/2010/wordprocessingShape">
+                    <wps:wsp>
+                      <wps:cNvCnPr/>
+                      <wps:spPr>
+                        <a:xfrm flipV="1">
+                          <a:off x="0" y="0"/>
+                          <a:ext cx="614149" cy="20472"/>
+                        </a:xfrm>
+                        <a:prstGeom prst="straightConnector1">
+                          <a:avLst/>
+                        </a:prstGeom>
+                        <a:ln>
+                          <a:tailEnd type="triangle"/>
+                        </a:ln>
+                      </wps:spPr>
+                      <wps:style>
+                        <a:lnRef idx="1">
+                          <a:schemeClr val="accent1"/>
+                        </a:lnRef>
+                        <a:fillRef idx="0">
+                          <a:schemeClr val="accent1"/>
+                        </a:fillRef>
+                        <a:effectRef idx="0">
+                          <a:schemeClr val="accent1"/>
+                        </a:effectRef>
+                        <a:fontRef idx="minor">
+                          <a:schemeClr val="tx1"/>
+                        </a:fontRef>
+                      </wps:style>
+                      <wps:bodyPr/>
+                    </wps:wsp>
+                  </a:graphicData>
+                </a:graphic>
+              </wp:anchor>
+            </w:drawing>
+          </mc:Choice>
+          <mc:Fallback>
+            <w:pict>
+              <v:shape w14:anchorId="691A3BB2" id="Straight Arrow Connector 117" o:spid="_x0000_s1026" type="#_x0000_t32" style="position:absolute;margin-left:475pt;margin-top:22.75pt;width:48.35pt;height:1.6pt;flip:y;z-index:251803648;visibility:visible;mso-wrap-style:square;mso-wrap-distance-left:9pt;mso-wrap-distance-top:0;mso-wrap-distance-right:9pt;mso-wrap-distance-bottom:0;mso-position-horizontal:absolute;mso-position-horizontal-relative:text;mso-position-vertical:absolute;mso-position-vertical-relative:text" o:gfxdata="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" strokecolor="#5b9bd5 [3204]" strokeweight=".5pt">
+                <v:stroke endarrow="block" joinstyle="miter"/>
+              </v:shape>
+            </w:pict>
+          </mc:Fallback>
+        </mc:AlternateContent>
+      </w:r>
+      <w:r>
+        <w:rPr>
           <w:rFonts w:asciiTheme="majorHAnsi" w:hAnsiTheme="majorHAnsi" w:cstheme="majorHAnsi"/>
           <w:noProof/>
           <w:sz w:val="32"/>
@@ -234,11 +524,7 @@
           </mc:Choice>
           <mc:Fallback>
             <w:pict>
-              <v:shapetype w14:anchorId="06613E3F" id="_x0000_t32" coordsize="21600,21600" o:spt="32" o:oned="t" path="m,l21600,21600e" filled="f">
-                <v:path arrowok="t" fillok="f" o:connecttype="none"/>
-                <o:lock v:ext="edit" shapetype="t"/>
-              </v:shapetype>
-              <v:shape id="Straight Arrow Connector 75" o:spid="_x0000_s1026" type="#_x0000_t32" style="position:absolute;margin-left:59.1pt;margin-top:21.15pt;width:146.2pt;height:3.6pt;flip:x;z-index:251750400;visibility:visible;mso-wrap-style:square;mso-width-percent:0;mso-height-percent:0;mso-wrap-distance-left:9pt;mso-wrap-distance-top:0;mso-wrap-distance-right:9pt;mso-wrap-distance-bottom:0;mso-position-horizontal:absolute;mso-position-horizontal-relative:text;mso-position-vertical:absolute;mso-position-vertical-relative:text;mso-width-percent:0;mso-height-percent:0;mso-width-relative:margin;mso-height-relative:margin" o:gfxdata="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" strokecolor="#5b9bd5 [3204]" strokeweight=".5pt">
+              <v:shape w14:anchorId="3BFD11A5" id="Straight Arrow Connector 75" o:spid="_x0000_s1026" type="#_x0000_t32" style="position:absolute;margin-left:59.1pt;margin-top:21.15pt;width:146.2pt;height:3.6pt;flip:x;z-index:251750400;visibility:visible;mso-wrap-style:square;mso-width-percent:0;mso-height-percent:0;mso-wrap-distance-left:9pt;mso-wrap-distance-top:0;mso-wrap-distance-right:9pt;mso-wrap-distance-bottom:0;mso-position-horizontal:absolute;mso-position-horizontal-relative:text;mso-position-vertical:absolute;mso-position-vertical-relative:text;mso-width-percent:0;mso-height-percent:0;mso-width-relative:margin;mso-height-relative:margin" o:gfxdata="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" strokecolor="#5b9bd5 [3204]" strokeweight=".5pt">
                 <v:stroke endarrow="block" joinstyle="miter"/>
               </v:shape>
             </w:pict>
@@ -307,7 +593,7 @@
           </mc:Choice>
           <mc:Fallback>
             <w:pict>
-              <v:shape w14:anchorId="2C8DBCB0" id="Straight Arrow Connector 74" o:spid="_x0000_s1026" type="#_x0000_t32" style="position:absolute;margin-left:252.9pt;margin-top:22.5pt;width:50.1pt;height:.65pt;flip:x y;z-index:251749376;visibility:visible;mso-wrap-style:square;mso-wrap-distance-left:9pt;mso-wrap-distance-top:0;mso-wrap-distance-right:9pt;mso-wrap-distance-bottom:0;mso-position-horizontal:absolute;mso-position-horizontal-relative:text;mso-position-vertical:absolute;mso-position-vertical-relative:text" o:gfxdata="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" strokecolor="#5b9bd5 [3204]" strokeweight=".5pt">
+              <v:shape w14:anchorId="5C23E885" id="Straight Arrow Connector 74" o:spid="_x0000_s1026" type="#_x0000_t32" style="position:absolute;margin-left:252.9pt;margin-top:22.5pt;width:50.1pt;height:.65pt;flip:x y;z-index:251749376;visibility:visible;mso-wrap-style:square;mso-wrap-distance-left:9pt;mso-wrap-distance-top:0;mso-wrap-distance-right:9pt;mso-wrap-distance-bottom:0;mso-position-horizontal:absolute;mso-position-horizontal-relative:text;mso-position-vertical:absolute;mso-position-vertical-relative:text" o:gfxdata="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" strokecolor="#5b9bd5 [3204]" strokeweight=".5pt">
                 <v:stroke endarrow="block" joinstyle="miter"/>
               </v:shape>
             </w:pict>
@@ -395,7 +681,7 @@
           </mc:Choice>
           <mc:Fallback>
             <w:pict>
-              <v:oval w14:anchorId="4096ECC6" id="Oval 73" o:spid="_x0000_s1027" style="position:absolute;margin-left:205.95pt;margin-top:9.35pt;width:49.1pt;height:29.25pt;z-index:251748352;visibility:visible;mso-wrap-style:square;mso-width-percent:0;mso-wrap-distance-left:9pt;mso-wrap-distance-top:0;mso-wrap-distance-right:9pt;mso-wrap-distance-bottom:0;mso-position-horizontal:absolute;mso-position-horizontal-relative:text;mso-position-vertical:absolute;mso-position-vertical-relative:text;mso-width-percent:0;mso-width-relative:margin;v-text-anchor:middle" o:gfxdata="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" fillcolor="#5b9bd5 [3204]" strokecolor="#1f4d78 [1604]" strokeweight="1pt">
+              <v:oval w14:anchorId="4096ECC6" id="Oval 73" o:spid="_x0000_s1028" style="position:absolute;margin-left:205.95pt;margin-top:9.35pt;width:49.1pt;height:29.25pt;z-index:251748352;visibility:visible;mso-wrap-style:square;mso-width-percent:0;mso-wrap-distance-left:9pt;mso-wrap-distance-top:0;mso-wrap-distance-right:9pt;mso-wrap-distance-bottom:0;mso-position-horizontal:absolute;mso-position-horizontal-relative:text;mso-position-vertical:absolute;mso-position-vertical-relative:text;mso-width-percent:0;mso-width-relative:margin;v-text-anchor:middle" o:gfxdata="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" fillcolor="#5b9bd5 [3204]" strokecolor="#1f4d78 [1604]" strokeweight="1pt">
                 <v:stroke joinstyle="miter"/>
                 <v:textbox>
                   <w:txbxContent>
@@ -428,6 +714,78 @@
           <w:u w:val="single"/>
         </w:rPr>
       </w:pPr>
+      <w:r>
+        <w:rPr>
+          <w:noProof/>
+        </w:rPr>
+        <mc:AlternateContent>
+          <mc:Choice Requires="wps">
+            <w:drawing>
+              <wp:anchor distT="0" distB="0" distL="114300" distR="114300" simplePos="0" relativeHeight="251824128" behindDoc="0" locked="0" layoutInCell="1" allowOverlap="1">
+                <wp:simplePos x="0" y="0"/>
+                <wp:positionH relativeFrom="column">
+                  <wp:posOffset>10239267</wp:posOffset>
+                </wp:positionH>
+                <wp:positionV relativeFrom="paragraph">
+                  <wp:posOffset>753648</wp:posOffset>
+                </wp:positionV>
+                <wp:extent cx="85462" cy="9695264"/>
+                <wp:effectExtent l="76200" t="38100" r="29210" b="20320"/>
+                <wp:wrapNone/>
+                <wp:docPr id="132" name="Straight Arrow Connector 132"/>
+                <wp:cNvGraphicFramePr/>
+                <a:graphic xmlns:a="http://schemas.openxmlformats.org/drawingml/2006/main">
+                  <a:graphicData uri="http://schemas.microsoft.com/office/word/2010/wordprocessingShape">
+                    <wps:wsp>
+                      <wps:cNvCnPr/>
+                      <wps:spPr>
+                        <a:xfrm flipH="1" flipV="1">
+                          <a:off x="0" y="0"/>
+                          <a:ext cx="85462" cy="9695264"/>
+                        </a:xfrm>
+                        <a:prstGeom prst="straightConnector1">
+                          <a:avLst/>
+                        </a:prstGeom>
+                        <a:ln>
+                          <a:tailEnd type="triangle"/>
+                        </a:ln>
+                      </wps:spPr>
+                      <wps:style>
+                        <a:lnRef idx="1">
+                          <a:schemeClr val="accent1"/>
+                        </a:lnRef>
+                        <a:fillRef idx="0">
+                          <a:schemeClr val="accent1"/>
+                        </a:fillRef>
+                        <a:effectRef idx="0">
+                          <a:schemeClr val="accent1"/>
+                        </a:effectRef>
+                        <a:fontRef idx="minor">
+                          <a:schemeClr val="tx1"/>
+                        </a:fontRef>
+                      </wps:style>
+                      <wps:bodyPr/>
+                    </wps:wsp>
+                  </a:graphicData>
+                </a:graphic>
+                <wp14:sizeRelH relativeFrom="margin">
+                  <wp14:pctWidth>0</wp14:pctWidth>
+                </wp14:sizeRelH>
+                <wp14:sizeRelV relativeFrom="margin">
+                  <wp14:pctHeight>0</wp14:pctHeight>
+                </wp14:sizeRelV>
+              </wp:anchor>
+            </w:drawing>
+          </mc:Choice>
+          <mc:Fallback>
+            <w:pict>
+              <v:shape w14:anchorId="7D9838FD" id="Straight Arrow Connector 132" o:spid="_x0000_s1026" type="#_x0000_t32" style="position:absolute;margin-left:806.25pt;margin-top:59.35pt;width:6.75pt;height:763.4pt;flip:x y;z-index:251824128;visibility:visible;mso-wrap-style:square;mso-width-percent:0;mso-height-percent:0;mso-wrap-distance-left:9pt;mso-wrap-distance-top:0;mso-wrap-distance-right:9pt;mso-wrap-distance-bottom:0;mso-position-horizontal:absolute;mso-position-horizontal-relative:text;mso-position-vertical:absolute;mso-position-vertical-relative:text;mso-width-percent:0;mso-height-percent:0;mso-width-relative:margin;mso-height-relative:margin" o:gfxdata="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" strokecolor="#5b9bd5 [3204]" strokeweight=".5pt">
+                <v:stroke endarrow="block" joinstyle="miter"/>
+              </v:shape>
+            </w:pict>
+          </mc:Fallback>
+        </mc:AlternateContent>
+      </w:r>
       <w:r>
         <w:rPr>
           <w:rFonts w:asciiTheme="majorHAnsi" w:hAnsiTheme="majorHAnsi" w:cstheme="majorHAnsi"/>
@@ -490,7 +848,7 @@
           </mc:Choice>
           <mc:Fallback>
             <w:pict>
-              <v:shape w14:anchorId="0C3027EA" id="Straight Arrow Connector 76" o:spid="_x0000_s1026" type="#_x0000_t32" style="position:absolute;margin-left:60.7pt;margin-top:1.2pt;width:0;height:140.2pt;z-index:251751424;visibility:visible;mso-wrap-style:square;mso-wrap-distance-left:9pt;mso-wrap-distance-top:0;mso-wrap-distance-right:9pt;mso-wrap-distance-bottom:0;mso-position-horizontal:absolute;mso-position-horizontal-relative:text;mso-position-vertical:absolute;mso-position-vertical-relative:text" o:gfxdata="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" strokecolor="#5b9bd5 [3204]" strokeweight=".5pt">
+              <v:shape w14:anchorId="4B3B1758" id="Straight Arrow Connector 76" o:spid="_x0000_s1026" type="#_x0000_t32" style="position:absolute;margin-left:60.7pt;margin-top:1.2pt;width:0;height:140.2pt;z-index:251751424;visibility:visible;mso-wrap-style:square;mso-wrap-distance-left:9pt;mso-wrap-distance-top:0;mso-wrap-distance-right:9pt;mso-wrap-distance-bottom:0;mso-position-horizontal:absolute;mso-position-horizontal-relative:text;mso-position-vertical:absolute;mso-position-vertical-relative:text" o:gfxdata="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" strokecolor="#5b9bd5 [3204]" strokeweight=".5pt">
                 <v:stroke endarrow="block" joinstyle="miter"/>
               </v:shape>
             </w:pict>
@@ -508,6 +866,77 @@
           <w:u w:val="single"/>
         </w:rPr>
       </w:pPr>
+      <w:r>
+        <w:rPr>
+          <w:b/>
+          <w:i/>
+          <w:noProof/>
+          <w:sz w:val="36"/>
+          <w:szCs w:val="36"/>
+          <w:u w:val="single"/>
+        </w:rPr>
+        <mc:AlternateContent>
+          <mc:Choice Requires="wps">
+            <w:drawing>
+              <wp:anchor distT="0" distB="0" distL="114300" distR="114300" simplePos="0" relativeHeight="251827200" behindDoc="0" locked="0" layoutInCell="1" allowOverlap="1">
+                <wp:simplePos x="0" y="0"/>
+                <wp:positionH relativeFrom="column">
+                  <wp:posOffset>4916769</wp:posOffset>
+                </wp:positionH>
+                <wp:positionV relativeFrom="paragraph">
+                  <wp:posOffset>375405</wp:posOffset>
+                </wp:positionV>
+                <wp:extent cx="5331125" cy="77638"/>
+                <wp:effectExtent l="38100" t="0" r="22225" b="93980"/>
+                <wp:wrapNone/>
+                <wp:docPr id="136" name="Straight Arrow Connector 136"/>
+                <wp:cNvGraphicFramePr/>
+                <a:graphic xmlns:a="http://schemas.openxmlformats.org/drawingml/2006/main">
+                  <a:graphicData uri="http://schemas.microsoft.com/office/word/2010/wordprocessingShape">
+                    <wps:wsp>
+                      <wps:cNvCnPr/>
+                      <wps:spPr>
+                        <a:xfrm flipH="1">
+                          <a:off x="0" y="0"/>
+                          <a:ext cx="5331125" cy="77638"/>
+                        </a:xfrm>
+                        <a:prstGeom prst="straightConnector1">
+                          <a:avLst/>
+                        </a:prstGeom>
+                        <a:ln>
+                          <a:tailEnd type="triangle"/>
+                        </a:ln>
+                      </wps:spPr>
+                      <wps:style>
+                        <a:lnRef idx="1">
+                          <a:schemeClr val="accent1"/>
+                        </a:lnRef>
+                        <a:fillRef idx="0">
+                          <a:schemeClr val="accent1"/>
+                        </a:fillRef>
+                        <a:effectRef idx="0">
+                          <a:schemeClr val="accent1"/>
+                        </a:effectRef>
+                        <a:fontRef idx="minor">
+                          <a:schemeClr val="tx1"/>
+                        </a:fontRef>
+                      </wps:style>
+                      <wps:bodyPr/>
+                    </wps:wsp>
+                  </a:graphicData>
+                </a:graphic>
+              </wp:anchor>
+            </w:drawing>
+          </mc:Choice>
+          <mc:Fallback>
+            <w:pict>
+              <v:shape w14:anchorId="383A4589" id="Straight Arrow Connector 136" o:spid="_x0000_s1026" type="#_x0000_t32" style="position:absolute;margin-left:387.15pt;margin-top:29.55pt;width:419.75pt;height:6.1pt;flip:x;z-index:251827200;visibility:visible;mso-wrap-style:square;mso-wrap-distance-left:9pt;mso-wrap-distance-top:0;mso-wrap-distance-right:9pt;mso-wrap-distance-bottom:0;mso-position-horizontal:absolute;mso-position-horizontal-relative:text;mso-position-vertical:absolute;mso-position-vertical-relative:text" o:gfxdata="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" strokecolor="#5b9bd5 [3204]" strokeweight=".5pt">
+                <v:stroke endarrow="block" joinstyle="miter"/>
+              </v:shape>
+            </w:pict>
+          </mc:Fallback>
+        </mc:AlternateContent>
+      </w:r>
       <w:r>
         <w:rPr>
           <w:b/>
@@ -581,7 +1010,7 @@
           </mc:Choice>
           <mc:Fallback>
             <w:pict>
-              <v:shapetype w14:anchorId="65AFBFE6" id="_x0000_t68" coordsize="21600,21600" o:spt="68" adj="5400,5400" path="m0@0l@1@0@1,21600@2,21600@2@0,21600@0,10800,xe">
+              <v:shapetype w14:anchorId="28245D33" id="_x0000_t68" coordsize="21600,21600" o:spt="68" adj="5400,5400" path="m0@0l@1@0@1,21600@2,21600@2@0,21600@0,10800,xe">
                 <v:stroke joinstyle="miter"/>
                 <v:formulas>
                   <v:f eqn="val #0"/>
@@ -696,7 +1125,7 @@
           </mc:Choice>
           <mc:Fallback>
             <w:pict>
-              <v:rect w14:anchorId="5AED73B4" id="Rectangle 57" o:spid="_x0000_s1028" style="position:absolute;margin-left:329.4pt;margin-top:22.75pt;width:122.5pt;height:65.75pt;z-index:251728896;visibility:visible;mso-wrap-style:square;mso-width-percent:0;mso-height-percent:0;mso-wrap-distance-left:9pt;mso-wrap-distance-top:0;mso-wrap-distance-right:9pt;mso-wrap-distance-bottom:0;mso-position-horizontal:absolute;mso-position-horizontal-relative:text;mso-position-vertical:absolute;mso-position-vertical-relative:text;mso-width-percent:0;mso-height-percent:0;mso-width-relative:margin;mso-height-relative:margin;v-text-anchor:middle" o:gfxdata="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" fillcolor="#5b9bd5 [3204]" strokecolor="#1f4d78 [1604]" strokeweight="1pt">
+              <v:rect w14:anchorId="5AED73B4" id="Rectangle 57" o:spid="_x0000_s1029" style="position:absolute;margin-left:329.4pt;margin-top:22.75pt;width:122.5pt;height:65.75pt;z-index:251728896;visibility:visible;mso-wrap-style:square;mso-width-percent:0;mso-height-percent:0;mso-wrap-distance-left:9pt;mso-wrap-distance-top:0;mso-wrap-distance-right:9pt;mso-wrap-distance-bottom:0;mso-position-horizontal:absolute;mso-position-horizontal-relative:text;mso-position-vertical:absolute;mso-position-vertical-relative:text;mso-width-percent:0;mso-height-percent:0;mso-width-relative:margin;mso-height-relative:margin;v-text-anchor:middle" o:gfxdata="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" fillcolor="#5b9bd5 [3204]" strokecolor="#1f4d78 [1604]" strokeweight="1pt">
                 <v:textbox>
                   <w:txbxContent>
                     <w:p>
@@ -787,7 +1216,7 @@
           </mc:Choice>
           <mc:Fallback>
             <w:pict>
-              <v:shape w14:anchorId="597B2B2E" id="Up Arrow 56" o:spid="_x0000_s1026" type="#_x0000_t68" style="position:absolute;margin-left:386.5pt;margin-top:90.45pt;width:6.1pt;height:38.35pt;z-index:251727872;visibility:visible;mso-wrap-style:square;mso-width-percent:0;mso-height-percent:0;mso-wrap-distance-left:9pt;mso-wrap-distance-top:0;mso-wrap-distance-right:9pt;mso-wrap-distance-bottom:0;mso-position-horizontal:absolute;mso-position-horizontal-relative:text;mso-position-vertical:absolute;mso-position-vertical-relative:text;mso-width-percent:0;mso-height-percent:0;mso-width-relative:margin;mso-height-relative:margin;v-text-anchor:middle" o:gfxdata="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" adj="1718" fillcolor="#5b9bd5 [3204]" strokecolor="#1f4d78 [1604]" strokeweight="1pt"/>
+              <v:shape w14:anchorId="3957E08D" id="Up Arrow 56" o:spid="_x0000_s1026" type="#_x0000_t68" style="position:absolute;margin-left:386.5pt;margin-top:90.45pt;width:6.1pt;height:38.35pt;z-index:251727872;visibility:visible;mso-wrap-style:square;mso-width-percent:0;mso-height-percent:0;mso-wrap-distance-left:9pt;mso-wrap-distance-top:0;mso-wrap-distance-right:9pt;mso-wrap-distance-bottom:0;mso-position-horizontal:absolute;mso-position-horizontal-relative:text;mso-position-vertical:absolute;mso-position-vertical-relative:text;mso-width-percent:0;mso-height-percent:0;mso-width-relative:margin;mso-height-relative:margin;v-text-anchor:middle" o:gfxdata="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" adj="1718" fillcolor="#5b9bd5 [3204]" strokecolor="#1f4d78 [1604]" strokeweight="1pt"/>
             </w:pict>
           </mc:Fallback>
         </mc:AlternateContent>
@@ -865,7 +1294,7 @@
           </mc:Choice>
           <mc:Fallback>
             <w:pict>
-              <v:shape w14:anchorId="0CA6B16C" id="Up Arrow 55" o:spid="_x0000_s1026" type="#_x0000_t68" style="position:absolute;margin-left:386.5pt;margin-top:149.25pt;width:6.1pt;height:38.35pt;z-index:251726848;visibility:visible;mso-wrap-style:square;mso-width-percent:0;mso-height-percent:0;mso-wrap-distance-left:9pt;mso-wrap-distance-top:0;mso-wrap-distance-right:9pt;mso-wrap-distance-bottom:0;mso-position-horizontal:absolute;mso-position-horizontal-relative:text;mso-position-vertical:absolute;mso-position-vertical-relative:text;mso-width-percent:0;mso-height-percent:0;mso-width-relative:margin;mso-height-relative:margin;v-text-anchor:middle" o:gfxdata="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" adj="1718" fillcolor="#5b9bd5 [3204]" strokecolor="#1f4d78 [1604]" strokeweight="1pt"/>
+              <v:shape w14:anchorId="14CB72F4" id="Up Arrow 55" o:spid="_x0000_s1026" type="#_x0000_t68" style="position:absolute;margin-left:386.5pt;margin-top:149.25pt;width:6.1pt;height:38.35pt;z-index:251726848;visibility:visible;mso-wrap-style:square;mso-width-percent:0;mso-height-percent:0;mso-wrap-distance-left:9pt;mso-wrap-distance-top:0;mso-wrap-distance-right:9pt;mso-wrap-distance-bottom:0;mso-position-horizontal:absolute;mso-position-horizontal-relative:text;mso-position-vertical:absolute;mso-position-vertical-relative:text;mso-width-percent:0;mso-height-percent:0;mso-width-relative:margin;mso-height-relative:margin;v-text-anchor:middle" o:gfxdata="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" adj="1718" fillcolor="#5b9bd5 [3204]" strokecolor="#1f4d78 [1604]" strokeweight="1pt"/>
             </w:pict>
           </mc:Fallback>
         </mc:AlternateContent>
@@ -937,7 +1366,7 @@
           </mc:Choice>
           <mc:Fallback>
             <w:pict>
-              <v:shapetype w14:anchorId="6CC7FC33" id="_x0000_t124" coordsize="21600,21600" o:spt="124" path="m10800,qx,10800,10800,21600,21600,10800,10800,xem,10800nfl21600,10800em10800,nfl10800,21600e">
+              <v:shapetype w14:anchorId="7409E98D" id="_x0000_t124" coordsize="21600,21600" o:spt="124" path="m10800,qx,10800,10800,21600,21600,10800,10800,xem,10800nfl21600,10800em10800,nfl10800,21600e">
                 <v:path o:extrusionok="f" gradientshapeok="t" o:connecttype="custom" o:connectlocs="10800,0;3163,3163;0,10800;3163,18437;10800,21600;18437,18437;21600,10800;18437,3163" textboxrect="3163,3163,18437,18437"/>
               </v:shapetype>
               <v:shape id="Flowchart: Or 54" o:spid="_x0000_s1026" type="#_x0000_t124" style="position:absolute;margin-left:376.25pt;margin-top:125.2pt;width:26.25pt;height:24pt;z-index:251725824;visibility:visible;mso-wrap-style:square;mso-wrap-distance-left:9pt;mso-wrap-distance-top:0;mso-wrap-distance-right:9pt;mso-wrap-distance-bottom:0;mso-position-horizontal:absolute;mso-position-horizontal-relative:text;mso-position-vertical:absolute;mso-position-vertical-relative:text;v-text-anchor:middle" o:gfxdata="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" fillcolor="#5b9bd5 [3204]" strokecolor="#1f4d78 [1604]" strokeweight="1pt">
@@ -1022,7 +1451,7 @@
           </mc:Choice>
           <mc:Fallback>
             <w:pict>
-              <v:shape w14:anchorId="443B950F" id="Straight Arrow Connector 68" o:spid="_x0000_s1026" type="#_x0000_t32" style="position:absolute;margin-left:150.75pt;margin-top:14.8pt;width:0;height:196.3pt;z-index:251740160;visibility:visible;mso-wrap-style:square;mso-wrap-distance-left:9pt;mso-wrap-distance-top:0;mso-wrap-distance-right:9pt;mso-wrap-distance-bottom:0;mso-position-horizontal:absolute;mso-position-horizontal-relative:text;mso-position-vertical:absolute;mso-position-vertical-relative:text" o:gfxdata="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" strokecolor="#5b9bd5 [3204]" strokeweight=".5pt">
+              <v:shape w14:anchorId="7D48B02E" id="Straight Arrow Connector 68" o:spid="_x0000_s1026" type="#_x0000_t32" style="position:absolute;margin-left:150.75pt;margin-top:14.8pt;width:0;height:196.3pt;z-index:251740160;visibility:visible;mso-wrap-style:square;mso-wrap-distance-left:9pt;mso-wrap-distance-top:0;mso-wrap-distance-right:9pt;mso-wrap-distance-bottom:0;mso-position-horizontal:absolute;mso-position-horizontal-relative:text;mso-position-vertical:absolute;mso-position-vertical-relative:text" o:gfxdata="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" strokecolor="#5b9bd5 [3204]" strokeweight=".5pt">
                 <v:stroke endarrow="block" joinstyle="miter"/>
               </v:shape>
             </w:pict>
@@ -1093,7 +1522,7 @@
           </mc:Choice>
           <mc:Fallback>
             <w:pict>
-              <v:shape w14:anchorId="28AAA378" id="Straight Arrow Connector 67" o:spid="_x0000_s1026" type="#_x0000_t32" style="position:absolute;margin-left:150.1pt;margin-top:14.15pt;width:180pt;height:4.1pt;flip:x y;z-index:251739136;visibility:visible;mso-wrap-style:square;mso-wrap-distance-left:9pt;mso-wrap-distance-top:0;mso-wrap-distance-right:9pt;mso-wrap-distance-bottom:0;mso-position-horizontal:absolute;mso-position-horizontal-relative:text;mso-position-vertical:absolute;mso-position-vertical-relative:text" o:gfxdata="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" strokecolor="#5b9bd5 [3204]" strokeweight=".5pt">
+              <v:shape w14:anchorId="4758B0D3" id="Straight Arrow Connector 67" o:spid="_x0000_s1026" type="#_x0000_t32" style="position:absolute;margin-left:150.1pt;margin-top:14.15pt;width:180pt;height:4.1pt;flip:x y;z-index:251739136;visibility:visible;mso-wrap-style:square;mso-wrap-distance-left:9pt;mso-wrap-distance-top:0;mso-wrap-distance-right:9pt;mso-wrap-distance-bottom:0;mso-position-horizontal:absolute;mso-position-horizontal-relative:text;mso-position-vertical:absolute;mso-position-vertical-relative:text" o:gfxdata="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" strokecolor="#5b9bd5 [3204]" strokeweight=".5pt">
                 <v:stroke endarrow="block" joinstyle="miter"/>
               </v:shape>
             </w:pict>
@@ -1194,7 +1623,7 @@
           </mc:Choice>
           <mc:Fallback>
             <w:pict>
-              <v:shape w14:anchorId="0CBF463F" id="Snip Same Side Corner Rectangle 77" o:spid="_x0000_s1029" style="position:absolute;margin-left:8.05pt;margin-top:14.3pt;width:105.3pt;height:80.55pt;z-index:251753472;visibility:visible;mso-wrap-style:square;mso-width-percent:0;mso-height-percent:0;mso-wrap-distance-left:9pt;mso-wrap-distance-top:0;mso-wrap-distance-right:9pt;mso-wrap-distance-bottom:0;mso-position-horizontal:absolute;mso-position-horizontal-relative:text;mso-position-vertical:absolute;mso-position-vertical-relative:text;mso-width-percent:0;mso-height-percent:0;mso-width-relative:margin;mso-height-relative:margin;v-text-anchor:middle" coordsize="1337310,1022985" o:spt="100" o:gfxdata="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" adj="-11796480,,5400" path="m170501,r996308,l1337310,170501r,852484l1337310,1022985,,1022985r,l,170501,170501,xe" fillcolor="#5b9bd5 [3204]" strokecolor="#1f4d78 [1604]" strokeweight="1pt">
+              <v:shape w14:anchorId="0CBF463F" id="Snip Same Side Corner Rectangle 77" o:spid="_x0000_s1030" style="position:absolute;margin-left:8.05pt;margin-top:14.3pt;width:105.3pt;height:80.55pt;z-index:251753472;visibility:visible;mso-wrap-style:square;mso-width-percent:0;mso-height-percent:0;mso-wrap-distance-left:9pt;mso-wrap-distance-top:0;mso-wrap-distance-right:9pt;mso-wrap-distance-bottom:0;mso-position-horizontal:absolute;mso-position-horizontal-relative:text;mso-position-vertical:absolute;mso-position-vertical-relative:text;mso-width-percent:0;mso-height-percent:0;mso-width-relative:margin;mso-height-relative:margin;v-text-anchor:middle" coordsize="1337310,1022985" o:spt="100" o:gfxdata="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" adj="-11796480,,5400" path="m170501,r996308,l1337310,170501r,852484l1337310,1022985,,1022985r,l,170501,170501,xe" fillcolor="#5b9bd5 [3204]" strokecolor="#1f4d78 [1604]" strokeweight="1pt">
                 <v:stroke joinstyle="miter"/>
                 <v:formulas/>
                 <v:path arrowok="t" o:connecttype="custom" o:connectlocs="170501,0;1166809,0;1337310,170501;1337310,1022985;1337310,1022985;0,1022985;0,1022985;0,170501;170501,0" o:connectangles="0,0,0,0,0,0,0,0,0" textboxrect="0,0,1337310,1022985"/>
@@ -1279,7 +1708,7 @@
           </mc:Choice>
           <mc:Fallback>
             <w:pict>
-              <v:shape w14:anchorId="73F51303" id="Straight Arrow Connector 70" o:spid="_x0000_s1026" type="#_x0000_t32" style="position:absolute;margin-left:165.05pt;margin-top:.65pt;width:164.4pt;height:1.35pt;flip:y;z-index:251742208;visibility:visible;mso-wrap-style:square;mso-wrap-distance-left:9pt;mso-wrap-distance-top:0;mso-wrap-distance-right:9pt;mso-wrap-distance-bottom:0;mso-position-horizontal:absolute;mso-position-horizontal-relative:text;mso-position-vertical:absolute;mso-position-vertical-relative:text" o:gfxdata="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" strokecolor="#5b9bd5 [3204]" strokeweight=".5pt">
+              <v:shape w14:anchorId="78ED498F" id="Straight Arrow Connector 70" o:spid="_x0000_s1026" type="#_x0000_t32" style="position:absolute;margin-left:165.05pt;margin-top:.65pt;width:164.4pt;height:1.35pt;flip:y;z-index:251742208;visibility:visible;mso-wrap-style:square;mso-wrap-distance-left:9pt;mso-wrap-distance-top:0;mso-wrap-distance-right:9pt;mso-wrap-distance-bottom:0;mso-position-horizontal:absolute;mso-position-horizontal-relative:text;mso-position-vertical:absolute;mso-position-vertical-relative:text" o:gfxdata="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" strokecolor="#5b9bd5 [3204]" strokeweight=".5pt">
                 <v:stroke endarrow="block" joinstyle="miter"/>
               </v:shape>
             </w:pict>
@@ -1350,7 +1779,7 @@
           </mc:Choice>
           <mc:Fallback>
             <w:pict>
-              <v:shape w14:anchorId="05222D81" id="Straight Arrow Connector 69" o:spid="_x0000_s1026" type="#_x0000_t32" style="position:absolute;margin-left:164.35pt;margin-top:1.35pt;width:1.35pt;height:174.55pt;flip:y;z-index:251741184;visibility:visible;mso-wrap-style:square;mso-wrap-distance-left:9pt;mso-wrap-distance-top:0;mso-wrap-distance-right:9pt;mso-wrap-distance-bottom:0;mso-position-horizontal:absolute;mso-position-horizontal-relative:text;mso-position-vertical:absolute;mso-position-vertical-relative:text" o:gfxdata="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" strokecolor="#5b9bd5 [3204]" strokeweight=".5pt">
+              <v:shape w14:anchorId="320AD423" id="Straight Arrow Connector 69" o:spid="_x0000_s1026" type="#_x0000_t32" style="position:absolute;margin-left:164.35pt;margin-top:1.35pt;width:1.35pt;height:174.55pt;flip:y;z-index:251741184;visibility:visible;mso-wrap-style:square;mso-wrap-distance-left:9pt;mso-wrap-distance-top:0;mso-wrap-distance-right:9pt;mso-wrap-distance-bottom:0;mso-position-horizontal:absolute;mso-position-horizontal-relative:text;mso-position-vertical:absolute;mso-position-vertical-relative:text" o:gfxdata="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" strokecolor="#5b9bd5 [3204]" strokeweight=".5pt">
                 <v:stroke endarrow="block" joinstyle="miter"/>
               </v:shape>
             </w:pict>
@@ -1443,7 +1872,7 @@
           </mc:Choice>
           <mc:Fallback>
             <w:pict>
-              <v:shape w14:anchorId="7BB7EA04" id="Straight Arrow Connector 82" o:spid="_x0000_s1026" type="#_x0000_t32" style="position:absolute;margin-left:82.25pt;margin-top:29.8pt;width:4.85pt;height:308.4pt;z-index:251760640;visibility:visible;mso-wrap-style:square;mso-wrap-distance-left:9pt;mso-wrap-distance-top:0;mso-wrap-distance-right:9pt;mso-wrap-distance-bottom:0;mso-position-horizontal:absolute;mso-position-horizontal-relative:text;mso-position-vertical:absolute;mso-position-vertical-relative:text" o:gfxdata="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" strokecolor="#5b9bd5 [3204]" strokeweight=".5pt">
+              <v:shape w14:anchorId="410E7765" id="Straight Arrow Connector 82" o:spid="_x0000_s1026" type="#_x0000_t32" style="position:absolute;margin-left:82.25pt;margin-top:29.8pt;width:4.85pt;height:308.4pt;z-index:251760640;visibility:visible;mso-wrap-style:square;mso-wrap-distance-left:9pt;mso-wrap-distance-top:0;mso-wrap-distance-right:9pt;mso-wrap-distance-bottom:0;mso-position-horizontal:absolute;mso-position-horizontal-relative:text;mso-position-vertical:absolute;mso-position-vertical-relative:text" o:gfxdata="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" strokecolor="#5b9bd5 [3204]" strokeweight=".5pt">
                 <v:stroke endarrow="block" joinstyle="miter"/>
               </v:shape>
             </w:pict>
@@ -1539,7 +1968,7 @@
           </mc:Choice>
           <mc:Fallback>
             <w:pict>
-              <v:rect w14:anchorId="7A52A3CA" id="Rectangle 53" o:spid="_x0000_s1030" style="position:absolute;margin-left:328pt;margin-top:24.05pt;width:122.5pt;height:65.75pt;z-index:251723776;visibility:visible;mso-wrap-style:square;mso-width-percent:0;mso-height-percent:0;mso-wrap-distance-left:9pt;mso-wrap-distance-top:0;mso-wrap-distance-right:9pt;mso-wrap-distance-bottom:0;mso-position-horizontal:absolute;mso-position-horizontal-relative:text;mso-position-vertical:absolute;mso-position-vertical-relative:text;mso-width-percent:0;mso-height-percent:0;mso-width-relative:margin;mso-height-relative:margin;v-text-anchor:middle" o:gfxdata="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" fillcolor="#5b9bd5 [3204]" strokecolor="#1f4d78 [1604]" strokeweight="1pt">
+              <v:rect w14:anchorId="7A52A3CA" id="Rectangle 53" o:spid="_x0000_s1031" style="position:absolute;margin-left:328pt;margin-top:24.05pt;width:122.5pt;height:65.75pt;z-index:251723776;visibility:visible;mso-wrap-style:square;mso-width-percent:0;mso-height-percent:0;mso-wrap-distance-left:9pt;mso-wrap-distance-top:0;mso-wrap-distance-right:9pt;mso-wrap-distance-bottom:0;mso-position-horizontal:absolute;mso-position-horizontal-relative:text;mso-position-vertical:absolute;mso-position-vertical-relative:text;mso-width-percent:0;mso-height-percent:0;mso-width-relative:margin;mso-height-relative:margin;v-text-anchor:middle" o:gfxdata="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" fillcolor="#5b9bd5 [3204]" strokecolor="#1f4d78 [1604]" strokeweight="1pt">
                 <v:textbox>
                   <w:txbxContent>
                     <w:p>
@@ -1629,7 +2058,7 @@
           </mc:Choice>
           <mc:Fallback>
             <w:pict>
-              <v:shape w14:anchorId="59E6553C" id="Straight Arrow Connector 65" o:spid="_x0000_s1026" type="#_x0000_t32" style="position:absolute;margin-left:187.45pt;margin-top:18.05pt;width:0;height:27.15pt;z-index:251737088;visibility:visible;mso-wrap-style:square;mso-wrap-distance-left:9pt;mso-wrap-distance-top:0;mso-wrap-distance-right:9pt;mso-wrap-distance-bottom:0;mso-position-horizontal:absolute;mso-position-horizontal-relative:text;mso-position-vertical:absolute;mso-position-vertical-relative:text" o:gfxdata="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" strokecolor="#5b9bd5 [3204]" strokeweight=".5pt">
+              <v:shape w14:anchorId="771C3FA3" id="Straight Arrow Connector 65" o:spid="_x0000_s1026" type="#_x0000_t32" style="position:absolute;margin-left:187.45pt;margin-top:18.05pt;width:0;height:27.15pt;z-index:251737088;visibility:visible;mso-wrap-style:square;mso-wrap-distance-left:9pt;mso-wrap-distance-top:0;mso-wrap-distance-right:9pt;mso-wrap-distance-bottom:0;mso-position-horizontal:absolute;mso-position-horizontal-relative:text;mso-position-vertical:absolute;mso-position-vertical-relative:text" o:gfxdata="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" strokecolor="#5b9bd5 [3204]" strokeweight=".5pt">
                 <v:stroke endarrow="block" joinstyle="miter"/>
               </v:shape>
             </w:pict>
@@ -1700,7 +2129,7 @@
           </mc:Choice>
           <mc:Fallback>
             <w:pict>
-              <v:shape w14:anchorId="20D55653" id="Straight Arrow Connector 64" o:spid="_x0000_s1026" type="#_x0000_t32" style="position:absolute;margin-left:186.75pt;margin-top:16pt;width:141.3pt;height:2.05pt;flip:x;z-index:251736064;visibility:visible;mso-wrap-style:square;mso-wrap-distance-left:9pt;mso-wrap-distance-top:0;mso-wrap-distance-right:9pt;mso-wrap-distance-bottom:0;mso-position-horizontal:absolute;mso-position-horizontal-relative:text;mso-position-vertical:absolute;mso-position-vertical-relative:text" o:gfxdata="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" strokecolor="#5b9bd5 [3204]" strokeweight=".5pt">
+              <v:shape w14:anchorId="6507EC32" id="Straight Arrow Connector 64" o:spid="_x0000_s1026" type="#_x0000_t32" style="position:absolute;margin-left:186.75pt;margin-top:16pt;width:141.3pt;height:2.05pt;flip:x;z-index:251736064;visibility:visible;mso-wrap-style:square;mso-wrap-distance-left:9pt;mso-wrap-distance-top:0;mso-wrap-distance-right:9pt;mso-wrap-distance-bottom:0;mso-position-horizontal:absolute;mso-position-horizontal-relative:text;mso-position-vertical:absolute;mso-position-vertical-relative:text" o:gfxdata="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" strokecolor="#5b9bd5 [3204]" strokeweight=".5pt">
                 <v:stroke endarrow="block" joinstyle="miter"/>
               </v:shape>
             </w:pict>
@@ -1780,7 +2209,7 @@
           </mc:Choice>
           <mc:Fallback>
             <w:pict>
-              <v:shape w14:anchorId="775D0575" id="Straight Arrow Connector 66" o:spid="_x0000_s1026" type="#_x0000_t32" style="position:absolute;margin-left:225.5pt;margin-top:13.4pt;width:102.55pt;height:2.7pt;flip:y;z-index:251738112;visibility:visible;mso-wrap-style:square;mso-wrap-distance-left:9pt;mso-wrap-distance-top:0;mso-wrap-distance-right:9pt;mso-wrap-distance-bottom:0;mso-position-horizontal:absolute;mso-position-horizontal-relative:text;mso-position-vertical:absolute;mso-position-vertical-relative:text" o:gfxdata="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" strokecolor="#5b9bd5 [3204]" strokeweight=".5pt">
+              <v:shape w14:anchorId="5F8B2CAB" id="Straight Arrow Connector 66" o:spid="_x0000_s1026" type="#_x0000_t32" style="position:absolute;margin-left:225.5pt;margin-top:13.4pt;width:102.55pt;height:2.7pt;flip:y;z-index:251738112;visibility:visible;mso-wrap-style:square;mso-wrap-distance-left:9pt;mso-wrap-distance-top:0;mso-wrap-distance-right:9pt;mso-wrap-distance-bottom:0;mso-position-horizontal:absolute;mso-position-horizontal-relative:text;mso-position-vertical:absolute;mso-position-vertical-relative:text" o:gfxdata="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" strokecolor="#5b9bd5 [3204]" strokeweight=".5pt">
                 <v:stroke endarrow="block" joinstyle="miter"/>
               </v:shape>
             </w:pict>
@@ -1868,7 +2297,7 @@
                 <v:stroke joinstyle="miter"/>
                 <v:path gradientshapeok="t" o:connecttype="custom" o:connectlocs="10800,2146;0,10800;10800,21600;21600,10800" textboxrect="0,4291,21600,21600"/>
               </v:shapetype>
-              <v:shape id="Flowchart: Manual Input 58" o:spid="_x0000_s1031" type="#_x0000_t118" style="position:absolute;margin-left:116pt;margin-top:4.5pt;width:109.5pt;height:84pt;z-index:251730944;visibility:visible;mso-wrap-style:square;mso-wrap-distance-left:9pt;mso-wrap-distance-top:0;mso-wrap-distance-right:9pt;mso-wrap-distance-bottom:0;mso-position-horizontal:absolute;mso-position-horizontal-relative:text;mso-position-vertical:absolute;mso-position-vertical-relative:text;v-text-anchor:middle" o:gfxdata="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" fillcolor="#5b9bd5 [3204]" strokecolor="#1f4d78 [1604]" strokeweight="1pt">
+              <v:shape id="Flowchart: Manual Input 58" o:spid="_x0000_s1032" type="#_x0000_t118" style="position:absolute;margin-left:116pt;margin-top:4.5pt;width:109.5pt;height:84pt;z-index:251730944;visibility:visible;mso-wrap-style:square;mso-wrap-distance-left:9pt;mso-wrap-distance-top:0;mso-wrap-distance-right:9pt;mso-wrap-distance-bottom:0;mso-position-horizontal:absolute;mso-position-horizontal-relative:text;mso-position-vertical:absolute;mso-position-vertical-relative:text;v-text-anchor:middle" o:gfxdata="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" fillcolor="#5b9bd5 [3204]" strokecolor="#1f4d78 [1604]" strokeweight="1pt">
                 <v:textbox>
                   <w:txbxContent>
                     <w:p>
@@ -1959,7 +2388,7 @@
           </mc:Choice>
           <mc:Fallback>
             <w:pict>
-              <v:shape w14:anchorId="46499235" id="Up Arrow 52" o:spid="_x0000_s1026" type="#_x0000_t68" style="position:absolute;margin-left:385.1pt;margin-top:25.25pt;width:6.1pt;height:38.35pt;z-index:251721728;visibility:visible;mso-wrap-style:square;mso-width-percent:0;mso-height-percent:0;mso-wrap-distance-left:9pt;mso-wrap-distance-top:0;mso-wrap-distance-right:9pt;mso-wrap-distance-bottom:0;mso-position-horizontal:absolute;mso-position-horizontal-relative:text;mso-position-vertical:absolute;mso-position-vertical-relative:text;mso-width-percent:0;mso-height-percent:0;mso-width-relative:margin;mso-height-relative:margin;v-text-anchor:middle" o:gfxdata="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" adj="1718" fillcolor="#5b9bd5 [3204]" strokecolor="#1f4d78 [1604]" strokeweight="1pt"/>
+              <v:shape w14:anchorId="491774DF" id="Up Arrow 52" o:spid="_x0000_s1026" type="#_x0000_t68" style="position:absolute;margin-left:385.1pt;margin-top:25.25pt;width:6.1pt;height:38.35pt;z-index:251721728;visibility:visible;mso-wrap-style:square;mso-width-percent:0;mso-height-percent:0;mso-wrap-distance-left:9pt;mso-wrap-distance-top:0;mso-wrap-distance-right:9pt;mso-wrap-distance-bottom:0;mso-position-horizontal:absolute;mso-position-horizontal-relative:text;mso-position-vertical:absolute;mso-position-vertical-relative:text;mso-width-percent:0;mso-height-percent:0;mso-width-relative:margin;mso-height-relative:margin;v-text-anchor:middle" o:gfxdata="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" adj="1718" fillcolor="#5b9bd5 [3204]" strokecolor="#1f4d78 [1604]" strokeweight="1pt"/>
             </w:pict>
           </mc:Fallback>
         </mc:AlternateContent>
@@ -2042,7 +2471,7 @@
           </mc:Choice>
           <mc:Fallback>
             <w:pict>
-              <v:shape w14:anchorId="6E5B68CA" id="Flowchart: Or 47" o:spid="_x0000_s1026" type="#_x0000_t124" style="position:absolute;margin-left:374.85pt;margin-top:29pt;width:26.25pt;height:24pt;z-index:251716608;visibility:visible;mso-wrap-style:square;mso-wrap-distance-left:9pt;mso-wrap-distance-top:0;mso-wrap-distance-right:9pt;mso-wrap-distance-bottom:0;mso-position-horizontal:absolute;mso-position-horizontal-relative:text;mso-position-vertical:absolute;mso-position-vertical-relative:text;v-text-anchor:middle" o:gfxdata="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" fillcolor="#5b9bd5 [3204]" strokecolor="#1f4d78 [1604]" strokeweight="1pt">
+              <v:shape w14:anchorId="55BEA7DC" id="Flowchart: Or 47" o:spid="_x0000_s1026" type="#_x0000_t124" style="position:absolute;margin-left:374.85pt;margin-top:29pt;width:26.25pt;height:24pt;z-index:251716608;visibility:visible;mso-wrap-style:square;mso-wrap-distance-left:9pt;mso-wrap-distance-top:0;mso-wrap-distance-right:9pt;mso-wrap-distance-bottom:0;mso-position-horizontal:absolute;mso-position-horizontal-relative:text;mso-position-vertical:absolute;mso-position-vertical-relative:text;v-text-anchor:middle" o:gfxdata="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" fillcolor="#5b9bd5 [3204]" strokecolor="#1f4d78 [1604]" strokeweight="1pt">
                 <v:stroke joinstyle="miter"/>
               </v:shape>
             </w:pict>
@@ -2122,7 +2551,7 @@
           </mc:Choice>
           <mc:Fallback>
             <w:pict>
-              <v:shape w14:anchorId="5BA34963" id="Up Arrow 51" o:spid="_x0000_s1026" type="#_x0000_t68" style="position:absolute;margin-left:385.1pt;margin-top:51.55pt;width:6.1pt;height:38.35pt;z-index:251719680;visibility:visible;mso-wrap-style:square;mso-width-percent:0;mso-height-percent:0;mso-wrap-distance-left:9pt;mso-wrap-distance-top:0;mso-wrap-distance-right:9pt;mso-wrap-distance-bottom:0;mso-position-horizontal:absolute;mso-position-horizontal-relative:text;mso-position-vertical:absolute;mso-position-vertical-relative:text;mso-width-percent:0;mso-height-percent:0;mso-width-relative:margin;mso-height-relative:margin;v-text-anchor:middle" o:gfxdata="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" adj="1721" fillcolor="#5b9bd5 [3204]" strokecolor="#1f4d78 [1604]" strokeweight="1pt"/>
+              <v:shape w14:anchorId="7482D323" id="Up Arrow 51" o:spid="_x0000_s1026" type="#_x0000_t68" style="position:absolute;margin-left:385.1pt;margin-top:51.55pt;width:6.1pt;height:38.35pt;z-index:251719680;visibility:visible;mso-wrap-style:square;mso-width-percent:0;mso-height-percent:0;mso-wrap-distance-left:9pt;mso-wrap-distance-top:0;mso-wrap-distance-right:9pt;mso-wrap-distance-bottom:0;mso-position-horizontal:absolute;mso-position-horizontal-relative:text;mso-position-vertical:absolute;mso-position-vertical-relative:text;mso-width-percent:0;mso-height-percent:0;mso-width-relative:margin;mso-height-relative:margin;v-text-anchor:middle" o:gfxdata="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" adj="1721" fillcolor="#5b9bd5 [3204]" strokecolor="#1f4d78 [1604]" strokeweight="1pt"/>
             </w:pict>
           </mc:Fallback>
         </mc:AlternateContent>
@@ -2202,7 +2631,7 @@
           </mc:Choice>
           <mc:Fallback>
             <w:pict>
-              <v:shape w14:anchorId="0CC1C516" id="Straight Arrow Connector 62" o:spid="_x0000_s1026" type="#_x0000_t32" style="position:absolute;margin-left:186.75pt;margin-top:23.8pt;width:.7pt;height:59.1pt;flip:y;z-index:251735040;visibility:visible;mso-wrap-style:square;mso-wrap-distance-left:9pt;mso-wrap-distance-top:0;mso-wrap-distance-right:9pt;mso-wrap-distance-bottom:0;mso-position-horizontal:absolute;mso-position-horizontal-relative:text;mso-position-vertical:absolute;mso-position-vertical-relative:text" o:gfxdata="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" strokecolor="#5b9bd5 [3204]" strokeweight=".5pt">
+              <v:shape w14:anchorId="78E242A3" id="Straight Arrow Connector 62" o:spid="_x0000_s1026" type="#_x0000_t32" style="position:absolute;margin-left:186.75pt;margin-top:23.8pt;width:.7pt;height:59.1pt;flip:y;z-index:251735040;visibility:visible;mso-wrap-style:square;mso-wrap-distance-left:9pt;mso-wrap-distance-top:0;mso-wrap-distance-right:9pt;mso-wrap-distance-bottom:0;mso-position-horizontal:absolute;mso-position-horizontal-relative:text;mso-position-vertical:absolute;mso-position-vertical-relative:text" o:gfxdata="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" strokecolor="#5b9bd5 [3204]" strokeweight=".5pt">
                 <v:stroke endarrow="block" joinstyle="miter"/>
               </v:shape>
             </w:pict>
@@ -2279,7 +2708,7 @@
           </mc:Choice>
           <mc:Fallback>
             <w:pict>
-              <v:shape w14:anchorId="6A7E751E" id="Straight Arrow Connector 59" o:spid="_x0000_s1026" type="#_x0000_t32" style="position:absolute;margin-left:171.15pt;margin-top:23.15pt;width:.7pt;height:76.1pt;flip:x;z-index:251731968;visibility:visible;mso-wrap-style:square;mso-width-percent:0;mso-height-percent:0;mso-wrap-distance-left:9pt;mso-wrap-distance-top:0;mso-wrap-distance-right:9pt;mso-wrap-distance-bottom:0;mso-position-horizontal:absolute;mso-position-horizontal-relative:text;mso-position-vertical:absolute;mso-position-vertical-relative:text;mso-width-percent:0;mso-height-percent:0;mso-width-relative:margin;mso-height-relative:margin" o:gfxdata="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" strokecolor="#5b9bd5 [3204]" strokeweight=".5pt">
+              <v:shape w14:anchorId="6B423AFC" id="Straight Arrow Connector 59" o:spid="_x0000_s1026" type="#_x0000_t32" style="position:absolute;margin-left:171.15pt;margin-top:23.15pt;width:.7pt;height:76.1pt;flip:x;z-index:251731968;visibility:visible;mso-wrap-style:square;mso-width-percent:0;mso-height-percent:0;mso-wrap-distance-left:9pt;mso-wrap-distance-top:0;mso-wrap-distance-right:9pt;mso-wrap-distance-bottom:0;mso-position-horizontal:absolute;mso-position-horizontal-relative:text;mso-position-vertical:absolute;mso-position-vertical-relative:text;mso-width-percent:0;mso-height-percent:0;mso-width-relative:margin;mso-height-relative:margin" o:gfxdata="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" strokecolor="#5b9bd5 [3204]" strokeweight=".5pt">
                 <v:stroke endarrow="block" joinstyle="miter"/>
               </v:shape>
             </w:pict>
@@ -2312,7 +2741,7 @@
               <wp:anchor distT="0" distB="0" distL="114300" distR="114300" simplePos="0" relativeHeight="251714560" behindDoc="0" locked="0" layoutInCell="1" allowOverlap="1">
                 <wp:simplePos x="0" y="0"/>
                 <wp:positionH relativeFrom="column">
-                  <wp:posOffset>439420</wp:posOffset>
+                  <wp:posOffset>436880</wp:posOffset>
                 </wp:positionH>
                 <wp:positionV relativeFrom="paragraph">
                   <wp:posOffset>303530</wp:posOffset>
@@ -2562,8 +2991,8 @@
                         <wps:cNvSpPr/>
                         <wps:spPr>
                           <a:xfrm>
-                            <a:off x="4438650" y="5038725"/>
-                            <a:ext cx="95250" cy="866775"/>
+                            <a:off x="4442346" y="5396463"/>
+                            <a:ext cx="91554" cy="509037"/>
                           </a:xfrm>
                           <a:prstGeom prst="upArrow">
                             <a:avLst/>
@@ -2597,7 +3026,7 @@
                         <wps:cNvSpPr/>
                         <wps:spPr>
                           <a:xfrm>
-                            <a:off x="4162425" y="4667250"/>
+                            <a:off x="4210193" y="5022097"/>
                             <a:ext cx="647700" cy="371475"/>
                           </a:xfrm>
                           <a:prstGeom prst="ellipse">
@@ -2629,41 +3058,6 @@
                             </w:p>
                           </w:txbxContent>
                         </wps:txbx>
-                        <wps:bodyPr rot="0" spcFirstLastPara="0" vertOverflow="overflow" horzOverflow="overflow" vert="horz" wrap="square" lIns="91440" tIns="45720" rIns="91440" bIns="45720" numCol="1" spcCol="0" rtlCol="0" fromWordArt="0" anchor="ctr" anchorCtr="0" forceAA="0" compatLnSpc="1">
-                          <a:prstTxWarp prst="textNoShape">
-                            <a:avLst/>
-                          </a:prstTxWarp>
-                          <a:noAutofit/>
-                        </wps:bodyPr>
-                      </wps:wsp>
-                      <wps:wsp>
-                        <wps:cNvPr id="44" name="Up Arrow 44"/>
-                        <wps:cNvSpPr/>
-                        <wps:spPr>
-                          <a:xfrm>
-                            <a:off x="4448175" y="3790950"/>
-                            <a:ext cx="95250" cy="866775"/>
-                          </a:xfrm>
-                          <a:prstGeom prst="upArrow">
-                            <a:avLst/>
-                          </a:prstGeom>
-                        </wps:spPr>
-                        <wps:style>
-                          <a:lnRef idx="2">
-                            <a:schemeClr val="accent1">
-                              <a:shade val="50000"/>
-                            </a:schemeClr>
-                          </a:lnRef>
-                          <a:fillRef idx="1">
-                            <a:schemeClr val="accent1"/>
-                          </a:fillRef>
-                          <a:effectRef idx="0">
-                            <a:schemeClr val="accent1"/>
-                          </a:effectRef>
-                          <a:fontRef idx="minor">
-                            <a:schemeClr val="lt1"/>
-                          </a:fontRef>
-                        </wps:style>
                         <wps:bodyPr rot="0" spcFirstLastPara="0" vertOverflow="overflow" horzOverflow="overflow" vert="horz" wrap="square" lIns="91440" tIns="45720" rIns="91440" bIns="45720" numCol="1" spcCol="0" rtlCol="0" fromWordArt="0" anchor="ctr" anchorCtr="0" forceAA="0" compatLnSpc="1">
                           <a:prstTxWarp prst="textNoShape">
                             <a:avLst/>
@@ -2811,13 +3205,13 @@
           </mc:Choice>
           <mc:Fallback>
             <w:pict>
-              <v:group id="Group 50" o:spid="_x0000_s1032" style="position:absolute;margin-left:34.6pt;margin-top:23.9pt;width:422.25pt;height:465.8pt;z-index:251714560;mso-height-relative:margin" coordorigin=",11041" coordsize="53625,59157" o:gfxdata="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">
-                <v:group id="Group 39" o:spid="_x0000_s1033" style="position:absolute;top:58864;width:53625;height:11335" coordsize="53625,11334" o:gfxdata="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">
+              <v:group id="Group 50" o:spid="_x0000_s1033" style="position:absolute;margin-left:34.4pt;margin-top:23.9pt;width:422.25pt;height:465.8pt;z-index:251714560;mso-height-relative:margin" coordorigin=",11041" coordsize="53625,59157" o:gfxdata="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">
+                <v:group id="Group 39" o:spid="_x0000_s1034" style="position:absolute;top:58864;width:53625;height:11335" coordsize="53625,11334" o:gfxdata="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">
                   <v:shapetype id="_x0000_t116" coordsize="21600,21600" o:spt="116" path="m3475,qx,10800,3475,21600l18125,21600qx21600,10800,18125,xe">
                     <v:stroke joinstyle="miter"/>
                     <v:path gradientshapeok="t" o:connecttype="rect" textboxrect="1018,3163,20582,18437"/>
                   </v:shapetype>
-                  <v:shape id="Flowchart: Terminator 30" o:spid="_x0000_s1034" type="#_x0000_t116" style="position:absolute;top:2857;width:9239;height:4382;visibility:visible;mso-wrap-style:square;v-text-anchor:middle" o:gfxdata="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" fillcolor="#5b9bd5 [3204]" strokecolor="#1f4d78 [1604]" strokeweight="1pt">
+                  <v:shape id="Flowchart: Terminator 30" o:spid="_x0000_s1035" type="#_x0000_t116" style="position:absolute;top:2857;width:9239;height:4382;visibility:visible;mso-wrap-style:square;v-text-anchor:middle" o:gfxdata="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" fillcolor="#5b9bd5 [3204]" strokecolor="#1f4d78 [1604]" strokeweight="1pt">
                     <v:textbox>
                       <w:txbxContent>
                         <w:p>
@@ -2847,12 +3241,12 @@
                       <v:h position="#0,#1" xrange="0,21600" yrange="0,10800"/>
                     </v:handles>
                   </v:shapetype>
-                  <v:shape id="Right Arrow 35" o:spid="_x0000_s1035" type="#_x0000_t13" style="position:absolute;left:9334;top:4762;width:6382;height:1048;visibility:visible;mso-wrap-style:square;v-text-anchor:middle" o:gfxdata="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" adj="19827" fillcolor="#5b9bd5 [3204]" strokecolor="#1f4d78 [1604]" strokeweight="1pt"/>
+                  <v:shape id="Right Arrow 35" o:spid="_x0000_s1036" type="#_x0000_t13" style="position:absolute;left:9334;top:4762;width:6382;height:1048;visibility:visible;mso-wrap-style:square;v-text-anchor:middle" o:gfxdata="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" adj="19827" fillcolor="#5b9bd5 [3204]" strokecolor="#1f4d78 [1604]" strokeweight="1pt"/>
                   <v:shapetype id="_x0000_t134" coordsize="21600,21600" o:spt="134" path="m17955,v862,282,1877,1410,2477,3045c21035,5357,21372,7895,21597,10827v-225,2763,-562,5300,-1165,7613c19832,20132,18817,21260,17955,21597r-14388,l,10827,3567,xe">
                     <v:stroke joinstyle="miter"/>
                     <v:path o:connecttype="rect" textboxrect="3567,0,17955,21600"/>
                   </v:shapetype>
-                  <v:shape id="Flowchart: Display 36" o:spid="_x0000_s1036" type="#_x0000_t134" style="position:absolute;left:15716;top:2762;width:14097;height:5239;visibility:visible;mso-wrap-style:square;v-text-anchor:middle" o:gfxdata="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" fillcolor="#5b9bd5 [3204]" strokecolor="#1f4d78 [1604]" strokeweight="1pt">
+                  <v:shape id="Flowchart: Display 36" o:spid="_x0000_s1037" type="#_x0000_t134" style="position:absolute;left:15716;top:2762;width:14097;height:5239;visibility:visible;mso-wrap-style:square;v-text-anchor:middle" o:gfxdata="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" fillcolor="#5b9bd5 [3204]" strokecolor="#1f4d78 [1604]" strokeweight="1pt">
                     <v:textbox>
                       <w:txbxContent>
                         <w:p>
@@ -2866,8 +3260,8 @@
                       </w:txbxContent>
                     </v:textbox>
                   </v:shape>
-                  <v:shape id="Right Arrow 37" o:spid="_x0000_s1037" type="#_x0000_t13" style="position:absolute;left:29813;top:5143;width:6382;height:1048;visibility:visible;mso-wrap-style:square;v-text-anchor:middle" o:gfxdata="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" adj="19827" fillcolor="#5b9bd5 [3204]" strokecolor="#1f4d78 [1604]" strokeweight="1pt"/>
-                  <v:shape id="Flowchart: Decision 38" o:spid="_x0000_s1038" type="#_x0000_t110" style="position:absolute;left:36099;width:17526;height:11334;visibility:visible;mso-wrap-style:square;v-text-anchor:middle" o:gfxdata="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" fillcolor="#5b9bd5 [3204]" strokecolor="#1f4d78 [1604]" strokeweight="1pt">
+                  <v:shape id="Right Arrow 37" o:spid="_x0000_s1038" type="#_x0000_t13" style="position:absolute;left:29813;top:5143;width:6382;height:1048;visibility:visible;mso-wrap-style:square;v-text-anchor:middle" o:gfxdata="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" adj="19827" fillcolor="#5b9bd5 [3204]" strokecolor="#1f4d78 [1604]" strokeweight="1pt"/>
+                  <v:shape id="Flowchart: Decision 38" o:spid="_x0000_s1039" type="#_x0000_t110" style="position:absolute;left:36099;width:17526;height:11334;visibility:visible;mso-wrap-style:square;v-text-anchor:middle" o:gfxdata="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" fillcolor="#5b9bd5 [3204]" strokecolor="#1f4d78 [1604]" strokeweight="1pt">
                     <v:textbox>
                       <w:txbxContent>
                         <w:p>
@@ -2882,8 +3276,8 @@
                     </v:textbox>
                   </v:shape>
                 </v:group>
-                <v:shape id="Up Arrow 40" o:spid="_x0000_s1039" type="#_x0000_t68" style="position:absolute;left:44386;top:50387;width:953;height:8668;visibility:visible;mso-wrap-style:square;v-text-anchor:middle" o:gfxdata="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" adj="1187" fillcolor="#5b9bd5 [3204]" strokecolor="#1f4d78 [1604]" strokeweight="1pt"/>
-                <v:oval id="Oval 43" o:spid="_x0000_s1040" style="position:absolute;left:41624;top:46672;width:6477;height:3715;visibility:visible;mso-wrap-style:square;v-text-anchor:middle" o:gfxdata="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" fillcolor="#5b9bd5 [3204]" strokecolor="#1f4d78 [1604]" strokeweight="1pt">
+                <v:shape id="Up Arrow 40" o:spid="_x0000_s1040" type="#_x0000_t68" style="position:absolute;left:44423;top:53964;width:916;height:5091;visibility:visible;mso-wrap-style:square;v-text-anchor:middle" o:gfxdata="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" adj="1942" fillcolor="#5b9bd5 [3204]" strokecolor="#1f4d78 [1604]" strokeweight="1pt"/>
+                <v:oval id="Oval 43" o:spid="_x0000_s1041" style="position:absolute;left:42101;top:50220;width:6477;height:3715;visibility:visible;mso-wrap-style:square;v-text-anchor:middle" o:gfxdata="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" fillcolor="#5b9bd5 [3204]" strokecolor="#1f4d78 [1604]" strokeweight="1pt">
                   <v:stroke joinstyle="miter"/>
                   <v:textbox>
                     <w:txbxContent>
@@ -2895,7 +3289,6 @@
                     </w:txbxContent>
                   </v:textbox>
                 </v:oval>
-                <v:shape id="Up Arrow 44" o:spid="_x0000_s1041" type="#_x0000_t68" style="position:absolute;left:44481;top:37909;width:953;height:8668;visibility:visible;mso-wrap-style:square;v-text-anchor:middle" o:gfxdata="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" adj="1187" fillcolor="#5b9bd5 [3204]" strokecolor="#1f4d78 [1604]" strokeweight="1pt"/>
                 <v:rect id="Rectangle 45" o:spid="_x0000_s1042" style="position:absolute;left:37528;top:28670;width:14954;height:9049;visibility:visible;mso-wrap-style:square;v-text-anchor:middle" o:gfxdata="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" fillcolor="#5b9bd5 [3204]" strokecolor="#1f4d78 [1604]" strokeweight="1pt">
                   <v:textbox>
                     <w:txbxContent>
@@ -3005,7 +3398,7 @@
           </mc:Choice>
           <mc:Fallback>
             <w:pict>
-              <v:shape w14:anchorId="42F34FEA" id="Straight Arrow Connector 61" o:spid="_x0000_s1026" type="#_x0000_t32" style="position:absolute;margin-left:186.1pt;margin-top:17.9pt;width:146.7pt;height:1.35pt;flip:x y;z-index:251734016;visibility:visible;mso-wrap-style:square;mso-wrap-distance-left:9pt;mso-wrap-distance-top:0;mso-wrap-distance-right:9pt;mso-wrap-distance-bottom:0;mso-position-horizontal:absolute;mso-position-horizontal-relative:text;mso-position-vertical:absolute;mso-position-vertical-relative:text" o:gfxdata="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" strokecolor="#5b9bd5 [3204]" strokeweight=".5pt">
+              <v:shape w14:anchorId="0237D871" id="Straight Arrow Connector 61" o:spid="_x0000_s1026" type="#_x0000_t32" style="position:absolute;margin-left:186.1pt;margin-top:17.9pt;width:146.7pt;height:1.35pt;flip:x y;z-index:251734016;visibility:visible;mso-wrap-style:square;mso-wrap-distance-left:9pt;mso-wrap-distance-top:0;mso-wrap-distance-right:9pt;mso-wrap-distance-bottom:0;mso-position-horizontal:absolute;mso-position-horizontal-relative:text;mso-position-vertical:absolute;mso-position-vertical-relative:text" o:gfxdata="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" strokecolor="#5b9bd5 [3204]" strokeweight=".5pt">
                 <v:stroke endarrow="block" joinstyle="miter"/>
               </v:shape>
             </w:pict>
@@ -3023,6 +3416,8 @@
           <w:u w:val="single"/>
         </w:rPr>
       </w:pPr>
+      <w:bookmarkStart w:id="0" w:name="_GoBack"/>
+      <w:bookmarkEnd w:id="0"/>
       <w:r>
         <w:rPr>
           <w:b/>
@@ -3087,7 +3482,7 @@
           </mc:Choice>
           <mc:Fallback>
             <w:pict>
-              <v:shape w14:anchorId="7316890D" id="Straight Arrow Connector 60" o:spid="_x0000_s1026" type="#_x0000_t32" style="position:absolute;margin-left:172.5pt;margin-top:1.7pt;width:159.6pt;height:.7pt;z-index:251732992;visibility:visible;mso-wrap-style:square;mso-wrap-distance-left:9pt;mso-wrap-distance-top:0;mso-wrap-distance-right:9pt;mso-wrap-distance-bottom:0;mso-position-horizontal:absolute;mso-position-horizontal-relative:text;mso-position-vertical:absolute;mso-position-vertical-relative:text" o:gfxdata="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" strokecolor="#5b9bd5 [3204]" strokeweight=".5pt">
+              <v:shape w14:anchorId="4B727DE8" id="Straight Arrow Connector 60" o:spid="_x0000_s1026" type="#_x0000_t32" style="position:absolute;margin-left:172.5pt;margin-top:1.7pt;width:159.6pt;height:.7pt;z-index:251732992;visibility:visible;mso-wrap-style:square;mso-wrap-distance-left:9pt;mso-wrap-distance-top:0;mso-wrap-distance-right:9pt;mso-wrap-distance-bottom:0;mso-position-horizontal:absolute;mso-position-horizontal-relative:text;mso-position-vertical:absolute;mso-position-vertical-relative:text" o:gfxdata="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" strokecolor="#5b9bd5 [3204]" strokeweight=".5pt">
                 <v:stroke endarrow="block" joinstyle="miter"/>
               </v:shape>
             </w:pict>
@@ -3116,6 +3511,105 @@
           <w:u w:val="single"/>
         </w:rPr>
       </w:pPr>
+      <w:r>
+        <w:rPr>
+          <w:noProof/>
+        </w:rPr>
+        <mc:AlternateContent>
+          <mc:Choice Requires="wps">
+            <w:drawing>
+              <wp:anchor distT="0" distB="0" distL="114300" distR="114300" simplePos="0" relativeHeight="251857920" behindDoc="0" locked="0" layoutInCell="1" allowOverlap="1" wp14:anchorId="1CB2047B" wp14:editId="74629F13">
+                <wp:simplePos x="0" y="0"/>
+                <wp:positionH relativeFrom="column">
+                  <wp:posOffset>10808335</wp:posOffset>
+                </wp:positionH>
+                <wp:positionV relativeFrom="paragraph">
+                  <wp:posOffset>239395</wp:posOffset>
+                </wp:positionV>
+                <wp:extent cx="1417955" cy="445135"/>
+                <wp:effectExtent l="19050" t="0" r="10795" b="12065"/>
+                <wp:wrapNone/>
+                <wp:docPr id="152" name="Flowchart: Display 152"/>
+                <wp:cNvGraphicFramePr/>
+                <a:graphic xmlns:a="http://schemas.openxmlformats.org/drawingml/2006/main">
+                  <a:graphicData uri="http://schemas.microsoft.com/office/word/2010/wordprocessingShape">
+                    <wps:wsp>
+                      <wps:cNvSpPr/>
+                      <wps:spPr>
+                        <a:xfrm>
+                          <a:off x="0" y="0"/>
+                          <a:ext cx="1417955" cy="445135"/>
+                        </a:xfrm>
+                        <a:prstGeom prst="flowChartDisplay">
+                          <a:avLst/>
+                        </a:prstGeom>
+                      </wps:spPr>
+                      <wps:style>
+                        <a:lnRef idx="2">
+                          <a:schemeClr val="accent1">
+                            <a:shade val="50000"/>
+                          </a:schemeClr>
+                        </a:lnRef>
+                        <a:fillRef idx="1">
+                          <a:schemeClr val="accent1"/>
+                        </a:fillRef>
+                        <a:effectRef idx="0">
+                          <a:schemeClr val="accent1"/>
+                        </a:effectRef>
+                        <a:fontRef idx="minor">
+                          <a:schemeClr val="lt1"/>
+                        </a:fontRef>
+                      </wps:style>
+                      <wps:txbx>
+                        <w:txbxContent>
+                          <w:p>
+                            <w:r>
+                              <w:t>Payment</w:t>
+                            </w:r>
+                            <w:r>
+                              <w:t xml:space="preserve"> View</w:t>
+                            </w:r>
+                          </w:p>
+                        </w:txbxContent>
+                      </wps:txbx>
+                      <wps:bodyPr rot="0" spcFirstLastPara="0" vertOverflow="overflow" horzOverflow="overflow" vert="horz" wrap="square" lIns="91440" tIns="45720" rIns="91440" bIns="45720" numCol="1" spcCol="0" rtlCol="0" fromWordArt="0" anchor="ctr" anchorCtr="0" forceAA="0" compatLnSpc="1">
+                        <a:prstTxWarp prst="textNoShape">
+                          <a:avLst/>
+                        </a:prstTxWarp>
+                        <a:noAutofit/>
+                      </wps:bodyPr>
+                    </wps:wsp>
+                  </a:graphicData>
+                </a:graphic>
+                <wp14:sizeRelH relativeFrom="margin">
+                  <wp14:pctWidth>0</wp14:pctWidth>
+                </wp14:sizeRelH>
+                <wp14:sizeRelV relativeFrom="margin">
+                  <wp14:pctHeight>0</wp14:pctHeight>
+                </wp14:sizeRelV>
+              </wp:anchor>
+            </w:drawing>
+          </mc:Choice>
+          <mc:Fallback>
+            <w:pict>
+              <v:shape w14:anchorId="1CB2047B" id="Flowchart: Display 152" o:spid="_x0000_s1045" type="#_x0000_t134" style="position:absolute;margin-left:851.05pt;margin-top:18.85pt;width:111.65pt;height:35.05pt;z-index:251857920;visibility:visible;mso-wrap-style:square;mso-width-percent:0;mso-height-percent:0;mso-wrap-distance-left:9pt;mso-wrap-distance-top:0;mso-wrap-distance-right:9pt;mso-wrap-distance-bottom:0;mso-position-horizontal:absolute;mso-position-horizontal-relative:text;mso-position-vertical:absolute;mso-position-vertical-relative:text;mso-width-percent:0;mso-height-percent:0;mso-width-relative:margin;mso-height-relative:margin;v-text-anchor:middle" o:gfxdata="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" fillcolor="#5b9bd5 [3204]" strokecolor="#1f4d78 [1604]" strokeweight="1pt">
+                <v:textbox>
+                  <w:txbxContent>
+                    <w:p>
+                      <w:r>
+                        <w:t>Payment</w:t>
+                      </w:r>
+                      <w:r>
+                        <w:t xml:space="preserve"> View</w:t>
+                      </w:r>
+                    </w:p>
+                  </w:txbxContent>
+                </v:textbox>
+              </v:shape>
+            </w:pict>
+          </mc:Fallback>
+        </mc:AlternateContent>
+      </w:r>
       <w:r>
         <w:rPr>
           <w:noProof/>
@@ -3188,7 +3682,7 @@
           </mc:Choice>
           <mc:Fallback>
             <w:pict>
-              <v:oval w14:anchorId="50958854" id="Oval 79" o:spid="_x0000_s1045" style="position:absolute;margin-left:218.1pt;margin-top:53.15pt;width:51pt;height:29.2pt;z-index:251757568;visibility:visible;mso-wrap-style:square;mso-wrap-distance-left:9pt;mso-wrap-distance-top:0;mso-wrap-distance-right:9pt;mso-wrap-distance-bottom:0;mso-position-horizontal:absolute;mso-position-horizontal-relative:text;mso-position-vertical:absolute;mso-position-vertical-relative:text;v-text-anchor:middle" o:gfxdata="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" fillcolor="#5b9bd5 [3204]" strokecolor="#1f4d78 [1604]" strokeweight="1pt">
+              <v:oval w14:anchorId="50958854" id="Oval 79" o:spid="_x0000_s1046" style="position:absolute;margin-left:218.1pt;margin-top:53.15pt;width:51pt;height:29.2pt;z-index:251757568;visibility:visible;mso-wrap-style:square;mso-wrap-distance-left:9pt;mso-wrap-distance-top:0;mso-wrap-distance-right:9pt;mso-wrap-distance-bottom:0;mso-position-horizontal:absolute;mso-position-horizontal-relative:text;mso-position-vertical:absolute;mso-position-vertical-relative:text;v-text-anchor:middle" o:gfxdata="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" fillcolor="#5b9bd5 [3204]" strokecolor="#1f4d78 [1604]" strokeweight="1pt">
                 <v:stroke joinstyle="miter"/>
                 <v:textbox>
                   <w:txbxContent>
@@ -3263,7 +3757,7 @@
           </mc:Choice>
           <mc:Fallback>
             <w:pict>
-              <v:shape w14:anchorId="0BE498F3" id="Straight Arrow Connector 80" o:spid="_x0000_s1026" type="#_x0000_t32" style="position:absolute;margin-left:166pt;margin-top:64.4pt;width:52.65pt;height:2.1pt;z-index:251758592;visibility:visible;mso-wrap-style:square;mso-wrap-distance-left:9pt;mso-wrap-distance-top:0;mso-wrap-distance-right:9pt;mso-wrap-distance-bottom:0;mso-position-horizontal:absolute;mso-position-horizontal-relative:text;mso-position-vertical:absolute;mso-position-vertical-relative:text" o:gfxdata="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" strokecolor="#5b9bd5 [3204]" strokeweight=".5pt">
+              <v:shape w14:anchorId="7F42D191" id="Straight Arrow Connector 80" o:spid="_x0000_s1026" type="#_x0000_t32" style="position:absolute;margin-left:166pt;margin-top:64.4pt;width:52.65pt;height:2.1pt;z-index:251758592;visibility:visible;mso-wrap-style:square;mso-wrap-distance-left:9pt;mso-wrap-distance-top:0;mso-wrap-distance-right:9pt;mso-wrap-distance-bottom:0;mso-position-horizontal:absolute;mso-position-horizontal-relative:text;mso-position-vertical:absolute;mso-position-vertical-relative:text" o:gfxdata="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" strokecolor="#5b9bd5 [3204]" strokeweight=".5pt">
                 <v:stroke endarrow="block" joinstyle="miter"/>
               </v:shape>
             </w:pict>
@@ -3354,7 +3848,7 @@
           </mc:Choice>
           <mc:Fallback>
             <w:pict>
-              <v:shape w14:anchorId="24FB0FFA" id="Flowchart: Decision 78" o:spid="_x0000_s1046" type="#_x0000_t110" style="position:absolute;margin-left:6.95pt;margin-top:14.4pt;width:159pt;height:101pt;z-index:251755520;visibility:visible;mso-wrap-style:square;mso-width-percent:0;mso-height-percent:0;mso-wrap-distance-left:9pt;mso-wrap-distance-top:0;mso-wrap-distance-right:9pt;mso-wrap-distance-bottom:0;mso-position-horizontal:absolute;mso-position-horizontal-relative:text;mso-position-vertical:absolute;mso-position-vertical-relative:text;mso-width-percent:0;mso-height-percent:0;mso-width-relative:margin;mso-height-relative:margin;v-text-anchor:middle" o:gfxdata="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" fillcolor="#5b9bd5 [3204]" strokecolor="#1f4d78 [1604]" strokeweight="1pt">
+              <v:shape w14:anchorId="24FB0FFA" id="Flowchart: Decision 78" o:spid="_x0000_s1047" type="#_x0000_t110" style="position:absolute;margin-left:6.95pt;margin-top:14.4pt;width:159pt;height:101pt;z-index:251755520;visibility:visible;mso-wrap-style:square;mso-width-percent:0;mso-height-percent:0;mso-wrap-distance-left:9pt;mso-wrap-distance-top:0;mso-wrap-distance-right:9pt;mso-wrap-distance-bottom:0;mso-position-horizontal:absolute;mso-position-horizontal-relative:text;mso-position-vertical:absolute;mso-position-vertical-relative:text;mso-width-percent:0;mso-height-percent:0;mso-width-relative:margin;mso-height-relative:margin;v-text-anchor:middle" o:gfxdata="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" fillcolor="#5b9bd5 [3204]" strokecolor="#1f4d78 [1604]" strokeweight="1pt">
                 <v:textbox>
                   <w:txbxContent>
                     <w:p>
@@ -3399,6 +3893,105 @@
       </w:pPr>
       <w:r>
         <w:rPr>
+          <w:noProof/>
+        </w:rPr>
+        <mc:AlternateContent>
+          <mc:Choice Requires="wps">
+            <w:drawing>
+              <wp:anchor distT="0" distB="0" distL="114300" distR="114300" simplePos="0" relativeHeight="251855872" behindDoc="0" locked="0" layoutInCell="1" allowOverlap="1" wp14:anchorId="58C9857B" wp14:editId="4612AC08">
+                <wp:simplePos x="0" y="0"/>
+                <wp:positionH relativeFrom="column">
+                  <wp:posOffset>10816590</wp:posOffset>
+                </wp:positionH>
+                <wp:positionV relativeFrom="paragraph">
+                  <wp:posOffset>266065</wp:posOffset>
+                </wp:positionV>
+                <wp:extent cx="1417955" cy="445135"/>
+                <wp:effectExtent l="19050" t="0" r="10795" b="12065"/>
+                <wp:wrapNone/>
+                <wp:docPr id="151" name="Flowchart: Display 151"/>
+                <wp:cNvGraphicFramePr/>
+                <a:graphic xmlns:a="http://schemas.openxmlformats.org/drawingml/2006/main">
+                  <a:graphicData uri="http://schemas.microsoft.com/office/word/2010/wordprocessingShape">
+                    <wps:wsp>
+                      <wps:cNvSpPr/>
+                      <wps:spPr>
+                        <a:xfrm>
+                          <a:off x="0" y="0"/>
+                          <a:ext cx="1417955" cy="445135"/>
+                        </a:xfrm>
+                        <a:prstGeom prst="flowChartDisplay">
+                          <a:avLst/>
+                        </a:prstGeom>
+                      </wps:spPr>
+                      <wps:style>
+                        <a:lnRef idx="2">
+                          <a:schemeClr val="accent1">
+                            <a:shade val="50000"/>
+                          </a:schemeClr>
+                        </a:lnRef>
+                        <a:fillRef idx="1">
+                          <a:schemeClr val="accent1"/>
+                        </a:fillRef>
+                        <a:effectRef idx="0">
+                          <a:schemeClr val="accent1"/>
+                        </a:effectRef>
+                        <a:fontRef idx="minor">
+                          <a:schemeClr val="lt1"/>
+                        </a:fontRef>
+                      </wps:style>
+                      <wps:txbx>
+                        <w:txbxContent>
+                          <w:p>
+                            <w:r>
+                              <w:t xml:space="preserve">Baskets </w:t>
+                            </w:r>
+                            <w:r>
+                              <w:t>View</w:t>
+                            </w:r>
+                          </w:p>
+                        </w:txbxContent>
+                      </wps:txbx>
+                      <wps:bodyPr rot="0" spcFirstLastPara="0" vertOverflow="overflow" horzOverflow="overflow" vert="horz" wrap="square" lIns="91440" tIns="45720" rIns="91440" bIns="45720" numCol="1" spcCol="0" rtlCol="0" fromWordArt="0" anchor="ctr" anchorCtr="0" forceAA="0" compatLnSpc="1">
+                        <a:prstTxWarp prst="textNoShape">
+                          <a:avLst/>
+                        </a:prstTxWarp>
+                        <a:noAutofit/>
+                      </wps:bodyPr>
+                    </wps:wsp>
+                  </a:graphicData>
+                </a:graphic>
+                <wp14:sizeRelH relativeFrom="margin">
+                  <wp14:pctWidth>0</wp14:pctWidth>
+                </wp14:sizeRelH>
+                <wp14:sizeRelV relativeFrom="margin">
+                  <wp14:pctHeight>0</wp14:pctHeight>
+                </wp14:sizeRelV>
+              </wp:anchor>
+            </w:drawing>
+          </mc:Choice>
+          <mc:Fallback>
+            <w:pict>
+              <v:shape w14:anchorId="58C9857B" id="Flowchart: Display 151" o:spid="_x0000_s1048" type="#_x0000_t134" style="position:absolute;margin-left:851.7pt;margin-top:20.95pt;width:111.65pt;height:35.05pt;z-index:251855872;visibility:visible;mso-wrap-style:square;mso-width-percent:0;mso-height-percent:0;mso-wrap-distance-left:9pt;mso-wrap-distance-top:0;mso-wrap-distance-right:9pt;mso-wrap-distance-bottom:0;mso-position-horizontal:absolute;mso-position-horizontal-relative:text;mso-position-vertical:absolute;mso-position-vertical-relative:text;mso-width-percent:0;mso-height-percent:0;mso-width-relative:margin;mso-height-relative:margin;v-text-anchor:middle" o:gfxdata="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" fillcolor="#5b9bd5 [3204]" strokecolor="#1f4d78 [1604]" strokeweight="1pt">
+                <v:textbox>
+                  <w:txbxContent>
+                    <w:p>
+                      <w:r>
+                        <w:t xml:space="preserve">Baskets </w:t>
+                      </w:r>
+                      <w:r>
+                        <w:t>View</w:t>
+                      </w:r>
+                    </w:p>
+                  </w:txbxContent>
+                </v:textbox>
+              </v:shape>
+            </w:pict>
+          </mc:Fallback>
+        </mc:AlternateContent>
+      </w:r>
+      <w:r>
+        <w:rPr>
           <w:b/>
           <w:i/>
           <w:noProof/>
@@ -3461,7 +4054,7 @@
           </mc:Choice>
           <mc:Fallback>
             <w:pict>
-              <v:shape w14:anchorId="33043053" id="Straight Arrow Connector 109" o:spid="_x0000_s1026" type="#_x0000_t32" style="position:absolute;margin-left:446pt;margin-top:10.55pt;width:114.45pt;height:2.15pt;flip:x;z-index:251795456;visibility:visible;mso-wrap-style:square;mso-wrap-distance-left:9pt;mso-wrap-distance-top:0;mso-wrap-distance-right:9pt;mso-wrap-distance-bottom:0;mso-position-horizontal:absolute;mso-position-horizontal-relative:text;mso-position-vertical:absolute;mso-position-vertical-relative:text" o:gfxdata="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" strokecolor="#5b9bd5 [3204]" strokeweight=".5pt">
+              <v:shape w14:anchorId="45B6F104" id="Straight Arrow Connector 109" o:spid="_x0000_s1026" type="#_x0000_t32" style="position:absolute;margin-left:446pt;margin-top:10.55pt;width:114.45pt;height:2.15pt;flip:x;z-index:251795456;visibility:visible;mso-wrap-style:square;mso-wrap-distance-left:9pt;mso-wrap-distance-top:0;mso-wrap-distance-right:9pt;mso-wrap-distance-bottom:0;mso-position-horizontal:absolute;mso-position-horizontal-relative:text;mso-position-vertical:absolute;mso-position-vertical-relative:text" o:gfxdata="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" strokecolor="#5b9bd5 [3204]" strokeweight=".5pt">
                 <v:stroke endarrow="block" joinstyle="miter"/>
               </v:shape>
             </w:pict>
@@ -3538,7 +4131,7 @@
           </mc:Choice>
           <mc:Fallback>
             <w:pict>
-              <v:shape w14:anchorId="503DA6A0" id="Straight Arrow Connector 104" o:spid="_x0000_s1026" type="#_x0000_t32" style="position:absolute;margin-left:559.9pt;margin-top:7.3pt;width:3.6pt;height:578.15pt;flip:x y;z-index:251790336;visibility:visible;mso-wrap-style:square;mso-width-percent:0;mso-height-percent:0;mso-wrap-distance-left:9pt;mso-wrap-distance-top:0;mso-wrap-distance-right:9pt;mso-wrap-distance-bottom:0;mso-position-horizontal:absolute;mso-position-horizontal-relative:text;mso-position-vertical:absolute;mso-position-vertical-relative:text;mso-width-percent:0;mso-height-percent:0;mso-width-relative:margin;mso-height-relative:margin" o:gfxdata="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" strokecolor="#5b9bd5 [3204]" strokeweight=".5pt">
+              <v:shape w14:anchorId="59345FE7" id="Straight Arrow Connector 104" o:spid="_x0000_s1026" type="#_x0000_t32" style="position:absolute;margin-left:559.9pt;margin-top:7.3pt;width:3.6pt;height:578.15pt;flip:x y;z-index:251790336;visibility:visible;mso-wrap-style:square;mso-width-percent:0;mso-height-percent:0;mso-wrap-distance-left:9pt;mso-wrap-distance-top:0;mso-wrap-distance-right:9pt;mso-wrap-distance-bottom:0;mso-position-horizontal:absolute;mso-position-horizontal-relative:text;mso-position-vertical:absolute;mso-position-vertical-relative:text;mso-width-percent:0;mso-height-percent:0;mso-width-relative:margin;mso-height-relative:margin" o:gfxdata="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" strokecolor="#5b9bd5 [3204]" strokeweight=".5pt">
                 <v:stroke endarrow="block" joinstyle="miter"/>
               </v:shape>
             </w:pict>
@@ -3609,7 +4202,7 @@
           </mc:Choice>
           <mc:Fallback>
             <w:pict>
-              <v:shape w14:anchorId="3A3E38B7" id="Straight Arrow Connector 81" o:spid="_x0000_s1026" type="#_x0000_t32" style="position:absolute;margin-left:269.2pt;margin-top:3.55pt;width:60.2pt;height:1.05pt;z-index:251759616;visibility:visible;mso-wrap-style:square;mso-wrap-distance-left:9pt;mso-wrap-distance-top:0;mso-wrap-distance-right:9pt;mso-wrap-distance-bottom:0;mso-position-horizontal:absolute;mso-position-horizontal-relative:text;mso-position-vertical:absolute;mso-position-vertical-relative:text" o:gfxdata="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" strokecolor="#5b9bd5 [3204]" strokeweight=".5pt">
+              <v:shape w14:anchorId="065A0B47" id="Straight Arrow Connector 81" o:spid="_x0000_s1026" type="#_x0000_t32" style="position:absolute;margin-left:269.2pt;margin-top:3.55pt;width:60.2pt;height:1.05pt;z-index:251759616;visibility:visible;mso-wrap-style:square;mso-wrap-distance-left:9pt;mso-wrap-distance-top:0;mso-wrap-distance-right:9pt;mso-wrap-distance-bottom:0;mso-position-horizontal:absolute;mso-position-horizontal-relative:text;mso-position-vertical:absolute;mso-position-vertical-relative:text" o:gfxdata="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" strokecolor="#5b9bd5 [3204]" strokeweight=".5pt">
                 <v:stroke endarrow="block" joinstyle="miter"/>
               </v:shape>
             </w:pict>
@@ -3627,6 +4220,176 @@
           <w:u w:val="single"/>
         </w:rPr>
       </w:pPr>
+      <w:r>
+        <w:rPr>
+          <w:noProof/>
+        </w:rPr>
+        <mc:AlternateContent>
+          <mc:Choice Requires="wps">
+            <w:drawing>
+              <wp:anchor distT="0" distB="0" distL="114300" distR="114300" simplePos="0" relativeHeight="251812864" behindDoc="0" locked="0" layoutInCell="1" allowOverlap="1" wp14:anchorId="7AFD4467" wp14:editId="61362485">
+                <wp:simplePos x="0" y="0"/>
+                <wp:positionH relativeFrom="column">
+                  <wp:posOffset>5036185</wp:posOffset>
+                </wp:positionH>
+                <wp:positionV relativeFrom="paragraph">
+                  <wp:posOffset>71120</wp:posOffset>
+                </wp:positionV>
+                <wp:extent cx="84455" cy="262890"/>
+                <wp:effectExtent l="19050" t="19050" r="29845" b="22860"/>
+                <wp:wrapNone/>
+                <wp:docPr id="126" name="Up Arrow 126"/>
+                <wp:cNvGraphicFramePr/>
+                <a:graphic xmlns:a="http://schemas.openxmlformats.org/drawingml/2006/main">
+                  <a:graphicData uri="http://schemas.microsoft.com/office/word/2010/wordprocessingShape">
+                    <wps:wsp>
+                      <wps:cNvSpPr/>
+                      <wps:spPr>
+                        <a:xfrm>
+                          <a:off x="0" y="0"/>
+                          <a:ext cx="84455" cy="262890"/>
+                        </a:xfrm>
+                        <a:prstGeom prst="upArrow">
+                          <a:avLst/>
+                        </a:prstGeom>
+                      </wps:spPr>
+                      <wps:style>
+                        <a:lnRef idx="2">
+                          <a:schemeClr val="accent1">
+                            <a:shade val="50000"/>
+                          </a:schemeClr>
+                        </a:lnRef>
+                        <a:fillRef idx="1">
+                          <a:schemeClr val="accent1"/>
+                        </a:fillRef>
+                        <a:effectRef idx="0">
+                          <a:schemeClr val="accent1"/>
+                        </a:effectRef>
+                        <a:fontRef idx="minor">
+                          <a:schemeClr val="lt1"/>
+                        </a:fontRef>
+                      </wps:style>
+                      <wps:bodyPr rot="0" spcFirstLastPara="0" vertOverflow="overflow" horzOverflow="overflow" vert="horz" wrap="square" lIns="91440" tIns="45720" rIns="91440" bIns="45720" numCol="1" spcCol="0" rtlCol="0" fromWordArt="0" anchor="ctr" anchorCtr="0" forceAA="0" compatLnSpc="1">
+                        <a:prstTxWarp prst="textNoShape">
+                          <a:avLst/>
+                        </a:prstTxWarp>
+                        <a:noAutofit/>
+                      </wps:bodyPr>
+                    </wps:wsp>
+                  </a:graphicData>
+                </a:graphic>
+                <wp14:sizeRelH relativeFrom="margin">
+                  <wp14:pctWidth>0</wp14:pctWidth>
+                </wp14:sizeRelH>
+                <wp14:sizeRelV relativeFrom="margin">
+                  <wp14:pctHeight>0</wp14:pctHeight>
+                </wp14:sizeRelV>
+              </wp:anchor>
+            </w:drawing>
+          </mc:Choice>
+          <mc:Fallback>
+            <w:pict>
+              <v:shape w14:anchorId="1A21CB73" id="Up Arrow 126" o:spid="_x0000_s1026" type="#_x0000_t68" style="position:absolute;margin-left:396.55pt;margin-top:5.6pt;width:6.65pt;height:20.7pt;z-index:251812864;visibility:visible;mso-wrap-style:square;mso-width-percent:0;mso-height-percent:0;mso-wrap-distance-left:9pt;mso-wrap-distance-top:0;mso-wrap-distance-right:9pt;mso-wrap-distance-bottom:0;mso-position-horizontal:absolute;mso-position-horizontal-relative:text;mso-position-vertical:absolute;mso-position-vertical-relative:text;mso-width-percent:0;mso-height-percent:0;mso-width-relative:margin;mso-height-relative:margin;v-text-anchor:middle" o:gfxdata="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" adj="3470" fillcolor="#5b9bd5 [3204]" strokecolor="#1f4d78 [1604]" strokeweight="1pt"/>
+            </w:pict>
+          </mc:Fallback>
+        </mc:AlternateContent>
+      </w:r>
+      <w:r>
+        <w:rPr>
+          <w:noProof/>
+        </w:rPr>
+        <mc:AlternateContent>
+          <mc:Choice Requires="wps">
+            <w:drawing>
+              <wp:anchor distT="0" distB="0" distL="114300" distR="114300" simplePos="0" relativeHeight="251808768" behindDoc="0" locked="0" layoutInCell="1" allowOverlap="1" wp14:anchorId="3B3515E5" wp14:editId="7E95B58C">
+                <wp:simplePos x="0" y="0"/>
+                <wp:positionH relativeFrom="column">
+                  <wp:posOffset>4637405</wp:posOffset>
+                </wp:positionH>
+                <wp:positionV relativeFrom="paragraph">
+                  <wp:posOffset>314960</wp:posOffset>
+                </wp:positionV>
+                <wp:extent cx="1091565" cy="523240"/>
+                <wp:effectExtent l="19050" t="0" r="13335" b="10160"/>
+                <wp:wrapNone/>
+                <wp:docPr id="120" name="Flowchart: Display 120"/>
+                <wp:cNvGraphicFramePr/>
+                <a:graphic xmlns:a="http://schemas.openxmlformats.org/drawingml/2006/main">
+                  <a:graphicData uri="http://schemas.microsoft.com/office/word/2010/wordprocessingShape">
+                    <wps:wsp>
+                      <wps:cNvSpPr/>
+                      <wps:spPr>
+                        <a:xfrm>
+                          <a:off x="0" y="0"/>
+                          <a:ext cx="1091565" cy="523240"/>
+                        </a:xfrm>
+                        <a:prstGeom prst="flowChartDisplay">
+                          <a:avLst/>
+                        </a:prstGeom>
+                      </wps:spPr>
+                      <wps:style>
+                        <a:lnRef idx="2">
+                          <a:schemeClr val="accent1">
+                            <a:shade val="50000"/>
+                          </a:schemeClr>
+                        </a:lnRef>
+                        <a:fillRef idx="1">
+                          <a:schemeClr val="accent1"/>
+                        </a:fillRef>
+                        <a:effectRef idx="0">
+                          <a:schemeClr val="accent1"/>
+                        </a:effectRef>
+                        <a:fontRef idx="minor">
+                          <a:schemeClr val="lt1"/>
+                        </a:fontRef>
+                      </wps:style>
+                      <wps:txbx>
+                        <w:txbxContent>
+                          <w:p>
+                            <w:r>
+                              <w:t>Sign in</w:t>
+                            </w:r>
+                            <w:r>
+                              <w:t xml:space="preserve"> View</w:t>
+                            </w:r>
+                          </w:p>
+                        </w:txbxContent>
+                      </wps:txbx>
+                      <wps:bodyPr rot="0" spcFirstLastPara="0" vertOverflow="overflow" horzOverflow="overflow" vert="horz" wrap="square" lIns="91440" tIns="45720" rIns="91440" bIns="45720" numCol="1" spcCol="0" rtlCol="0" fromWordArt="0" anchor="ctr" anchorCtr="0" forceAA="0" compatLnSpc="1">
+                        <a:prstTxWarp prst="textNoShape">
+                          <a:avLst/>
+                        </a:prstTxWarp>
+                        <a:noAutofit/>
+                      </wps:bodyPr>
+                    </wps:wsp>
+                  </a:graphicData>
+                </a:graphic>
+                <wp14:sizeRelH relativeFrom="margin">
+                  <wp14:pctWidth>0</wp14:pctWidth>
+                </wp14:sizeRelH>
+              </wp:anchor>
+            </w:drawing>
+          </mc:Choice>
+          <mc:Fallback>
+            <w:pict>
+              <v:shape w14:anchorId="3B3515E5" id="Flowchart: Display 120" o:spid="_x0000_s1049" type="#_x0000_t134" style="position:absolute;margin-left:365.15pt;margin-top:24.8pt;width:85.95pt;height:41.2pt;z-index:251808768;visibility:visible;mso-wrap-style:square;mso-width-percent:0;mso-wrap-distance-left:9pt;mso-wrap-distance-top:0;mso-wrap-distance-right:9pt;mso-wrap-distance-bottom:0;mso-position-horizontal:absolute;mso-position-horizontal-relative:text;mso-position-vertical:absolute;mso-position-vertical-relative:text;mso-width-percent:0;mso-width-relative:margin;v-text-anchor:middle" o:gfxdata="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" fillcolor="#5b9bd5 [3204]" strokecolor="#1f4d78 [1604]" strokeweight="1pt">
+                <v:textbox>
+                  <w:txbxContent>
+                    <w:p>
+                      <w:r>
+                        <w:t>Sign in</w:t>
+                      </w:r>
+                      <w:r>
+                        <w:t xml:space="preserve"> View</w:t>
+                      </w:r>
+                    </w:p>
+                  </w:txbxContent>
+                </v:textbox>
+              </v:shape>
+            </w:pict>
+          </mc:Fallback>
+        </mc:AlternateContent>
+      </w:r>
       <w:r>
         <w:rPr>
           <w:b/>
@@ -3691,7 +4454,7 @@
           </mc:Choice>
           <mc:Fallback>
             <w:pict>
-              <v:shape w14:anchorId="65003BB7" id="Straight Arrow Connector 84" o:spid="_x0000_s1026" type="#_x0000_t32" style="position:absolute;margin-left:87.05pt;margin-top:18pt;width:.55pt;height:49.45pt;z-index:251763712;visibility:visible;mso-wrap-style:square;mso-wrap-distance-left:9pt;mso-wrap-distance-top:0;mso-wrap-distance-right:9pt;mso-wrap-distance-bottom:0;mso-position-horizontal:absolute;mso-position-horizontal-relative:text;mso-position-vertical:absolute;mso-position-vertical-relative:text" o:gfxdata="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" strokecolor="#5b9bd5 [3204]" strokeweight=".5pt">
+              <v:shape w14:anchorId="7A523C8A" id="Straight Arrow Connector 84" o:spid="_x0000_s1026" type="#_x0000_t32" style="position:absolute;margin-left:87.05pt;margin-top:18pt;width:.55pt;height:49.45pt;z-index:251763712;visibility:visible;mso-wrap-style:square;mso-wrap-distance-left:9pt;mso-wrap-distance-top:0;mso-wrap-distance-right:9pt;mso-wrap-distance-bottom:0;mso-position-horizontal:absolute;mso-position-horizontal-relative:text;mso-position-vertical:absolute;mso-position-vertical-relative:text" o:gfxdata="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" strokecolor="#5b9bd5 [3204]" strokeweight=".5pt">
                 <v:stroke endarrow="block" joinstyle="miter"/>
               </v:shape>
             </w:pict>
@@ -3716,15 +4479,114 @@
         <mc:AlternateContent>
           <mc:Choice Requires="wps">
             <w:drawing>
+              <wp:anchor distT="0" distB="0" distL="114300" distR="114300" simplePos="0" relativeHeight="251853824" behindDoc="0" locked="0" layoutInCell="1" allowOverlap="1" wp14:anchorId="1FA2F372" wp14:editId="49620E2B">
+                <wp:simplePos x="0" y="0"/>
+                <wp:positionH relativeFrom="column">
+                  <wp:posOffset>10885805</wp:posOffset>
+                </wp:positionH>
+                <wp:positionV relativeFrom="paragraph">
+                  <wp:posOffset>309880</wp:posOffset>
+                </wp:positionV>
+                <wp:extent cx="1417955" cy="445135"/>
+                <wp:effectExtent l="19050" t="0" r="10795" b="12065"/>
+                <wp:wrapNone/>
+                <wp:docPr id="150" name="Flowchart: Display 150"/>
+                <wp:cNvGraphicFramePr/>
+                <a:graphic xmlns:a="http://schemas.openxmlformats.org/drawingml/2006/main">
+                  <a:graphicData uri="http://schemas.microsoft.com/office/word/2010/wordprocessingShape">
+                    <wps:wsp>
+                      <wps:cNvSpPr/>
+                      <wps:spPr>
+                        <a:xfrm>
+                          <a:off x="0" y="0"/>
+                          <a:ext cx="1417955" cy="445135"/>
+                        </a:xfrm>
+                        <a:prstGeom prst="flowChartDisplay">
+                          <a:avLst/>
+                        </a:prstGeom>
+                      </wps:spPr>
+                      <wps:style>
+                        <a:lnRef idx="2">
+                          <a:schemeClr val="accent1">
+                            <a:shade val="50000"/>
+                          </a:schemeClr>
+                        </a:lnRef>
+                        <a:fillRef idx="1">
+                          <a:schemeClr val="accent1"/>
+                        </a:fillRef>
+                        <a:effectRef idx="0">
+                          <a:schemeClr val="accent1"/>
+                        </a:effectRef>
+                        <a:fontRef idx="minor">
+                          <a:schemeClr val="lt1"/>
+                        </a:fontRef>
+                      </wps:style>
+                      <wps:txbx>
+                        <w:txbxContent>
+                          <w:p>
+                            <w:r>
+                              <w:t xml:space="preserve">Cart </w:t>
+                            </w:r>
+                            <w:r>
+                              <w:t>View</w:t>
+                            </w:r>
+                          </w:p>
+                        </w:txbxContent>
+                      </wps:txbx>
+                      <wps:bodyPr rot="0" spcFirstLastPara="0" vertOverflow="overflow" horzOverflow="overflow" vert="horz" wrap="square" lIns="91440" tIns="45720" rIns="91440" bIns="45720" numCol="1" spcCol="0" rtlCol="0" fromWordArt="0" anchor="ctr" anchorCtr="0" forceAA="0" compatLnSpc="1">
+                        <a:prstTxWarp prst="textNoShape">
+                          <a:avLst/>
+                        </a:prstTxWarp>
+                        <a:noAutofit/>
+                      </wps:bodyPr>
+                    </wps:wsp>
+                  </a:graphicData>
+                </a:graphic>
+                <wp14:sizeRelH relativeFrom="margin">
+                  <wp14:pctWidth>0</wp14:pctWidth>
+                </wp14:sizeRelH>
+                <wp14:sizeRelV relativeFrom="margin">
+                  <wp14:pctHeight>0</wp14:pctHeight>
+                </wp14:sizeRelV>
+              </wp:anchor>
+            </w:drawing>
+          </mc:Choice>
+          <mc:Fallback>
+            <w:pict>
+              <v:shape w14:anchorId="1FA2F372" id="Flowchart: Display 150" o:spid="_x0000_s1050" type="#_x0000_t134" style="position:absolute;margin-left:857.15pt;margin-top:24.4pt;width:111.65pt;height:35.05pt;z-index:251853824;visibility:visible;mso-wrap-style:square;mso-width-percent:0;mso-height-percent:0;mso-wrap-distance-left:9pt;mso-wrap-distance-top:0;mso-wrap-distance-right:9pt;mso-wrap-distance-bottom:0;mso-position-horizontal:absolute;mso-position-horizontal-relative:text;mso-position-vertical:absolute;mso-position-vertical-relative:text;mso-width-percent:0;mso-height-percent:0;mso-width-relative:margin;mso-height-relative:margin;v-text-anchor:middle" o:gfxdata="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" fillcolor="#5b9bd5 [3204]" strokecolor="#1f4d78 [1604]" strokeweight="1pt">
+                <v:textbox>
+                  <w:txbxContent>
+                    <w:p>
+                      <w:r>
+                        <w:t xml:space="preserve">Cart </w:t>
+                      </w:r>
+                      <w:r>
+                        <w:t>View</w:t>
+                      </w:r>
+                    </w:p>
+                  </w:txbxContent>
+                </v:textbox>
+              </v:shape>
+            </w:pict>
+          </mc:Fallback>
+        </mc:AlternateContent>
+      </w:r>
+      <w:r>
+        <w:rPr>
+          <w:noProof/>
+        </w:rPr>
+        <mc:AlternateContent>
+          <mc:Choice Requires="wps">
+            <w:drawing>
               <wp:anchor distT="0" distB="0" distL="114300" distR="114300" simplePos="0" relativeHeight="251771904" behindDoc="0" locked="0" layoutInCell="1" allowOverlap="1">
                 <wp:simplePos x="0" y="0"/>
                 <wp:positionH relativeFrom="column">
-                  <wp:posOffset>4736020</wp:posOffset>
+                  <wp:posOffset>4605655</wp:posOffset>
                 </wp:positionH>
                 <wp:positionV relativeFrom="paragraph">
-                  <wp:posOffset>90549</wp:posOffset>
+                  <wp:posOffset>83185</wp:posOffset>
                 </wp:positionV>
-                <wp:extent cx="6823" cy="525439"/>
+                <wp:extent cx="6350" cy="525145"/>
                 <wp:effectExtent l="38100" t="0" r="69850" b="65405"/>
                 <wp:wrapNone/>
                 <wp:docPr id="93" name="Straight Arrow Connector 93"/>
@@ -3736,7 +4598,7 @@
                       <wps:spPr>
                         <a:xfrm>
                           <a:off x="0" y="0"/>
-                          <a:ext cx="6823" cy="525439"/>
+                          <a:ext cx="6350" cy="525145"/>
                         </a:xfrm>
                         <a:prstGeom prst="straightConnector1">
                           <a:avLst/>
@@ -3768,7 +4630,7 @@
           </mc:Choice>
           <mc:Fallback>
             <w:pict>
-              <v:shape w14:anchorId="214E9239" id="Straight Arrow Connector 93" o:spid="_x0000_s1026" type="#_x0000_t32" style="position:absolute;margin-left:372.9pt;margin-top:7.15pt;width:.55pt;height:41.35pt;z-index:251771904;visibility:visible;mso-wrap-style:square;mso-wrap-distance-left:9pt;mso-wrap-distance-top:0;mso-wrap-distance-right:9pt;mso-wrap-distance-bottom:0;mso-position-horizontal:absolute;mso-position-horizontal-relative:text;mso-position-vertical:absolute;mso-position-vertical-relative:text" o:gfxdata="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" strokecolor="#5b9bd5 [3204]" strokeweight=".5pt">
+              <v:shape w14:anchorId="3AD6CFB7" id="Straight Arrow Connector 93" o:spid="_x0000_s1026" type="#_x0000_t32" style="position:absolute;margin-left:362.65pt;margin-top:6.55pt;width:.5pt;height:41.35pt;z-index:251771904;visibility:visible;mso-wrap-style:square;mso-wrap-distance-left:9pt;mso-wrap-distance-top:0;mso-wrap-distance-right:9pt;mso-wrap-distance-bottom:0;mso-position-horizontal:absolute;mso-position-horizontal-relative:text;mso-position-vertical:absolute;mso-position-vertical-relative:text" o:gfxdata="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" strokecolor="#5b9bd5 [3204]" strokeweight=".5pt">
                 <v:stroke endarrow="block" joinstyle="miter"/>
               </v:shape>
             </w:pict>
@@ -3785,12 +4647,12 @@
               <wp:anchor distT="0" distB="0" distL="114300" distR="114300" simplePos="0" relativeHeight="251770880" behindDoc="0" locked="0" layoutInCell="1" allowOverlap="1">
                 <wp:simplePos x="0" y="0"/>
                 <wp:positionH relativeFrom="column">
-                  <wp:posOffset>3644199</wp:posOffset>
+                  <wp:posOffset>3513455</wp:posOffset>
                 </wp:positionH>
                 <wp:positionV relativeFrom="paragraph">
-                  <wp:posOffset>49606</wp:posOffset>
+                  <wp:posOffset>55880</wp:posOffset>
                 </wp:positionV>
-                <wp:extent cx="1105468" cy="40943"/>
+                <wp:extent cx="1104900" cy="40640"/>
                 <wp:effectExtent l="0" t="38100" r="38100" b="92710"/>
                 <wp:wrapNone/>
                 <wp:docPr id="92" name="Straight Arrow Connector 92"/>
@@ -3802,7 +4664,7 @@
                       <wps:spPr>
                         <a:xfrm>
                           <a:off x="0" y="0"/>
-                          <a:ext cx="1105468" cy="40943"/>
+                          <a:ext cx="1104900" cy="40640"/>
                         </a:xfrm>
                         <a:prstGeom prst="straightConnector1">
                           <a:avLst/>
@@ -3834,7 +4696,7 @@
           </mc:Choice>
           <mc:Fallback>
             <w:pict>
-              <v:shape w14:anchorId="15628A91" id="Straight Arrow Connector 92" o:spid="_x0000_s1026" type="#_x0000_t32" style="position:absolute;margin-left:286.95pt;margin-top:3.9pt;width:87.05pt;height:3.2pt;z-index:251770880;visibility:visible;mso-wrap-style:square;mso-wrap-distance-left:9pt;mso-wrap-distance-top:0;mso-wrap-distance-right:9pt;mso-wrap-distance-bottom:0;mso-position-horizontal:absolute;mso-position-horizontal-relative:text;mso-position-vertical:absolute;mso-position-vertical-relative:text" o:gfxdata="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" strokecolor="#5b9bd5 [3204]" strokeweight=".5pt">
+              <v:shape w14:anchorId="28F32BCD" id="Straight Arrow Connector 92" o:spid="_x0000_s1026" type="#_x0000_t32" style="position:absolute;margin-left:276.65pt;margin-top:4.4pt;width:87pt;height:3.2pt;z-index:251770880;visibility:visible;mso-wrap-style:square;mso-wrap-distance-left:9pt;mso-wrap-distance-top:0;mso-wrap-distance-right:9pt;mso-wrap-distance-bottom:0;mso-position-horizontal:absolute;mso-position-horizontal-relative:text;mso-position-vertical:absolute;mso-position-vertical-relative:text" o:gfxdata="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" strokecolor="#5b9bd5 [3204]" strokeweight=".5pt">
                 <v:stroke endarrow="block" joinstyle="miter"/>
               </v:shape>
             </w:pict>
@@ -3925,7 +4787,7 @@
           </mc:Choice>
           <mc:Fallback>
             <w:pict>
-              <v:shape w14:anchorId="26B340F1" id="Flowchart: Decision 86" o:spid="_x0000_s1047" type="#_x0000_t110" style="position:absolute;margin-left:219.2pt;margin-top:4.45pt;width:135.4pt;height:101.55pt;z-index:251767808;visibility:visible;mso-wrap-style:square;mso-width-percent:0;mso-height-percent:0;mso-wrap-distance-left:9pt;mso-wrap-distance-top:0;mso-wrap-distance-right:9pt;mso-wrap-distance-bottom:0;mso-position-horizontal:absolute;mso-position-horizontal-relative:text;mso-position-vertical:absolute;mso-position-vertical-relative:text;mso-width-percent:0;mso-height-percent:0;mso-width-relative:margin;mso-height-relative:margin;v-text-anchor:middle" o:gfxdata="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" fillcolor="#5b9bd5 [3204]" strokecolor="#1f4d78 [1604]" strokeweight="1pt">
+              <v:shape w14:anchorId="26B340F1" id="Flowchart: Decision 86" o:spid="_x0000_s1051" type="#_x0000_t110" style="position:absolute;margin-left:219.2pt;margin-top:4.45pt;width:135.4pt;height:101.55pt;z-index:251767808;visibility:visible;mso-wrap-style:square;mso-width-percent:0;mso-height-percent:0;mso-wrap-distance-left:9pt;mso-wrap-distance-top:0;mso-wrap-distance-right:9pt;mso-wrap-distance-bottom:0;mso-position-horizontal:absolute;mso-position-horizontal-relative:text;mso-position-vertical:absolute;mso-position-vertical-relative:text;mso-width-percent:0;mso-height-percent:0;mso-width-relative:margin;mso-height-relative:margin;v-text-anchor:middle" o:gfxdata="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" fillcolor="#5b9bd5 [3204]" strokecolor="#1f4d78 [1604]" strokeweight="1pt">
                 <v:textbox>
                   <w:txbxContent>
                     <w:p>
@@ -4027,7 +4889,7 @@
           </mc:Choice>
           <mc:Fallback>
             <w:pict>
-              <v:rect w14:anchorId="49013FCF" id="Rectangle 85" o:spid="_x0000_s1048" style="position:absolute;margin-left:125.1pt;margin-top:30.15pt;width:77.9pt;height:41.35pt;z-index:251765760;visibility:visible;mso-wrap-style:square;mso-width-percent:0;mso-height-percent:0;mso-wrap-distance-left:9pt;mso-wrap-distance-top:0;mso-wrap-distance-right:9pt;mso-wrap-distance-bottom:0;mso-position-horizontal:absolute;mso-position-horizontal-relative:text;mso-position-vertical:absolute;mso-position-vertical-relative:text;mso-width-percent:0;mso-height-percent:0;mso-width-relative:margin;mso-height-relative:margin;v-text-anchor:middle" o:gfxdata="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" fillcolor="#5b9bd5 [3204]" strokecolor="#1f4d78 [1604]" strokeweight="1pt">
+              <v:rect w14:anchorId="49013FCF" id="Rectangle 85" o:spid="_x0000_s1052" style="position:absolute;margin-left:125.1pt;margin-top:30.15pt;width:77.9pt;height:41.35pt;z-index:251765760;visibility:visible;mso-wrap-style:square;mso-width-percent:0;mso-height-percent:0;mso-wrap-distance-left:9pt;mso-wrap-distance-top:0;mso-wrap-distance-right:9pt;mso-wrap-distance-bottom:0;mso-position-horizontal:absolute;mso-position-horizontal-relative:text;mso-position-vertical:absolute;mso-position-vertical-relative:text;mso-width-percent:0;mso-height-percent:0;mso-width-relative:margin;mso-height-relative:margin;v-text-anchor:middle" o:gfxdata="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" fillcolor="#5b9bd5 [3204]" strokecolor="#1f4d78 [1604]" strokeweight="1pt">
                 <v:textbox>
                   <w:txbxContent>
                     <w:p>
@@ -4056,6 +4918,74 @@
           <w:u w:val="single"/>
         </w:rPr>
       </w:pPr>
+      <w:r>
+        <w:rPr>
+          <w:noProof/>
+        </w:rPr>
+        <mc:AlternateContent>
+          <mc:Choice Requires="wps">
+            <w:drawing>
+              <wp:anchor distT="0" distB="0" distL="114300" distR="114300" simplePos="0" relativeHeight="251810816" behindDoc="0" locked="0" layoutInCell="1" allowOverlap="1" wp14:anchorId="65181362" wp14:editId="67AC75D5">
+                <wp:simplePos x="0" y="0"/>
+                <wp:positionH relativeFrom="column">
+                  <wp:posOffset>5062855</wp:posOffset>
+                </wp:positionH>
+                <wp:positionV relativeFrom="paragraph">
+                  <wp:posOffset>33655</wp:posOffset>
+                </wp:positionV>
+                <wp:extent cx="91440" cy="508635"/>
+                <wp:effectExtent l="0" t="0" r="0" b="0"/>
+                <wp:wrapNone/>
+                <wp:docPr id="125" name="Up Arrow 125"/>
+                <wp:cNvGraphicFramePr/>
+                <a:graphic xmlns:a="http://schemas.openxmlformats.org/drawingml/2006/main">
+                  <a:graphicData uri="http://schemas.microsoft.com/office/word/2010/wordprocessingShape">
+                    <wps:wsp>
+                      <wps:cNvSpPr/>
+                      <wps:spPr>
+                        <a:xfrm>
+                          <a:off x="0" y="0"/>
+                          <a:ext cx="91440" cy="508635"/>
+                        </a:xfrm>
+                        <a:prstGeom prst="upArrow">
+                          <a:avLst/>
+                        </a:prstGeom>
+                      </wps:spPr>
+                      <wps:style>
+                        <a:lnRef idx="2">
+                          <a:schemeClr val="accent1">
+                            <a:shade val="50000"/>
+                          </a:schemeClr>
+                        </a:lnRef>
+                        <a:fillRef idx="1">
+                          <a:schemeClr val="accent1"/>
+                        </a:fillRef>
+                        <a:effectRef idx="0">
+                          <a:schemeClr val="accent1"/>
+                        </a:effectRef>
+                        <a:fontRef idx="minor">
+                          <a:schemeClr val="lt1"/>
+                        </a:fontRef>
+                      </wps:style>
+                      <wps:bodyPr rot="0" spcFirstLastPara="0" vertOverflow="overflow" horzOverflow="overflow" vert="horz" wrap="square" lIns="91440" tIns="45720" rIns="91440" bIns="45720" numCol="1" spcCol="0" rtlCol="0" fromWordArt="0" anchor="ctr" anchorCtr="0" forceAA="0" compatLnSpc="1">
+                        <a:prstTxWarp prst="textNoShape">
+                          <a:avLst/>
+                        </a:prstTxWarp>
+                        <a:noAutofit/>
+                      </wps:bodyPr>
+                    </wps:wsp>
+                  </a:graphicData>
+                </a:graphic>
+              </wp:anchor>
+            </w:drawing>
+          </mc:Choice>
+          <mc:Fallback>
+            <w:pict>
+              <v:shape w14:anchorId="38CCB668" id="Up Arrow 125" o:spid="_x0000_s1026" type="#_x0000_t68" style="position:absolute;margin-left:398.65pt;margin-top:2.65pt;width:7.2pt;height:40.05pt;z-index:251810816;visibility:visible;mso-wrap-style:square;mso-wrap-distance-left:9pt;mso-wrap-distance-top:0;mso-wrap-distance-right:9pt;mso-wrap-distance-bottom:0;mso-position-horizontal:absolute;mso-position-horizontal-relative:text;mso-position-vertical:absolute;mso-position-vertical-relative:text;v-text-anchor:middle" o:gfxdata="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" adj="1942" fillcolor="#5b9bd5 [3204]" strokecolor="#1f4d78 [1604]" strokeweight="1pt"/>
+            </w:pict>
+          </mc:Fallback>
+        </mc:AlternateContent>
+      </w:r>
       <w:r>
         <w:rPr>
           <w:noProof/>
@@ -4115,7 +5045,7 @@
           </mc:Choice>
           <mc:Fallback>
             <w:pict>
-              <v:shape w14:anchorId="25DA3B7F" id="Straight Arrow Connector 88" o:spid="_x0000_s1026" type="#_x0000_t32" style="position:absolute;margin-left:203.65pt;margin-top:22.1pt;width:15.6pt;height:.55pt;z-index:251769856;visibility:visible;mso-wrap-style:square;mso-wrap-distance-left:9pt;mso-wrap-distance-top:0;mso-wrap-distance-right:9pt;mso-wrap-distance-bottom:0;mso-position-horizontal:absolute;mso-position-horizontal-relative:text;mso-position-vertical:absolute;mso-position-vertical-relative:text" o:gfxdata="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" strokecolor="#5b9bd5 [3204]" strokeweight=".5pt">
+              <v:shape w14:anchorId="783E10C1" id="Straight Arrow Connector 88" o:spid="_x0000_s1026" type="#_x0000_t32" style="position:absolute;margin-left:203.65pt;margin-top:22.1pt;width:15.6pt;height:.55pt;z-index:251769856;visibility:visible;mso-wrap-style:square;mso-wrap-distance-left:9pt;mso-wrap-distance-top:0;mso-wrap-distance-right:9pt;mso-wrap-distance-bottom:0;mso-position-horizontal:absolute;mso-position-horizontal-relative:text;mso-position-vertical:absolute;mso-position-vertical-relative:text" o:gfxdata="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" strokecolor="#5b9bd5 [3204]" strokeweight=".5pt">
                 <v:stroke endarrow="block" joinstyle="miter"/>
               </v:shape>
             </w:pict>
@@ -4181,7 +5111,7 @@
           </mc:Choice>
           <mc:Fallback>
             <w:pict>
-              <v:shape w14:anchorId="1A46FB8A" id="Straight Arrow Connector 87" o:spid="_x0000_s1026" type="#_x0000_t32" style="position:absolute;margin-left:113.4pt;margin-top:18.9pt;width:13.45pt;height:0;z-index:251768832;visibility:visible;mso-wrap-style:square;mso-wrap-distance-left:9pt;mso-wrap-distance-top:0;mso-wrap-distance-right:9pt;mso-wrap-distance-bottom:0;mso-position-horizontal:absolute;mso-position-horizontal-relative:text;mso-position-vertical:absolute;mso-position-vertical-relative:text" o:gfxdata="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" strokecolor="#5b9bd5 [3204]" strokeweight=".5pt">
+              <v:shape w14:anchorId="10FC7BE7" id="Straight Arrow Connector 87" o:spid="_x0000_s1026" type="#_x0000_t32" style="position:absolute;margin-left:113.4pt;margin-top:18.9pt;width:13.45pt;height:0;z-index:251768832;visibility:visible;mso-wrap-style:square;mso-wrap-distance-left:9pt;mso-wrap-distance-top:0;mso-wrap-distance-right:9pt;mso-wrap-distance-bottom:0;mso-position-horizontal:absolute;mso-position-horizontal-relative:text;mso-position-vertical:absolute;mso-position-vertical-relative:text" o:gfxdata="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" strokecolor="#5b9bd5 [3204]" strokeweight=".5pt">
                 <v:stroke endarrow="block" joinstyle="miter"/>
               </v:shape>
             </w:pict>
@@ -4260,7 +5190,7 @@
           </mc:Choice>
           <mc:Fallback>
             <w:pict>
-              <v:oval w14:anchorId="1CE1B614" id="Oval 83" o:spid="_x0000_s1049" style="position:absolute;margin-left:62.8pt;margin-top:3.2pt;width:51pt;height:29.2pt;z-index:251762688;visibility:visible;mso-wrap-style:square;mso-wrap-distance-left:9pt;mso-wrap-distance-top:0;mso-wrap-distance-right:9pt;mso-wrap-distance-bottom:0;mso-position-horizontal:absolute;mso-position-horizontal-relative:text;mso-position-vertical:absolute;mso-position-vertical-relative:text;v-text-anchor:middle" o:gfxdata="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" fillcolor="#5b9bd5 [3204]" strokecolor="#1f4d78 [1604]" strokeweight="1pt">
+              <v:oval w14:anchorId="1CE1B614" id="Oval 83" o:spid="_x0000_s1053" style="position:absolute;margin-left:62.8pt;margin-top:3.2pt;width:51pt;height:29.2pt;z-index:251762688;visibility:visible;mso-wrap-style:square;mso-wrap-distance-left:9pt;mso-wrap-distance-top:0;mso-wrap-distance-right:9pt;mso-wrap-distance-bottom:0;mso-position-horizontal:absolute;mso-position-horizontal-relative:text;mso-position-vertical:absolute;mso-position-vertical-relative:text;v-text-anchor:middle" o:gfxdata="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" fillcolor="#5b9bd5 [3204]" strokecolor="#1f4d78 [1604]" strokeweight="1pt">
                 <v:stroke joinstyle="miter"/>
                 <v:textbox>
                   <w:txbxContent>
@@ -4287,6 +5217,105 @@
           <w:u w:val="single"/>
         </w:rPr>
       </w:pPr>
+      <w:r>
+        <w:rPr>
+          <w:noProof/>
+        </w:rPr>
+        <mc:AlternateContent>
+          <mc:Choice Requires="wps">
+            <w:drawing>
+              <wp:anchor distT="0" distB="0" distL="114300" distR="114300" simplePos="0" relativeHeight="251851776" behindDoc="0" locked="0" layoutInCell="1" allowOverlap="1" wp14:anchorId="43E30730" wp14:editId="77978F15">
+                <wp:simplePos x="0" y="0"/>
+                <wp:positionH relativeFrom="column">
+                  <wp:posOffset>10894060</wp:posOffset>
+                </wp:positionH>
+                <wp:positionV relativeFrom="paragraph">
+                  <wp:posOffset>306705</wp:posOffset>
+                </wp:positionV>
+                <wp:extent cx="1417955" cy="445135"/>
+                <wp:effectExtent l="19050" t="0" r="10795" b="12065"/>
+                <wp:wrapNone/>
+                <wp:docPr id="149" name="Flowchart: Display 149"/>
+                <wp:cNvGraphicFramePr/>
+                <a:graphic xmlns:a="http://schemas.openxmlformats.org/drawingml/2006/main">
+                  <a:graphicData uri="http://schemas.microsoft.com/office/word/2010/wordprocessingShape">
+                    <wps:wsp>
+                      <wps:cNvSpPr/>
+                      <wps:spPr>
+                        <a:xfrm>
+                          <a:off x="0" y="0"/>
+                          <a:ext cx="1417955" cy="445135"/>
+                        </a:xfrm>
+                        <a:prstGeom prst="flowChartDisplay">
+                          <a:avLst/>
+                        </a:prstGeom>
+                      </wps:spPr>
+                      <wps:style>
+                        <a:lnRef idx="2">
+                          <a:schemeClr val="accent1">
+                            <a:shade val="50000"/>
+                          </a:schemeClr>
+                        </a:lnRef>
+                        <a:fillRef idx="1">
+                          <a:schemeClr val="accent1"/>
+                        </a:fillRef>
+                        <a:effectRef idx="0">
+                          <a:schemeClr val="accent1"/>
+                        </a:effectRef>
+                        <a:fontRef idx="minor">
+                          <a:schemeClr val="lt1"/>
+                        </a:fontRef>
+                      </wps:style>
+                      <wps:txbx>
+                        <w:txbxContent>
+                          <w:p>
+                            <w:r>
+                              <w:t>Products</w:t>
+                            </w:r>
+                            <w:r>
+                              <w:t xml:space="preserve"> View</w:t>
+                            </w:r>
+                          </w:p>
+                        </w:txbxContent>
+                      </wps:txbx>
+                      <wps:bodyPr rot="0" spcFirstLastPara="0" vertOverflow="overflow" horzOverflow="overflow" vert="horz" wrap="square" lIns="91440" tIns="45720" rIns="91440" bIns="45720" numCol="1" spcCol="0" rtlCol="0" fromWordArt="0" anchor="ctr" anchorCtr="0" forceAA="0" compatLnSpc="1">
+                        <a:prstTxWarp prst="textNoShape">
+                          <a:avLst/>
+                        </a:prstTxWarp>
+                        <a:noAutofit/>
+                      </wps:bodyPr>
+                    </wps:wsp>
+                  </a:graphicData>
+                </a:graphic>
+                <wp14:sizeRelH relativeFrom="margin">
+                  <wp14:pctWidth>0</wp14:pctWidth>
+                </wp14:sizeRelH>
+                <wp14:sizeRelV relativeFrom="margin">
+                  <wp14:pctHeight>0</wp14:pctHeight>
+                </wp14:sizeRelV>
+              </wp:anchor>
+            </w:drawing>
+          </mc:Choice>
+          <mc:Fallback>
+            <w:pict>
+              <v:shape w14:anchorId="43E30730" id="Flowchart: Display 149" o:spid="_x0000_s1054" type="#_x0000_t134" style="position:absolute;margin-left:857.8pt;margin-top:24.15pt;width:111.65pt;height:35.05pt;z-index:251851776;visibility:visible;mso-wrap-style:square;mso-width-percent:0;mso-height-percent:0;mso-wrap-distance-left:9pt;mso-wrap-distance-top:0;mso-wrap-distance-right:9pt;mso-wrap-distance-bottom:0;mso-position-horizontal:absolute;mso-position-horizontal-relative:text;mso-position-vertical:absolute;mso-position-vertical-relative:text;mso-width-percent:0;mso-height-percent:0;mso-width-relative:margin;mso-height-relative:margin;v-text-anchor:middle" o:gfxdata="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" fillcolor="#5b9bd5 [3204]" strokecolor="#1f4d78 [1604]" strokeweight="1pt">
+                <v:textbox>
+                  <w:txbxContent>
+                    <w:p>
+                      <w:r>
+                        <w:t>Products</w:t>
+                      </w:r>
+                      <w:r>
+                        <w:t xml:space="preserve"> View</w:t>
+                      </w:r>
+                    </w:p>
+                  </w:txbxContent>
+                </v:textbox>
+              </v:shape>
+            </w:pict>
+          </mc:Fallback>
+        </mc:AlternateContent>
+      </w:r>
     </w:p>
     <w:p>
       <w:pPr>
@@ -4309,6 +5338,601 @@
           <w:u w:val="single"/>
         </w:rPr>
       </w:pPr>
+      <w:r>
+        <w:rPr>
+          <w:noProof/>
+        </w:rPr>
+        <mc:AlternateContent>
+          <mc:Choice Requires="wps">
+            <w:drawing>
+              <wp:anchor distT="0" distB="0" distL="114300" distR="114300" simplePos="0" relativeHeight="251829248" behindDoc="0" locked="0" layoutInCell="1" allowOverlap="1" wp14:anchorId="5CAC314E" wp14:editId="54EC6662">
+                <wp:simplePos x="0" y="0"/>
+                <wp:positionH relativeFrom="column">
+                  <wp:posOffset>10946765</wp:posOffset>
+                </wp:positionH>
+                <wp:positionV relativeFrom="paragraph">
+                  <wp:posOffset>407035</wp:posOffset>
+                </wp:positionV>
+                <wp:extent cx="1409700" cy="523240"/>
+                <wp:effectExtent l="0" t="0" r="0" b="0"/>
+                <wp:wrapNone/>
+                <wp:docPr id="137" name="Flowchart: Display 137"/>
+                <wp:cNvGraphicFramePr/>
+                <a:graphic xmlns:a="http://schemas.openxmlformats.org/drawingml/2006/main">
+                  <a:graphicData uri="http://schemas.microsoft.com/office/word/2010/wordprocessingShape">
+                    <wps:wsp>
+                      <wps:cNvSpPr/>
+                      <wps:spPr>
+                        <a:xfrm>
+                          <a:off x="0" y="0"/>
+                          <a:ext cx="1409700" cy="523240"/>
+                        </a:xfrm>
+                        <a:prstGeom prst="flowChartDisplay">
+                          <a:avLst/>
+                        </a:prstGeom>
+                      </wps:spPr>
+                      <wps:style>
+                        <a:lnRef idx="2">
+                          <a:schemeClr val="accent1">
+                            <a:shade val="50000"/>
+                          </a:schemeClr>
+                        </a:lnRef>
+                        <a:fillRef idx="1">
+                          <a:schemeClr val="accent1"/>
+                        </a:fillRef>
+                        <a:effectRef idx="0">
+                          <a:schemeClr val="accent1"/>
+                        </a:effectRef>
+                        <a:fontRef idx="minor">
+                          <a:schemeClr val="lt1"/>
+                        </a:fontRef>
+                      </wps:style>
+                      <wps:txbx>
+                        <w:txbxContent>
+                          <w:p>
+                            <w:r>
+                              <w:t>Shop</w:t>
+                            </w:r>
+                            <w:r>
+                              <w:t xml:space="preserve"> View</w:t>
+                            </w:r>
+                          </w:p>
+                        </w:txbxContent>
+                      </wps:txbx>
+                      <wps:bodyPr rot="0" spcFirstLastPara="0" vertOverflow="overflow" horzOverflow="overflow" vert="horz" wrap="square" lIns="91440" tIns="45720" rIns="91440" bIns="45720" numCol="1" spcCol="0" rtlCol="0" fromWordArt="0" anchor="ctr" anchorCtr="0" forceAA="0" compatLnSpc="1">
+                        <a:prstTxWarp prst="textNoShape">
+                          <a:avLst/>
+                        </a:prstTxWarp>
+                        <a:noAutofit/>
+                      </wps:bodyPr>
+                    </wps:wsp>
+                  </a:graphicData>
+                </a:graphic>
+              </wp:anchor>
+            </w:drawing>
+          </mc:Choice>
+          <mc:Fallback>
+            <w:pict>
+              <v:shape w14:anchorId="5CAC314E" id="Flowchart: Display 137" o:spid="_x0000_s1055" type="#_x0000_t134" style="position:absolute;margin-left:861.95pt;margin-top:32.05pt;width:111pt;height:41.2pt;z-index:251829248;visibility:visible;mso-wrap-style:square;mso-wrap-distance-left:9pt;mso-wrap-distance-top:0;mso-wrap-distance-right:9pt;mso-wrap-distance-bottom:0;mso-position-horizontal:absolute;mso-position-horizontal-relative:text;mso-position-vertical:absolute;mso-position-vertical-relative:text;v-text-anchor:middle" o:gfxdata="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" fillcolor="#5b9bd5 [3204]" strokecolor="#1f4d78 [1604]" strokeweight="1pt">
+                <v:textbox>
+                  <w:txbxContent>
+                    <w:p>
+                      <w:r>
+                        <w:t>Shop</w:t>
+                      </w:r>
+                      <w:r>
+                        <w:t xml:space="preserve"> View</w:t>
+                      </w:r>
+                    </w:p>
+                  </w:txbxContent>
+                </v:textbox>
+              </v:shape>
+            </w:pict>
+          </mc:Fallback>
+        </mc:AlternateContent>
+      </w:r>
+      <w:r>
+        <w:rPr>
+          <w:rFonts w:asciiTheme="majorHAnsi" w:hAnsiTheme="majorHAnsi" w:cstheme="majorHAnsi"/>
+          <w:sz w:val="32"/>
+          <w:szCs w:val="32"/>
+        </w:rPr>
+        <mc:AlternateContent>
+          <mc:Choice Requires="wps">
+            <w:drawing>
+              <wp:anchor distT="0" distB="0" distL="114300" distR="114300" simplePos="0" relativeHeight="251816960" behindDoc="0" locked="0" layoutInCell="1" allowOverlap="1" wp14:anchorId="5899675E" wp14:editId="101F6388">
+                <wp:simplePos x="0" y="0"/>
+                <wp:positionH relativeFrom="column">
+                  <wp:posOffset>8517255</wp:posOffset>
+                </wp:positionH>
+                <wp:positionV relativeFrom="paragraph">
+                  <wp:posOffset>327025</wp:posOffset>
+                </wp:positionV>
+                <wp:extent cx="1153795" cy="788670"/>
+                <wp:effectExtent l="0" t="0" r="27305" b="11430"/>
+                <wp:wrapNone/>
+                <wp:docPr id="128" name="Rectangle 128"/>
+                <wp:cNvGraphicFramePr/>
+                <a:graphic xmlns:a="http://schemas.openxmlformats.org/drawingml/2006/main">
+                  <a:graphicData uri="http://schemas.microsoft.com/office/word/2010/wordprocessingShape">
+                    <wps:wsp>
+                      <wps:cNvSpPr/>
+                      <wps:spPr>
+                        <a:xfrm>
+                          <a:off x="0" y="0"/>
+                          <a:ext cx="1153795" cy="788670"/>
+                        </a:xfrm>
+                        <a:prstGeom prst="rect">
+                          <a:avLst/>
+                        </a:prstGeom>
+                      </wps:spPr>
+                      <wps:style>
+                        <a:lnRef idx="2">
+                          <a:schemeClr val="accent1">
+                            <a:shade val="50000"/>
+                          </a:schemeClr>
+                        </a:lnRef>
+                        <a:fillRef idx="1">
+                          <a:schemeClr val="accent1"/>
+                        </a:fillRef>
+                        <a:effectRef idx="0">
+                          <a:schemeClr val="accent1"/>
+                        </a:effectRef>
+                        <a:fontRef idx="minor">
+                          <a:schemeClr val="lt1"/>
+                        </a:fontRef>
+                      </wps:style>
+                      <wps:txbx>
+                        <w:txbxContent>
+                          <w:p>
+                            <w:pPr>
+                              <w:jc w:val="center"/>
+                            </w:pPr>
+                            <w:r>
+                              <w:t>Authorization</w:t>
+                            </w:r>
+                          </w:p>
+                        </w:txbxContent>
+                      </wps:txbx>
+                      <wps:bodyPr rot="0" spcFirstLastPara="0" vertOverflow="overflow" horzOverflow="overflow" vert="horz" wrap="square" lIns="91440" tIns="45720" rIns="91440" bIns="45720" numCol="1" spcCol="0" rtlCol="0" fromWordArt="0" anchor="ctr" anchorCtr="0" forceAA="0" compatLnSpc="1">
+                        <a:prstTxWarp prst="textNoShape">
+                          <a:avLst/>
+                        </a:prstTxWarp>
+                        <a:noAutofit/>
+                      </wps:bodyPr>
+                    </wps:wsp>
+                  </a:graphicData>
+                </a:graphic>
+                <wp14:sizeRelH relativeFrom="margin">
+                  <wp14:pctWidth>0</wp14:pctWidth>
+                </wp14:sizeRelH>
+                <wp14:sizeRelV relativeFrom="margin">
+                  <wp14:pctHeight>0</wp14:pctHeight>
+                </wp14:sizeRelV>
+              </wp:anchor>
+            </w:drawing>
+          </mc:Choice>
+          <mc:Fallback>
+            <w:pict>
+              <v:rect w14:anchorId="5899675E" id="Rectangle 128" o:spid="_x0000_s1056" style="position:absolute;margin-left:670.65pt;margin-top:25.75pt;width:90.85pt;height:62.1pt;z-index:251816960;visibility:visible;mso-wrap-style:square;mso-width-percent:0;mso-height-percent:0;mso-wrap-distance-left:9pt;mso-wrap-distance-top:0;mso-wrap-distance-right:9pt;mso-wrap-distance-bottom:0;mso-position-horizontal:absolute;mso-position-horizontal-relative:text;mso-position-vertical:absolute;mso-position-vertical-relative:text;mso-width-percent:0;mso-height-percent:0;mso-width-relative:margin;mso-height-relative:margin;v-text-anchor:middle" o:gfxdata="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" fillcolor="#5b9bd5 [3204]" strokecolor="#1f4d78 [1604]" strokeweight="1pt">
+                <v:textbox>
+                  <w:txbxContent>
+                    <w:p>
+                      <w:pPr>
+                        <w:jc w:val="center"/>
+                      </w:pPr>
+                      <w:r>
+                        <w:t>Authorization</w:t>
+                      </w:r>
+                    </w:p>
+                  </w:txbxContent>
+                </v:textbox>
+              </v:rect>
+            </w:pict>
+          </mc:Fallback>
+        </mc:AlternateContent>
+      </w:r>
+    </w:p>
+    <w:p>
+      <w:pPr>
+        <w:rPr>
+          <w:b/>
+          <w:i/>
+          <w:sz w:val="36"/>
+          <w:szCs w:val="36"/>
+          <w:u w:val="single"/>
+        </w:rPr>
+      </w:pPr>
+      <w:r>
+        <w:rPr>
+          <w:rFonts w:asciiTheme="majorHAnsi" w:hAnsiTheme="majorHAnsi" w:cstheme="majorHAnsi"/>
+          <w:sz w:val="32"/>
+          <w:szCs w:val="32"/>
+        </w:rPr>
+        <mc:AlternateContent>
+          <mc:Choice Requires="wps">
+            <w:drawing>
+              <wp:anchor distT="0" distB="0" distL="114300" distR="114300" simplePos="0" relativeHeight="251823104" behindDoc="0" locked="0" layoutInCell="1" allowOverlap="1" wp14:anchorId="4FB3CA86" wp14:editId="3F6D523E">
+                <wp:simplePos x="0" y="0"/>
+                <wp:positionH relativeFrom="column">
+                  <wp:posOffset>10230485</wp:posOffset>
+                </wp:positionH>
+                <wp:positionV relativeFrom="paragraph">
+                  <wp:posOffset>26670</wp:posOffset>
+                </wp:positionV>
+                <wp:extent cx="448310" cy="431165"/>
+                <wp:effectExtent l="0" t="0" r="27940" b="26035"/>
+                <wp:wrapNone/>
+                <wp:docPr id="131" name="Flowchart: Summing Junction 131"/>
+                <wp:cNvGraphicFramePr/>
+                <a:graphic xmlns:a="http://schemas.openxmlformats.org/drawingml/2006/main">
+                  <a:graphicData uri="http://schemas.microsoft.com/office/word/2010/wordprocessingShape">
+                    <wps:wsp>
+                      <wps:cNvSpPr/>
+                      <wps:spPr>
+                        <a:xfrm>
+                          <a:off x="0" y="0"/>
+                          <a:ext cx="448310" cy="431165"/>
+                        </a:xfrm>
+                        <a:prstGeom prst="flowChartSummingJunction">
+                          <a:avLst/>
+                        </a:prstGeom>
+                      </wps:spPr>
+                      <wps:style>
+                        <a:lnRef idx="2">
+                          <a:schemeClr val="accent1">
+                            <a:shade val="50000"/>
+                          </a:schemeClr>
+                        </a:lnRef>
+                        <a:fillRef idx="1">
+                          <a:schemeClr val="accent1"/>
+                        </a:fillRef>
+                        <a:effectRef idx="0">
+                          <a:schemeClr val="accent1"/>
+                        </a:effectRef>
+                        <a:fontRef idx="minor">
+                          <a:schemeClr val="lt1"/>
+                        </a:fontRef>
+                      </wps:style>
+                      <wps:bodyPr rot="0" spcFirstLastPara="0" vertOverflow="overflow" horzOverflow="overflow" vert="horz" wrap="square" lIns="91440" tIns="45720" rIns="91440" bIns="45720" numCol="1" spcCol="0" rtlCol="0" fromWordArt="0" anchor="ctr" anchorCtr="0" forceAA="0" compatLnSpc="1">
+                        <a:prstTxWarp prst="textNoShape">
+                          <a:avLst/>
+                        </a:prstTxWarp>
+                        <a:noAutofit/>
+                      </wps:bodyPr>
+                    </wps:wsp>
+                  </a:graphicData>
+                </a:graphic>
+                <wp14:sizeRelH relativeFrom="margin">
+                  <wp14:pctWidth>0</wp14:pctWidth>
+                </wp14:sizeRelH>
+                <wp14:sizeRelV relativeFrom="margin">
+                  <wp14:pctHeight>0</wp14:pctHeight>
+                </wp14:sizeRelV>
+              </wp:anchor>
+            </w:drawing>
+          </mc:Choice>
+          <mc:Fallback>
+            <w:pict>
+              <v:shapetype w14:anchorId="1095CA7B" id="_x0000_t123" coordsize="21600,21600" o:spt="123" path="m10800,qx,10800,10800,21600,21600,10800,10800,xem3163,3163nfl18437,18437em3163,18437nfl18437,3163e">
+                <v:path o:extrusionok="f" gradientshapeok="t" o:connecttype="custom" o:connectlocs="10800,0;3163,3163;0,10800;3163,18437;10800,21600;18437,18437;21600,10800;18437,3163" textboxrect="3163,3163,18437,18437"/>
+              </v:shapetype>
+              <v:shape id="Flowchart: Summing Junction 131" o:spid="_x0000_s1026" type="#_x0000_t123" style="position:absolute;margin-left:805.55pt;margin-top:2.1pt;width:35.3pt;height:33.95pt;z-index:251823104;visibility:visible;mso-wrap-style:square;mso-width-percent:0;mso-height-percent:0;mso-wrap-distance-left:9pt;mso-wrap-distance-top:0;mso-wrap-distance-right:9pt;mso-wrap-distance-bottom:0;mso-position-horizontal:absolute;mso-position-horizontal-relative:text;mso-position-vertical:absolute;mso-position-vertical-relative:text;mso-width-percent:0;mso-height-percent:0;mso-width-relative:margin;mso-height-relative:margin;v-text-anchor:middle" o:gfxdata="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" fillcolor="#5b9bd5 [3204]" strokecolor="#1f4d78 [1604]" strokeweight="1pt">
+                <v:stroke joinstyle="miter"/>
+              </v:shape>
+            </w:pict>
+          </mc:Fallback>
+        </mc:AlternateContent>
+      </w:r>
+      <w:r>
+        <w:rPr>
+          <w:noProof/>
+        </w:rPr>
+        <mc:AlternateContent>
+          <mc:Choice Requires="wps">
+            <w:drawing>
+              <wp:anchor distT="0" distB="0" distL="114300" distR="114300" simplePos="0" relativeHeight="251821056" behindDoc="0" locked="0" layoutInCell="1" allowOverlap="1" wp14:anchorId="7BFD6719" wp14:editId="43693659">
+                <wp:simplePos x="0" y="0"/>
+                <wp:positionH relativeFrom="column">
+                  <wp:posOffset>9669780</wp:posOffset>
+                </wp:positionH>
+                <wp:positionV relativeFrom="paragraph">
+                  <wp:posOffset>224155</wp:posOffset>
+                </wp:positionV>
+                <wp:extent cx="551815" cy="77470"/>
+                <wp:effectExtent l="0" t="19050" r="38735" b="36830"/>
+                <wp:wrapNone/>
+                <wp:docPr id="130" name="Right Arrow 130"/>
+                <wp:cNvGraphicFramePr/>
+                <a:graphic xmlns:a="http://schemas.openxmlformats.org/drawingml/2006/main">
+                  <a:graphicData uri="http://schemas.microsoft.com/office/word/2010/wordprocessingShape">
+                    <wps:wsp>
+                      <wps:cNvSpPr/>
+                      <wps:spPr>
+                        <a:xfrm>
+                          <a:off x="0" y="0"/>
+                          <a:ext cx="551815" cy="77470"/>
+                        </a:xfrm>
+                        <a:prstGeom prst="rightArrow">
+                          <a:avLst/>
+                        </a:prstGeom>
+                      </wps:spPr>
+                      <wps:style>
+                        <a:lnRef idx="2">
+                          <a:schemeClr val="accent1">
+                            <a:shade val="50000"/>
+                          </a:schemeClr>
+                        </a:lnRef>
+                        <a:fillRef idx="1">
+                          <a:schemeClr val="accent1"/>
+                        </a:fillRef>
+                        <a:effectRef idx="0">
+                          <a:schemeClr val="accent1"/>
+                        </a:effectRef>
+                        <a:fontRef idx="minor">
+                          <a:schemeClr val="lt1"/>
+                        </a:fontRef>
+                      </wps:style>
+                      <wps:bodyPr rot="0" spcFirstLastPara="0" vertOverflow="overflow" horzOverflow="overflow" vert="horz" wrap="square" lIns="91440" tIns="45720" rIns="91440" bIns="45720" numCol="1" spcCol="0" rtlCol="0" fromWordArt="0" anchor="ctr" anchorCtr="0" forceAA="0" compatLnSpc="1">
+                        <a:prstTxWarp prst="textNoShape">
+                          <a:avLst/>
+                        </a:prstTxWarp>
+                        <a:noAutofit/>
+                      </wps:bodyPr>
+                    </wps:wsp>
+                  </a:graphicData>
+                </a:graphic>
+                <wp14:sizeRelH relativeFrom="margin">
+                  <wp14:pctWidth>0</wp14:pctWidth>
+                </wp14:sizeRelH>
+                <wp14:sizeRelV relativeFrom="margin">
+                  <wp14:pctHeight>0</wp14:pctHeight>
+                </wp14:sizeRelV>
+              </wp:anchor>
+            </w:drawing>
+          </mc:Choice>
+          <mc:Fallback>
+            <w:pict>
+              <v:shape w14:anchorId="69709E84" id="Right Arrow 130" o:spid="_x0000_s1026" type="#_x0000_t13" style="position:absolute;margin-left:761.4pt;margin-top:17.65pt;width:43.45pt;height:6.1pt;z-index:251821056;visibility:visible;mso-wrap-style:square;mso-width-percent:0;mso-height-percent:0;mso-wrap-distance-left:9pt;mso-wrap-distance-top:0;mso-wrap-distance-right:9pt;mso-wrap-distance-bottom:0;mso-position-horizontal:absolute;mso-position-horizontal-relative:text;mso-position-vertical:absolute;mso-position-vertical-relative:text;mso-width-percent:0;mso-height-percent:0;mso-width-relative:margin;mso-height-relative:margin;v-text-anchor:middle" o:gfxdata="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" adj="20084" fillcolor="#5b9bd5 [3204]" strokecolor="#1f4d78 [1604]" strokeweight="1pt"/>
+            </w:pict>
+          </mc:Fallback>
+        </mc:AlternateContent>
+      </w:r>
+      <w:r>
+        <w:rPr>
+          <w:noProof/>
+        </w:rPr>
+        <mc:AlternateContent>
+          <mc:Choice Requires="wps">
+            <w:drawing>
+              <wp:anchor distT="0" distB="0" distL="114300" distR="114300" simplePos="0" relativeHeight="251819008" behindDoc="0" locked="0" layoutInCell="1" allowOverlap="1" wp14:anchorId="71494A50" wp14:editId="23B4C8A3">
+                <wp:simplePos x="0" y="0"/>
+                <wp:positionH relativeFrom="column">
+                  <wp:posOffset>7969885</wp:posOffset>
+                </wp:positionH>
+                <wp:positionV relativeFrom="paragraph">
+                  <wp:posOffset>294640</wp:posOffset>
+                </wp:positionV>
+                <wp:extent cx="551815" cy="77470"/>
+                <wp:effectExtent l="0" t="19050" r="38735" b="36830"/>
+                <wp:wrapNone/>
+                <wp:docPr id="129" name="Right Arrow 129"/>
+                <wp:cNvGraphicFramePr/>
+                <a:graphic xmlns:a="http://schemas.openxmlformats.org/drawingml/2006/main">
+                  <a:graphicData uri="http://schemas.microsoft.com/office/word/2010/wordprocessingShape">
+                    <wps:wsp>
+                      <wps:cNvSpPr/>
+                      <wps:spPr>
+                        <a:xfrm>
+                          <a:off x="0" y="0"/>
+                          <a:ext cx="551815" cy="77470"/>
+                        </a:xfrm>
+                        <a:prstGeom prst="rightArrow">
+                          <a:avLst/>
+                        </a:prstGeom>
+                      </wps:spPr>
+                      <wps:style>
+                        <a:lnRef idx="2">
+                          <a:schemeClr val="accent1">
+                            <a:shade val="50000"/>
+                          </a:schemeClr>
+                        </a:lnRef>
+                        <a:fillRef idx="1">
+                          <a:schemeClr val="accent1"/>
+                        </a:fillRef>
+                        <a:effectRef idx="0">
+                          <a:schemeClr val="accent1"/>
+                        </a:effectRef>
+                        <a:fontRef idx="minor">
+                          <a:schemeClr val="lt1"/>
+                        </a:fontRef>
+                      </wps:style>
+                      <wps:bodyPr rot="0" spcFirstLastPara="0" vertOverflow="overflow" horzOverflow="overflow" vert="horz" wrap="square" lIns="91440" tIns="45720" rIns="91440" bIns="45720" numCol="1" spcCol="0" rtlCol="0" fromWordArt="0" anchor="ctr" anchorCtr="0" forceAA="0" compatLnSpc="1">
+                        <a:prstTxWarp prst="textNoShape">
+                          <a:avLst/>
+                        </a:prstTxWarp>
+                        <a:noAutofit/>
+                      </wps:bodyPr>
+                    </wps:wsp>
+                  </a:graphicData>
+                </a:graphic>
+                <wp14:sizeRelH relativeFrom="margin">
+                  <wp14:pctWidth>0</wp14:pctWidth>
+                </wp14:sizeRelH>
+                <wp14:sizeRelV relativeFrom="margin">
+                  <wp14:pctHeight>0</wp14:pctHeight>
+                </wp14:sizeRelV>
+              </wp:anchor>
+            </w:drawing>
+          </mc:Choice>
+          <mc:Fallback>
+            <w:pict>
+              <v:shape w14:anchorId="1BDCAE4D" id="Right Arrow 129" o:spid="_x0000_s1026" type="#_x0000_t13" style="position:absolute;margin-left:627.55pt;margin-top:23.2pt;width:43.45pt;height:6.1pt;z-index:251819008;visibility:visible;mso-wrap-style:square;mso-width-percent:0;mso-height-percent:0;mso-wrap-distance-left:9pt;mso-wrap-distance-top:0;mso-wrap-distance-right:9pt;mso-wrap-distance-bottom:0;mso-position-horizontal:absolute;mso-position-horizontal-relative:text;mso-position-vertical:absolute;mso-position-vertical-relative:text;mso-width-percent:0;mso-height-percent:0;mso-width-relative:margin;mso-height-relative:margin;v-text-anchor:middle" o:gfxdata="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" adj="20084" fillcolor="#5b9bd5 [3204]" strokecolor="#1f4d78 [1604]" strokeweight="1pt"/>
+            </w:pict>
+          </mc:Fallback>
+        </mc:AlternateContent>
+      </w:r>
+      <w:r>
+        <w:rPr>
+          <w:noProof/>
+        </w:rPr>
+        <mc:AlternateContent>
+          <mc:Choice Requires="wps">
+            <w:drawing>
+              <wp:anchor distT="0" distB="0" distL="114300" distR="114300" simplePos="0" relativeHeight="251814912" behindDoc="0" locked="0" layoutInCell="1" allowOverlap="1" wp14:anchorId="52FFC66D" wp14:editId="396C236F">
+                <wp:simplePos x="0" y="0"/>
+                <wp:positionH relativeFrom="column">
+                  <wp:posOffset>6577330</wp:posOffset>
+                </wp:positionH>
+                <wp:positionV relativeFrom="paragraph">
+                  <wp:posOffset>66675</wp:posOffset>
+                </wp:positionV>
+                <wp:extent cx="1409700" cy="523240"/>
+                <wp:effectExtent l="0" t="0" r="0" b="0"/>
+                <wp:wrapNone/>
+                <wp:docPr id="127" name="Flowchart: Display 127"/>
+                <wp:cNvGraphicFramePr/>
+                <a:graphic xmlns:a="http://schemas.openxmlformats.org/drawingml/2006/main">
+                  <a:graphicData uri="http://schemas.microsoft.com/office/word/2010/wordprocessingShape">
+                    <wps:wsp>
+                      <wps:cNvSpPr/>
+                      <wps:spPr>
+                        <a:xfrm>
+                          <a:off x="0" y="0"/>
+                          <a:ext cx="1409700" cy="523240"/>
+                        </a:xfrm>
+                        <a:prstGeom prst="flowChartDisplay">
+                          <a:avLst/>
+                        </a:prstGeom>
+                      </wps:spPr>
+                      <wps:style>
+                        <a:lnRef idx="2">
+                          <a:schemeClr val="accent1">
+                            <a:shade val="50000"/>
+                          </a:schemeClr>
+                        </a:lnRef>
+                        <a:fillRef idx="1">
+                          <a:schemeClr val="accent1"/>
+                        </a:fillRef>
+                        <a:effectRef idx="0">
+                          <a:schemeClr val="accent1"/>
+                        </a:effectRef>
+                        <a:fontRef idx="minor">
+                          <a:schemeClr val="lt1"/>
+                        </a:fontRef>
+                      </wps:style>
+                      <wps:txbx>
+                        <w:txbxContent>
+                          <w:p>
+                            <w:r>
+                              <w:t>Home View</w:t>
+                            </w:r>
+                          </w:p>
+                        </w:txbxContent>
+                      </wps:txbx>
+                      <wps:bodyPr rot="0" spcFirstLastPara="0" vertOverflow="overflow" horzOverflow="overflow" vert="horz" wrap="square" lIns="91440" tIns="45720" rIns="91440" bIns="45720" numCol="1" spcCol="0" rtlCol="0" fromWordArt="0" anchor="ctr" anchorCtr="0" forceAA="0" compatLnSpc="1">
+                        <a:prstTxWarp prst="textNoShape">
+                          <a:avLst/>
+                        </a:prstTxWarp>
+                        <a:noAutofit/>
+                      </wps:bodyPr>
+                    </wps:wsp>
+                  </a:graphicData>
+                </a:graphic>
+              </wp:anchor>
+            </w:drawing>
+          </mc:Choice>
+          <mc:Fallback>
+            <w:pict>
+              <v:shape w14:anchorId="52FFC66D" id="Flowchart: Display 127" o:spid="_x0000_s1057" type="#_x0000_t134" style="position:absolute;margin-left:517.9pt;margin-top:5.25pt;width:111pt;height:41.2pt;z-index:251814912;visibility:visible;mso-wrap-style:square;mso-wrap-distance-left:9pt;mso-wrap-distance-top:0;mso-wrap-distance-right:9pt;mso-wrap-distance-bottom:0;mso-position-horizontal:absolute;mso-position-horizontal-relative:text;mso-position-vertical:absolute;mso-position-vertical-relative:text;v-text-anchor:middle" o:gfxdata="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" fillcolor="#5b9bd5 [3204]" strokecolor="#1f4d78 [1604]" strokeweight="1pt">
+                <v:textbox>
+                  <w:txbxContent>
+                    <w:p>
+                      <w:r>
+                        <w:t>Home View</w:t>
+                      </w:r>
+                    </w:p>
+                  </w:txbxContent>
+                </v:textbox>
+              </v:shape>
+            </w:pict>
+          </mc:Fallback>
+        </mc:AlternateContent>
+      </w:r>
+      <w:r>
+        <w:rPr>
+          <w:noProof/>
+        </w:rPr>
+        <mc:AlternateContent>
+          <mc:Choice Requires="wps">
+            <w:drawing>
+              <wp:anchor distT="0" distB="0" distL="114300" distR="114300" simplePos="0" relativeHeight="251806720" behindDoc="0" locked="0" layoutInCell="1" allowOverlap="1" wp14:anchorId="29A59FF3" wp14:editId="51F5FD26">
+                <wp:simplePos x="0" y="0"/>
+                <wp:positionH relativeFrom="column">
+                  <wp:posOffset>5786897</wp:posOffset>
+                </wp:positionH>
+                <wp:positionV relativeFrom="paragraph">
+                  <wp:posOffset>276462</wp:posOffset>
+                </wp:positionV>
+                <wp:extent cx="805218" cy="97316"/>
+                <wp:effectExtent l="0" t="19050" r="33020" b="36195"/>
+                <wp:wrapNone/>
+                <wp:docPr id="119" name="Right Arrow 119"/>
+                <wp:cNvGraphicFramePr/>
+                <a:graphic xmlns:a="http://schemas.openxmlformats.org/drawingml/2006/main">
+                  <a:graphicData uri="http://schemas.microsoft.com/office/word/2010/wordprocessingShape">
+                    <wps:wsp>
+                      <wps:cNvSpPr/>
+                      <wps:spPr>
+                        <a:xfrm>
+                          <a:off x="0" y="0"/>
+                          <a:ext cx="805218" cy="97316"/>
+                        </a:xfrm>
+                        <a:prstGeom prst="rightArrow">
+                          <a:avLst/>
+                        </a:prstGeom>
+                      </wps:spPr>
+                      <wps:style>
+                        <a:lnRef idx="2">
+                          <a:schemeClr val="accent1">
+                            <a:shade val="50000"/>
+                          </a:schemeClr>
+                        </a:lnRef>
+                        <a:fillRef idx="1">
+                          <a:schemeClr val="accent1"/>
+                        </a:fillRef>
+                        <a:effectRef idx="0">
+                          <a:schemeClr val="accent1"/>
+                        </a:effectRef>
+                        <a:fontRef idx="minor">
+                          <a:schemeClr val="lt1"/>
+                        </a:fontRef>
+                      </wps:style>
+                      <wps:bodyPr rot="0" spcFirstLastPara="0" vertOverflow="overflow" horzOverflow="overflow" vert="horz" wrap="square" lIns="91440" tIns="45720" rIns="91440" bIns="45720" numCol="1" spcCol="0" rtlCol="0" fromWordArt="0" anchor="ctr" anchorCtr="0" forceAA="0" compatLnSpc="1">
+                        <a:prstTxWarp prst="textNoShape">
+                          <a:avLst/>
+                        </a:prstTxWarp>
+                        <a:noAutofit/>
+                      </wps:bodyPr>
+                    </wps:wsp>
+                  </a:graphicData>
+                </a:graphic>
+                <wp14:sizeRelH relativeFrom="margin">
+                  <wp14:pctWidth>0</wp14:pctWidth>
+                </wp14:sizeRelH>
+                <wp14:sizeRelV relativeFrom="margin">
+                  <wp14:pctHeight>0</wp14:pctHeight>
+                </wp14:sizeRelV>
+              </wp:anchor>
+            </w:drawing>
+          </mc:Choice>
+          <mc:Fallback>
+            <w:pict>
+              <v:shape w14:anchorId="231DE95E" id="Right Arrow 119" o:spid="_x0000_s1026" type="#_x0000_t13" style="position:absolute;margin-left:455.65pt;margin-top:21.75pt;width:63.4pt;height:7.65pt;z-index:251806720;visibility:visible;mso-wrap-style:square;mso-width-percent:0;mso-height-percent:0;mso-wrap-distance-left:9pt;mso-wrap-distance-top:0;mso-wrap-distance-right:9pt;mso-wrap-distance-bottom:0;mso-position-horizontal:absolute;mso-position-horizontal-relative:text;mso-position-vertical:absolute;mso-position-vertical-relative:text;mso-width-percent:0;mso-height-percent:0;mso-width-relative:margin;mso-height-relative:margin;v-text-anchor:middle" o:gfxdata="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" adj="20295" fillcolor="#5b9bd5 [3204]" strokecolor="#1f4d78 [1604]" strokeweight="1pt"/>
+            </w:pict>
+          </mc:Fallback>
+        </mc:AlternateContent>
+      </w:r>
     </w:p>
     <w:p>
       <w:pPr>
@@ -4331,17 +5955,99 @@
           <w:u w:val="single"/>
         </w:rPr>
       </w:pPr>
-    </w:p>
-    <w:p>
-      <w:pPr>
+      <w:r>
         <w:rPr>
-          <w:b/>
-          <w:i/>
-          <w:sz w:val="36"/>
-          <w:szCs w:val="36"/>
-          <w:u w:val="single"/>
+          <w:noProof/>
         </w:rPr>
-      </w:pPr>
+        <mc:AlternateContent>
+          <mc:Choice Requires="wps">
+            <w:drawing>
+              <wp:anchor distT="0" distB="0" distL="114300" distR="114300" simplePos="0" relativeHeight="251831296" behindDoc="0" locked="0" layoutInCell="1" allowOverlap="1" wp14:anchorId="4CB2BE97" wp14:editId="004685CB">
+                <wp:simplePos x="0" y="0"/>
+                <wp:positionH relativeFrom="column">
+                  <wp:posOffset>10938007</wp:posOffset>
+                </wp:positionH>
+                <wp:positionV relativeFrom="paragraph">
+                  <wp:posOffset>107745</wp:posOffset>
+                </wp:positionV>
+                <wp:extent cx="1409700" cy="655607"/>
+                <wp:effectExtent l="19050" t="0" r="19050" b="11430"/>
+                <wp:wrapNone/>
+                <wp:docPr id="138" name="Flowchart: Display 138"/>
+                <wp:cNvGraphicFramePr/>
+                <a:graphic xmlns:a="http://schemas.openxmlformats.org/drawingml/2006/main">
+                  <a:graphicData uri="http://schemas.microsoft.com/office/word/2010/wordprocessingShape">
+                    <wps:wsp>
+                      <wps:cNvSpPr/>
+                      <wps:spPr>
+                        <a:xfrm>
+                          <a:off x="0" y="0"/>
+                          <a:ext cx="1409700" cy="655607"/>
+                        </a:xfrm>
+                        <a:prstGeom prst="flowChartDisplay">
+                          <a:avLst/>
+                        </a:prstGeom>
+                        <a:solidFill>
+                          <a:srgbClr val="5B9BD5"/>
+                        </a:solidFill>
+                        <a:ln w="12700" cap="flat" cmpd="sng" algn="ctr">
+                          <a:solidFill>
+                            <a:srgbClr val="5B9BD5">
+                              <a:shade val="50000"/>
+                            </a:srgbClr>
+                          </a:solidFill>
+                          <a:prstDash val="solid"/>
+                          <a:miter lim="800000"/>
+                        </a:ln>
+                        <a:effectLst/>
+                      </wps:spPr>
+                      <wps:txbx>
+                        <w:txbxContent>
+                          <w:p>
+                            <w:r>
+                              <w:t>Customer Support</w:t>
+                            </w:r>
+                            <w:r>
+                              <w:t xml:space="preserve"> View</w:t>
+                            </w:r>
+                          </w:p>
+                        </w:txbxContent>
+                      </wps:txbx>
+                      <wps:bodyPr rot="0" spcFirstLastPara="0" vertOverflow="overflow" horzOverflow="overflow" vert="horz" wrap="square" lIns="91440" tIns="45720" rIns="91440" bIns="45720" numCol="1" spcCol="0" rtlCol="0" fromWordArt="0" anchor="ctr" anchorCtr="0" forceAA="0" compatLnSpc="1">
+                        <a:prstTxWarp prst="textNoShape">
+                          <a:avLst/>
+                        </a:prstTxWarp>
+                        <a:noAutofit/>
+                      </wps:bodyPr>
+                    </wps:wsp>
+                  </a:graphicData>
+                </a:graphic>
+                <wp14:sizeRelV relativeFrom="margin">
+                  <wp14:pctHeight>0</wp14:pctHeight>
+                </wp14:sizeRelV>
+              </wp:anchor>
+            </w:drawing>
+          </mc:Choice>
+          <mc:Fallback>
+            <w:pict>
+              <v:shape w14:anchorId="4CB2BE97" id="Flowchart: Display 138" o:spid="_x0000_s1058" type="#_x0000_t134" style="position:absolute;margin-left:861.25pt;margin-top:8.5pt;width:111pt;height:51.6pt;z-index:251831296;visibility:visible;mso-wrap-style:square;mso-height-percent:0;mso-wrap-distance-left:9pt;mso-wrap-distance-top:0;mso-wrap-distance-right:9pt;mso-wrap-distance-bottom:0;mso-position-horizontal:absolute;mso-position-horizontal-relative:text;mso-position-vertical:absolute;mso-position-vertical-relative:text;mso-height-percent:0;mso-height-relative:margin;v-text-anchor:middle" o:gfxdata="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" fillcolor="#5b9bd5" strokecolor="#41719c" strokeweight="1pt">
+                <v:textbox>
+                  <w:txbxContent>
+                    <w:p>
+                      <w:r>
+                        <w:t>Customer Support</w:t>
+                      </w:r>
+                      <w:r>
+                        <w:t xml:space="preserve"> View</w:t>
+                      </w:r>
+                    </w:p>
+                  </w:txbxContent>
+                </v:textbox>
+              </v:shape>
+            </w:pict>
+          </mc:Fallback>
+        </mc:AlternateContent>
+      </w:r>
       <w:r>
         <w:rPr>
           <w:rFonts w:asciiTheme="majorHAnsi" w:hAnsiTheme="majorHAnsi" w:cstheme="majorHAnsi"/>
@@ -4414,7 +6120,7 @@
           </mc:Choice>
           <mc:Fallback>
             <w:pict>
-              <v:shapetype w14:anchorId="24EEBE95" id="_x0000_t67" coordsize="21600,21600" o:spt="67" adj="16200,5400" path="m0@0l@1@0@1,0@2,0@2@0,21600@0,10800,21600xe">
+              <v:shapetype w14:anchorId="2B91CA0C" id="_x0000_t67" coordsize="21600,21600" o:spt="67" adj="16200,5400" path="m0@0l@1@0@1,0@2,0@2@0,21600@0,10800,21600xe">
                 <v:stroke joinstyle="miter"/>
                 <v:formulas>
                   <v:f eqn="val #0"/>
@@ -4518,7 +6224,7 @@
           </mc:Choice>
           <mc:Fallback>
             <w:pict>
-              <v:shape w14:anchorId="1F98E8D0" id="Down Arrow 99" o:spid="_x0000_s1026" type="#_x0000_t67" style="position:absolute;margin-left:382pt;margin-top:30.15pt;width:6.95pt;height:27.4pt;z-index:251784192;visibility:visible;mso-wrap-style:square;mso-width-percent:0;mso-height-percent:0;mso-wrap-distance-left:9pt;mso-wrap-distance-top:0;mso-wrap-distance-right:9pt;mso-wrap-distance-bottom:0;mso-position-horizontal:absolute;mso-position-horizontal-relative:text;mso-position-vertical:absolute;mso-position-vertical-relative:text;mso-width-percent:0;mso-height-percent:0;mso-width-relative:margin;mso-height-relative:margin;v-text-anchor:middle" o:gfxdata="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" adj="18861" fillcolor="#5b9bd5 [3204]" strokecolor="#1f4d78 [1604]" strokeweight="1pt"/>
+              <v:shape w14:anchorId="40FF2AF7" id="Down Arrow 99" o:spid="_x0000_s1026" type="#_x0000_t67" style="position:absolute;margin-left:382pt;margin-top:30.15pt;width:6.95pt;height:27.4pt;z-index:251784192;visibility:visible;mso-wrap-style:square;mso-width-percent:0;mso-height-percent:0;mso-wrap-distance-left:9pt;mso-wrap-distance-top:0;mso-wrap-distance-right:9pt;mso-wrap-distance-bottom:0;mso-position-horizontal:absolute;mso-position-horizontal-relative:text;mso-position-vertical:absolute;mso-position-vertical-relative:text;mso-width-percent:0;mso-height-percent:0;mso-width-relative:margin;mso-height-relative:margin;v-text-anchor:middle" o:gfxdata="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" adj="18861" fillcolor="#5b9bd5 [3204]" strokecolor="#1f4d78 [1604]" strokeweight="1pt"/>
             </w:pict>
           </mc:Fallback>
         </mc:AlternateContent>
@@ -4601,7 +6307,7 @@
           </mc:Choice>
           <mc:Fallback>
             <w:pict>
-              <v:oval w14:anchorId="42380D71" id="Oval 98" o:spid="_x0000_s1050" style="position:absolute;margin-left:361pt;margin-top:1.05pt;width:51pt;height:29.25pt;z-index:251782144;visibility:visible;mso-wrap-style:square;mso-wrap-distance-left:9pt;mso-wrap-distance-top:0;mso-wrap-distance-right:9pt;mso-wrap-distance-bottom:0;mso-position-horizontal:absolute;mso-position-horizontal-relative:text;mso-position-vertical:absolute;mso-position-vertical-relative:text;v-text-anchor:middle" o:gfxdata="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" fillcolor="#5b9bd5 [3204]" strokecolor="#1f4d78 [1604]" strokeweight="1pt">
+              <v:oval w14:anchorId="42380D71" id="Oval 98" o:spid="_x0000_s1059" style="position:absolute;margin-left:361pt;margin-top:1.05pt;width:51pt;height:29.25pt;z-index:251782144;visibility:visible;mso-wrap-style:square;mso-wrap-distance-left:9pt;mso-wrap-distance-top:0;mso-wrap-distance-right:9pt;mso-wrap-distance-bottom:0;mso-position-horizontal:absolute;mso-position-horizontal-relative:text;mso-position-vertical:absolute;mso-position-vertical-relative:text;v-text-anchor:middle" o:gfxdata="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" fillcolor="#5b9bd5 [3204]" strokecolor="#1f4d78 [1604]" strokeweight="1pt">
                 <v:stroke joinstyle="miter"/>
                 <v:textbox>
                   <w:txbxContent>
@@ -4631,6 +6337,102 @@
           <w:u w:val="single"/>
         </w:rPr>
       </w:pPr>
+      <w:r>
+        <w:rPr>
+          <w:noProof/>
+        </w:rPr>
+        <mc:AlternateContent>
+          <mc:Choice Requires="wps">
+            <w:drawing>
+              <wp:anchor distT="0" distB="0" distL="114300" distR="114300" simplePos="0" relativeHeight="251833344" behindDoc="0" locked="0" layoutInCell="1" allowOverlap="1" wp14:anchorId="6E14551F" wp14:editId="1D12815F">
+                <wp:simplePos x="0" y="0"/>
+                <wp:positionH relativeFrom="column">
+                  <wp:posOffset>10903501</wp:posOffset>
+                </wp:positionH>
+                <wp:positionV relativeFrom="paragraph">
+                  <wp:posOffset>222525</wp:posOffset>
+                </wp:positionV>
+                <wp:extent cx="1578634" cy="655607"/>
+                <wp:effectExtent l="19050" t="0" r="21590" b="11430"/>
+                <wp:wrapNone/>
+                <wp:docPr id="140" name="Flowchart: Display 140"/>
+                <wp:cNvGraphicFramePr/>
+                <a:graphic xmlns:a="http://schemas.openxmlformats.org/drawingml/2006/main">
+                  <a:graphicData uri="http://schemas.microsoft.com/office/word/2010/wordprocessingShape">
+                    <wps:wsp>
+                      <wps:cNvSpPr/>
+                      <wps:spPr>
+                        <a:xfrm>
+                          <a:off x="0" y="0"/>
+                          <a:ext cx="1578634" cy="655607"/>
+                        </a:xfrm>
+                        <a:prstGeom prst="flowChartDisplay">
+                          <a:avLst/>
+                        </a:prstGeom>
+                        <a:solidFill>
+                          <a:srgbClr val="5B9BD5"/>
+                        </a:solidFill>
+                        <a:ln w="12700" cap="flat" cmpd="sng" algn="ctr">
+                          <a:solidFill>
+                            <a:srgbClr val="5B9BD5">
+                              <a:shade val="50000"/>
+                            </a:srgbClr>
+                          </a:solidFill>
+                          <a:prstDash val="solid"/>
+                          <a:miter lim="800000"/>
+                        </a:ln>
+                        <a:effectLst/>
+                      </wps:spPr>
+                      <wps:txbx>
+                        <w:txbxContent>
+                          <w:p>
+                            <w:r>
+                              <w:t xml:space="preserve">User Account </w:t>
+                            </w:r>
+                            <w:r>
+                              <w:t>View</w:t>
+                            </w:r>
+                          </w:p>
+                        </w:txbxContent>
+                      </wps:txbx>
+                      <wps:bodyPr rot="0" spcFirstLastPara="0" vertOverflow="overflow" horzOverflow="overflow" vert="horz" wrap="square" lIns="91440" tIns="45720" rIns="91440" bIns="45720" numCol="1" spcCol="0" rtlCol="0" fromWordArt="0" anchor="ctr" anchorCtr="0" forceAA="0" compatLnSpc="1">
+                        <a:prstTxWarp prst="textNoShape">
+                          <a:avLst/>
+                        </a:prstTxWarp>
+                        <a:noAutofit/>
+                      </wps:bodyPr>
+                    </wps:wsp>
+                  </a:graphicData>
+                </a:graphic>
+                <wp14:sizeRelH relativeFrom="margin">
+                  <wp14:pctWidth>0</wp14:pctWidth>
+                </wp14:sizeRelH>
+                <wp14:sizeRelV relativeFrom="margin">
+                  <wp14:pctHeight>0</wp14:pctHeight>
+                </wp14:sizeRelV>
+              </wp:anchor>
+            </w:drawing>
+          </mc:Choice>
+          <mc:Fallback>
+            <w:pict>
+              <v:shape w14:anchorId="6E14551F" id="Flowchart: Display 140" o:spid="_x0000_s1060" type="#_x0000_t134" style="position:absolute;margin-left:858.55pt;margin-top:17.5pt;width:124.3pt;height:51.6pt;z-index:251833344;visibility:visible;mso-wrap-style:square;mso-width-percent:0;mso-height-percent:0;mso-wrap-distance-left:9pt;mso-wrap-distance-top:0;mso-wrap-distance-right:9pt;mso-wrap-distance-bottom:0;mso-position-horizontal:absolute;mso-position-horizontal-relative:text;mso-position-vertical:absolute;mso-position-vertical-relative:text;mso-width-percent:0;mso-height-percent:0;mso-width-relative:margin;mso-height-relative:margin;v-text-anchor:middle" o:gfxdata="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" fillcolor="#5b9bd5" strokecolor="#41719c" strokeweight="1pt">
+                <v:textbox>
+                  <w:txbxContent>
+                    <w:p>
+                      <w:r>
+                        <w:t xml:space="preserve">User Account </w:t>
+                      </w:r>
+                      <w:r>
+                        <w:t>View</w:t>
+                      </w:r>
+                    </w:p>
+                  </w:txbxContent>
+                </v:textbox>
+              </v:shape>
+            </w:pict>
+          </mc:Fallback>
+        </mc:AlternateContent>
+      </w:r>
       <w:r>
         <w:rPr>
           <w:noProof/>
@@ -4703,7 +6505,7 @@
           </mc:Choice>
           <mc:Fallback>
             <w:pict>
-              <v:shape w14:anchorId="2DACC986" id="Flowchart: Display 95" o:spid="_x0000_s1051" type="#_x0000_t134" style="position:absolute;margin-left:333.05pt;margin-top:25.65pt;width:111pt;height:41.2pt;z-index:251776000;visibility:visible;mso-wrap-style:square;mso-wrap-distance-left:9pt;mso-wrap-distance-top:0;mso-wrap-distance-right:9pt;mso-wrap-distance-bottom:0;mso-position-horizontal:absolute;mso-position-horizontal-relative:text;mso-position-vertical:absolute;mso-position-vertical-relative:text;v-text-anchor:middle" o:gfxdata="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" fillcolor="#5b9bd5 [3204]" strokecolor="#1f4d78 [1604]" strokeweight="1pt">
+              <v:shape w14:anchorId="2DACC986" id="Flowchart: Display 95" o:spid="_x0000_s1061" type="#_x0000_t134" style="position:absolute;margin-left:333.05pt;margin-top:25.65pt;width:111pt;height:41.2pt;z-index:251776000;visibility:visible;mso-wrap-style:square;mso-wrap-distance-left:9pt;mso-wrap-distance-top:0;mso-wrap-distance-right:9pt;mso-wrap-distance-bottom:0;mso-position-horizontal:absolute;mso-position-horizontal-relative:text;mso-position-vertical:absolute;mso-position-vertical-relative:text;v-text-anchor:middle" o:gfxdata="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" fillcolor="#5b9bd5 [3204]" strokecolor="#1f4d78 [1604]" strokeweight="1pt">
                 <v:textbox>
                   <w:txbxContent>
                     <w:p>
@@ -4740,8 +6542,102 @@
           <w:u w:val="single"/>
         </w:rPr>
       </w:pPr>
-      <w:bookmarkStart w:id="0" w:name="_GoBack"/>
-      <w:bookmarkEnd w:id="0"/>
+      <w:r>
+        <w:rPr>
+          <w:noProof/>
+        </w:rPr>
+        <mc:AlternateContent>
+          <mc:Choice Requires="wps">
+            <w:drawing>
+              <wp:anchor distT="0" distB="0" distL="114300" distR="114300" simplePos="0" relativeHeight="251843584" behindDoc="0" locked="0" layoutInCell="1" allowOverlap="1" wp14:anchorId="253DED09" wp14:editId="53BB3E2C">
+                <wp:simplePos x="0" y="0"/>
+                <wp:positionH relativeFrom="column">
+                  <wp:posOffset>10911840</wp:posOffset>
+                </wp:positionH>
+                <wp:positionV relativeFrom="paragraph">
+                  <wp:posOffset>272415</wp:posOffset>
+                </wp:positionV>
+                <wp:extent cx="1578610" cy="655320"/>
+                <wp:effectExtent l="19050" t="0" r="21590" b="11430"/>
+                <wp:wrapNone/>
+                <wp:docPr id="145" name="Flowchart: Display 145"/>
+                <wp:cNvGraphicFramePr/>
+                <a:graphic xmlns:a="http://schemas.openxmlformats.org/drawingml/2006/main">
+                  <a:graphicData uri="http://schemas.microsoft.com/office/word/2010/wordprocessingShape">
+                    <wps:wsp>
+                      <wps:cNvSpPr/>
+                      <wps:spPr>
+                        <a:xfrm>
+                          <a:off x="0" y="0"/>
+                          <a:ext cx="1578610" cy="655320"/>
+                        </a:xfrm>
+                        <a:prstGeom prst="flowChartDisplay">
+                          <a:avLst/>
+                        </a:prstGeom>
+                        <a:solidFill>
+                          <a:srgbClr val="5B9BD5"/>
+                        </a:solidFill>
+                        <a:ln w="12700" cap="flat" cmpd="sng" algn="ctr">
+                          <a:solidFill>
+                            <a:srgbClr val="5B9BD5">
+                              <a:shade val="50000"/>
+                            </a:srgbClr>
+                          </a:solidFill>
+                          <a:prstDash val="solid"/>
+                          <a:miter lim="800000"/>
+                        </a:ln>
+                        <a:effectLst/>
+                      </wps:spPr>
+                      <wps:txbx>
+                        <w:txbxContent>
+                          <w:p>
+                            <w:r>
+                              <w:t xml:space="preserve">Product </w:t>
+                            </w:r>
+                            <w:r>
+                              <w:t>Management View</w:t>
+                            </w:r>
+                          </w:p>
+                        </w:txbxContent>
+                      </wps:txbx>
+                      <wps:bodyPr rot="0" spcFirstLastPara="0" vertOverflow="overflow" horzOverflow="overflow" vert="horz" wrap="square" lIns="91440" tIns="45720" rIns="91440" bIns="45720" numCol="1" spcCol="0" rtlCol="0" fromWordArt="0" anchor="ctr" anchorCtr="0" forceAA="0" compatLnSpc="1">
+                        <a:prstTxWarp prst="textNoShape">
+                          <a:avLst/>
+                        </a:prstTxWarp>
+                        <a:noAutofit/>
+                      </wps:bodyPr>
+                    </wps:wsp>
+                  </a:graphicData>
+                </a:graphic>
+                <wp14:sizeRelH relativeFrom="margin">
+                  <wp14:pctWidth>0</wp14:pctWidth>
+                </wp14:sizeRelH>
+                <wp14:sizeRelV relativeFrom="margin">
+                  <wp14:pctHeight>0</wp14:pctHeight>
+                </wp14:sizeRelV>
+              </wp:anchor>
+            </w:drawing>
+          </mc:Choice>
+          <mc:Fallback>
+            <w:pict>
+              <v:shape w14:anchorId="253DED09" id="Flowchart: Display 145" o:spid="_x0000_s1062" type="#_x0000_t134" style="position:absolute;margin-left:859.2pt;margin-top:21.45pt;width:124.3pt;height:51.6pt;z-index:251843584;visibility:visible;mso-wrap-style:square;mso-width-percent:0;mso-height-percent:0;mso-wrap-distance-left:9pt;mso-wrap-distance-top:0;mso-wrap-distance-right:9pt;mso-wrap-distance-bottom:0;mso-position-horizontal:absolute;mso-position-horizontal-relative:text;mso-position-vertical:absolute;mso-position-vertical-relative:text;mso-width-percent:0;mso-height-percent:0;mso-width-relative:margin;mso-height-relative:margin;v-text-anchor:middle" o:gfxdata="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" fillcolor="#5b9bd5" strokecolor="#41719c" strokeweight="1pt">
+                <v:textbox>
+                  <w:txbxContent>
+                    <w:p>
+                      <w:r>
+                        <w:t xml:space="preserve">Product </w:t>
+                      </w:r>
+                      <w:r>
+                        <w:t>Management View</w:t>
+                      </w:r>
+                    </w:p>
+                  </w:txbxContent>
+                </v:textbox>
+              </v:shape>
+            </w:pict>
+          </mc:Fallback>
+        </mc:AlternateContent>
+      </w:r>
       <w:r>
         <w:rPr>
           <w:noProof/>
@@ -4817,7 +6713,7 @@
           </mc:Choice>
           <mc:Fallback>
             <w:pict>
-              <v:rect w14:anchorId="3DB5D874" id="Rectangle 97" o:spid="_x0000_s1052" style="position:absolute;margin-left:329.8pt;margin-top:30.2pt;width:117.75pt;height:71.2pt;z-index:251780096;visibility:visible;mso-wrap-style:square;mso-wrap-distance-left:9pt;mso-wrap-distance-top:0;mso-wrap-distance-right:9pt;mso-wrap-distance-bottom:0;mso-position-horizontal:absolute;mso-position-horizontal-relative:text;mso-position-vertical:absolute;mso-position-vertical-relative:text;v-text-anchor:middle" o:gfxdata="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" fillcolor="#5b9bd5 [3204]" strokecolor="#1f4d78 [1604]" strokeweight="1pt">
+              <v:rect w14:anchorId="3DB5D874" id="Rectangle 97" o:spid="_x0000_s1063" style="position:absolute;margin-left:329.8pt;margin-top:30.2pt;width:117.75pt;height:71.2pt;z-index:251780096;visibility:visible;mso-wrap-style:square;mso-wrap-distance-left:9pt;mso-wrap-distance-top:0;mso-wrap-distance-right:9pt;mso-wrap-distance-bottom:0;mso-position-horizontal:absolute;mso-position-horizontal-relative:text;mso-position-vertical:absolute;mso-position-vertical-relative:text;v-text-anchor:middle" o:gfxdata="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" fillcolor="#5b9bd5 [3204]" strokecolor="#1f4d78 [1604]" strokeweight="1pt">
                 <v:textbox>
                   <w:txbxContent>
                     <w:p>
@@ -4907,7 +6803,7 @@
           </mc:Choice>
           <mc:Fallback>
             <w:pict>
-              <v:shape w14:anchorId="27842C52" id="Down Arrow 96" o:spid="_x0000_s1026" type="#_x0000_t67" style="position:absolute;margin-left:381.35pt;margin-top:1.95pt;width:6.95pt;height:27.4pt;z-index:251778048;visibility:visible;mso-wrap-style:square;mso-width-percent:0;mso-height-percent:0;mso-wrap-distance-left:9pt;mso-wrap-distance-top:0;mso-wrap-distance-right:9pt;mso-wrap-distance-bottom:0;mso-position-horizontal:absolute;mso-position-horizontal-relative:text;mso-position-vertical:absolute;mso-position-vertical-relative:text;mso-width-percent:0;mso-height-percent:0;mso-width-relative:margin;mso-height-relative:margin;v-text-anchor:middle" o:gfxdata="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" adj="18861" fillcolor="#5b9bd5 [3204]" strokecolor="#1f4d78 [1604]" strokeweight="1pt"/>
+              <v:shape w14:anchorId="397ED1FB" id="Down Arrow 96" o:spid="_x0000_s1026" type="#_x0000_t67" style="position:absolute;margin-left:381.35pt;margin-top:1.95pt;width:6.95pt;height:27.4pt;z-index:251778048;visibility:visible;mso-wrap-style:square;mso-width-percent:0;mso-height-percent:0;mso-wrap-distance-left:9pt;mso-wrap-distance-top:0;mso-wrap-distance-right:9pt;mso-wrap-distance-bottom:0;mso-position-horizontal:absolute;mso-position-horizontal-relative:text;mso-position-vertical:absolute;mso-position-vertical-relative:text;mso-width-percent:0;mso-height-percent:0;mso-width-relative:margin;mso-height-relative:margin;v-text-anchor:middle" o:gfxdata="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" adj="18861" fillcolor="#5b9bd5 [3204]" strokecolor="#1f4d78 [1604]" strokeweight="1pt"/>
             </w:pict>
           </mc:Fallback>
         </mc:AlternateContent>
@@ -4934,6 +6830,294 @@
           <w:u w:val="single"/>
         </w:rPr>
       </w:pPr>
+      <w:r>
+        <w:rPr>
+          <w:noProof/>
+        </w:rPr>
+        <mc:AlternateContent>
+          <mc:Choice Requires="wps">
+            <w:drawing>
+              <wp:anchor distT="0" distB="0" distL="114300" distR="114300" simplePos="0" relativeHeight="251839488" behindDoc="0" locked="0" layoutInCell="1" allowOverlap="1" wp14:anchorId="34C9944D" wp14:editId="344B3048">
+                <wp:simplePos x="0" y="0"/>
+                <wp:positionH relativeFrom="column">
+                  <wp:posOffset>10765155</wp:posOffset>
+                </wp:positionH>
+                <wp:positionV relativeFrom="paragraph">
+                  <wp:posOffset>2503805</wp:posOffset>
+                </wp:positionV>
+                <wp:extent cx="1578610" cy="655320"/>
+                <wp:effectExtent l="19050" t="0" r="21590" b="11430"/>
+                <wp:wrapNone/>
+                <wp:docPr id="143" name="Flowchart: Display 143"/>
+                <wp:cNvGraphicFramePr/>
+                <a:graphic xmlns:a="http://schemas.openxmlformats.org/drawingml/2006/main">
+                  <a:graphicData uri="http://schemas.microsoft.com/office/word/2010/wordprocessingShape">
+                    <wps:wsp>
+                      <wps:cNvSpPr/>
+                      <wps:spPr>
+                        <a:xfrm>
+                          <a:off x="0" y="0"/>
+                          <a:ext cx="1578610" cy="655320"/>
+                        </a:xfrm>
+                        <a:prstGeom prst="flowChartDisplay">
+                          <a:avLst/>
+                        </a:prstGeom>
+                        <a:solidFill>
+                          <a:srgbClr val="5B9BD5"/>
+                        </a:solidFill>
+                        <a:ln w="12700" cap="flat" cmpd="sng" algn="ctr">
+                          <a:solidFill>
+                            <a:srgbClr val="5B9BD5">
+                              <a:shade val="50000"/>
+                            </a:srgbClr>
+                          </a:solidFill>
+                          <a:prstDash val="solid"/>
+                          <a:miter lim="800000"/>
+                        </a:ln>
+                        <a:effectLst/>
+                      </wps:spPr>
+                      <wps:txbx>
+                        <w:txbxContent>
+                          <w:p>
+                            <w:r>
+                              <w:t xml:space="preserve">Pick Up Stations </w:t>
+                            </w:r>
+                            <w:r>
+                              <w:t>Management View</w:t>
+                            </w:r>
+                          </w:p>
+                        </w:txbxContent>
+                      </wps:txbx>
+                      <wps:bodyPr rot="0" spcFirstLastPara="0" vertOverflow="overflow" horzOverflow="overflow" vert="horz" wrap="square" lIns="91440" tIns="45720" rIns="91440" bIns="45720" numCol="1" spcCol="0" rtlCol="0" fromWordArt="0" anchor="ctr" anchorCtr="0" forceAA="0" compatLnSpc="1">
+                        <a:prstTxWarp prst="textNoShape">
+                          <a:avLst/>
+                        </a:prstTxWarp>
+                        <a:noAutofit/>
+                      </wps:bodyPr>
+                    </wps:wsp>
+                  </a:graphicData>
+                </a:graphic>
+                <wp14:sizeRelH relativeFrom="margin">
+                  <wp14:pctWidth>0</wp14:pctWidth>
+                </wp14:sizeRelH>
+                <wp14:sizeRelV relativeFrom="margin">
+                  <wp14:pctHeight>0</wp14:pctHeight>
+                </wp14:sizeRelV>
+              </wp:anchor>
+            </w:drawing>
+          </mc:Choice>
+          <mc:Fallback>
+            <w:pict>
+              <v:shape w14:anchorId="34C9944D" id="Flowchart: Display 143" o:spid="_x0000_s1064" type="#_x0000_t134" style="position:absolute;margin-left:847.65pt;margin-top:197.15pt;width:124.3pt;height:51.6pt;z-index:251839488;visibility:visible;mso-wrap-style:square;mso-width-percent:0;mso-height-percent:0;mso-wrap-distance-left:9pt;mso-wrap-distance-top:0;mso-wrap-distance-right:9pt;mso-wrap-distance-bottom:0;mso-position-horizontal:absolute;mso-position-horizontal-relative:text;mso-position-vertical:absolute;mso-position-vertical-relative:text;mso-width-percent:0;mso-height-percent:0;mso-width-relative:margin;mso-height-relative:margin;v-text-anchor:middle" o:gfxdata="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" fillcolor="#5b9bd5" strokecolor="#41719c" strokeweight="1pt">
+                <v:textbox>
+                  <w:txbxContent>
+                    <w:p>
+                      <w:r>
+                        <w:t xml:space="preserve">Pick Up Stations </w:t>
+                      </w:r>
+                      <w:r>
+                        <w:t>Management View</w:t>
+                      </w:r>
+                    </w:p>
+                  </w:txbxContent>
+                </v:textbox>
+              </v:shape>
+            </w:pict>
+          </mc:Fallback>
+        </mc:AlternateContent>
+      </w:r>
+      <w:r>
+        <w:rPr>
+          <w:noProof/>
+        </w:rPr>
+        <mc:AlternateContent>
+          <mc:Choice Requires="wps">
+            <w:drawing>
+              <wp:anchor distT="0" distB="0" distL="114300" distR="114300" simplePos="0" relativeHeight="251837440" behindDoc="0" locked="0" layoutInCell="1" allowOverlap="1" wp14:anchorId="53BC2175" wp14:editId="735C5DEB">
+                <wp:simplePos x="0" y="0"/>
+                <wp:positionH relativeFrom="column">
+                  <wp:posOffset>10808335</wp:posOffset>
+                </wp:positionH>
+                <wp:positionV relativeFrom="paragraph">
+                  <wp:posOffset>1402715</wp:posOffset>
+                </wp:positionV>
+                <wp:extent cx="1578610" cy="655320"/>
+                <wp:effectExtent l="19050" t="0" r="21590" b="11430"/>
+                <wp:wrapNone/>
+                <wp:docPr id="142" name="Flowchart: Display 142"/>
+                <wp:cNvGraphicFramePr/>
+                <a:graphic xmlns:a="http://schemas.openxmlformats.org/drawingml/2006/main">
+                  <a:graphicData uri="http://schemas.microsoft.com/office/word/2010/wordprocessingShape">
+                    <wps:wsp>
+                      <wps:cNvSpPr/>
+                      <wps:spPr>
+                        <a:xfrm>
+                          <a:off x="0" y="0"/>
+                          <a:ext cx="1578610" cy="655320"/>
+                        </a:xfrm>
+                        <a:prstGeom prst="flowChartDisplay">
+                          <a:avLst/>
+                        </a:prstGeom>
+                        <a:solidFill>
+                          <a:srgbClr val="5B9BD5"/>
+                        </a:solidFill>
+                        <a:ln w="12700" cap="flat" cmpd="sng" algn="ctr">
+                          <a:solidFill>
+                            <a:srgbClr val="5B9BD5">
+                              <a:shade val="50000"/>
+                            </a:srgbClr>
+                          </a:solidFill>
+                          <a:prstDash val="solid"/>
+                          <a:miter lim="800000"/>
+                        </a:ln>
+                        <a:effectLst/>
+                      </wps:spPr>
+                      <wps:txbx>
+                        <w:txbxContent>
+                          <w:p>
+                            <w:r>
+                              <w:t xml:space="preserve">Payment and Transaction </w:t>
+                            </w:r>
+                            <w:r>
+                              <w:t>Management View</w:t>
+                            </w:r>
+                          </w:p>
+                        </w:txbxContent>
+                      </wps:txbx>
+                      <wps:bodyPr rot="0" spcFirstLastPara="0" vertOverflow="overflow" horzOverflow="overflow" vert="horz" wrap="square" lIns="91440" tIns="45720" rIns="91440" bIns="45720" numCol="1" spcCol="0" rtlCol="0" fromWordArt="0" anchor="ctr" anchorCtr="0" forceAA="0" compatLnSpc="1">
+                        <a:prstTxWarp prst="textNoShape">
+                          <a:avLst/>
+                        </a:prstTxWarp>
+                        <a:noAutofit/>
+                      </wps:bodyPr>
+                    </wps:wsp>
+                  </a:graphicData>
+                </a:graphic>
+                <wp14:sizeRelH relativeFrom="margin">
+                  <wp14:pctWidth>0</wp14:pctWidth>
+                </wp14:sizeRelH>
+                <wp14:sizeRelV relativeFrom="margin">
+                  <wp14:pctHeight>0</wp14:pctHeight>
+                </wp14:sizeRelV>
+              </wp:anchor>
+            </w:drawing>
+          </mc:Choice>
+          <mc:Fallback>
+            <w:pict>
+              <v:shape w14:anchorId="53BC2175" id="Flowchart: Display 142" o:spid="_x0000_s1065" type="#_x0000_t134" style="position:absolute;margin-left:851.05pt;margin-top:110.45pt;width:124.3pt;height:51.6pt;z-index:251837440;visibility:visible;mso-wrap-style:square;mso-width-percent:0;mso-height-percent:0;mso-wrap-distance-left:9pt;mso-wrap-distance-top:0;mso-wrap-distance-right:9pt;mso-wrap-distance-bottom:0;mso-position-horizontal:absolute;mso-position-horizontal-relative:text;mso-position-vertical:absolute;mso-position-vertical-relative:text;mso-width-percent:0;mso-height-percent:0;mso-width-relative:margin;mso-height-relative:margin;v-text-anchor:middle" o:gfxdata="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" fillcolor="#5b9bd5" strokecolor="#41719c" strokeweight="1pt">
+                <v:textbox>
+                  <w:txbxContent>
+                    <w:p>
+                      <w:r>
+                        <w:t xml:space="preserve">Payment and Transaction </w:t>
+                      </w:r>
+                      <w:r>
+                        <w:t>Management View</w:t>
+                      </w:r>
+                    </w:p>
+                  </w:txbxContent>
+                </v:textbox>
+              </v:shape>
+            </w:pict>
+          </mc:Fallback>
+        </mc:AlternateContent>
+      </w:r>
+      <w:r>
+        <w:rPr>
+          <w:noProof/>
+        </w:rPr>
+        <mc:AlternateContent>
+          <mc:Choice Requires="wps">
+            <w:drawing>
+              <wp:anchor distT="0" distB="0" distL="114300" distR="114300" simplePos="0" relativeHeight="251835392" behindDoc="0" locked="0" layoutInCell="1" allowOverlap="1" wp14:anchorId="495EBF8D" wp14:editId="52E75FEF">
+                <wp:simplePos x="0" y="0"/>
+                <wp:positionH relativeFrom="column">
+                  <wp:posOffset>10842625</wp:posOffset>
+                </wp:positionH>
+                <wp:positionV relativeFrom="paragraph">
+                  <wp:posOffset>339090</wp:posOffset>
+                </wp:positionV>
+                <wp:extent cx="1578610" cy="655320"/>
+                <wp:effectExtent l="19050" t="0" r="21590" b="11430"/>
+                <wp:wrapNone/>
+                <wp:docPr id="141" name="Flowchart: Display 141"/>
+                <wp:cNvGraphicFramePr/>
+                <a:graphic xmlns:a="http://schemas.openxmlformats.org/drawingml/2006/main">
+                  <a:graphicData uri="http://schemas.microsoft.com/office/word/2010/wordprocessingShape">
+                    <wps:wsp>
+                      <wps:cNvSpPr/>
+                      <wps:spPr>
+                        <a:xfrm>
+                          <a:off x="0" y="0"/>
+                          <a:ext cx="1578610" cy="655320"/>
+                        </a:xfrm>
+                        <a:prstGeom prst="flowChartDisplay">
+                          <a:avLst/>
+                        </a:prstGeom>
+                        <a:solidFill>
+                          <a:srgbClr val="5B9BD5"/>
+                        </a:solidFill>
+                        <a:ln w="12700" cap="flat" cmpd="sng" algn="ctr">
+                          <a:solidFill>
+                            <a:srgbClr val="5B9BD5">
+                              <a:shade val="50000"/>
+                            </a:srgbClr>
+                          </a:solidFill>
+                          <a:prstDash val="solid"/>
+                          <a:miter lim="800000"/>
+                        </a:ln>
+                        <a:effectLst/>
+                      </wps:spPr>
+                      <wps:txbx>
+                        <w:txbxContent>
+                          <w:p>
+                            <w:r>
+                              <w:t xml:space="preserve">Order Management </w:t>
+                            </w:r>
+                            <w:r>
+                              <w:t>View</w:t>
+                            </w:r>
+                          </w:p>
+                        </w:txbxContent>
+                      </wps:txbx>
+                      <wps:bodyPr rot="0" spcFirstLastPara="0" vertOverflow="overflow" horzOverflow="overflow" vert="horz" wrap="square" lIns="91440" tIns="45720" rIns="91440" bIns="45720" numCol="1" spcCol="0" rtlCol="0" fromWordArt="0" anchor="ctr" anchorCtr="0" forceAA="0" compatLnSpc="1">
+                        <a:prstTxWarp prst="textNoShape">
+                          <a:avLst/>
+                        </a:prstTxWarp>
+                        <a:noAutofit/>
+                      </wps:bodyPr>
+                    </wps:wsp>
+                  </a:graphicData>
+                </a:graphic>
+                <wp14:sizeRelH relativeFrom="margin">
+                  <wp14:pctWidth>0</wp14:pctWidth>
+                </wp14:sizeRelH>
+                <wp14:sizeRelV relativeFrom="margin">
+                  <wp14:pctHeight>0</wp14:pctHeight>
+                </wp14:sizeRelV>
+              </wp:anchor>
+            </w:drawing>
+          </mc:Choice>
+          <mc:Fallback>
+            <w:pict>
+              <v:shape w14:anchorId="495EBF8D" id="Flowchart: Display 141" o:spid="_x0000_s1066" type="#_x0000_t134" style="position:absolute;margin-left:853.75pt;margin-top:26.7pt;width:124.3pt;height:51.6pt;z-index:251835392;visibility:visible;mso-wrap-style:square;mso-width-percent:0;mso-height-percent:0;mso-wrap-distance-left:9pt;mso-wrap-distance-top:0;mso-wrap-distance-right:9pt;mso-wrap-distance-bottom:0;mso-position-horizontal:absolute;mso-position-horizontal-relative:text;mso-position-vertical:absolute;mso-position-vertical-relative:text;mso-width-percent:0;mso-height-percent:0;mso-width-relative:margin;mso-height-relative:margin;v-text-anchor:middle" o:gfxdata="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" fillcolor="#5b9bd5" strokecolor="#41719c" strokeweight="1pt">
+                <v:textbox>
+                  <w:txbxContent>
+                    <w:p>
+                      <w:r>
+                        <w:t xml:space="preserve">Order Management </w:t>
+                      </w:r>
+                      <w:r>
+                        <w:t>View</w:t>
+                      </w:r>
+                    </w:p>
+                  </w:txbxContent>
+                </v:textbox>
+              </v:shape>
+            </w:pict>
+          </mc:Fallback>
+        </mc:AlternateContent>
+      </w:r>
       <w:r>
         <w:rPr>
           <w:rFonts w:asciiTheme="majorHAnsi" w:hAnsiTheme="majorHAnsi" w:cstheme="majorHAnsi"/>
@@ -4996,7 +7180,7 @@
           </mc:Choice>
           <mc:Fallback>
             <w:pict>
-              <v:shape w14:anchorId="3C0F5DB1" id="Straight Arrow Connector 115" o:spid="_x0000_s1026" type="#_x0000_t32" style="position:absolute;margin-left:258.45pt;margin-top:8.25pt;width:73.05pt;height:0;z-index:251800576;visibility:visible;mso-wrap-style:square;mso-wrap-distance-left:9pt;mso-wrap-distance-top:0;mso-wrap-distance-right:9pt;mso-wrap-distance-bottom:0;mso-position-horizontal:absolute;mso-position-horizontal-relative:text;mso-position-vertical:absolute;mso-position-vertical-relative:text" o:gfxdata="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" strokecolor="#5b9bd5 [3204]" strokeweight=".5pt">
+              <v:shape w14:anchorId="64536BD7" id="Straight Arrow Connector 115" o:spid="_x0000_s1026" type="#_x0000_t32" style="position:absolute;margin-left:258.45pt;margin-top:8.25pt;width:73.05pt;height:0;z-index:251800576;visibility:visible;mso-wrap-style:square;mso-wrap-distance-left:9pt;mso-wrap-distance-top:0;mso-wrap-distance-right:9pt;mso-wrap-distance-bottom:0;mso-position-horizontal:absolute;mso-position-horizontal-relative:text;mso-position-vertical:absolute;mso-position-vertical-relative:text" o:gfxdata="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" strokecolor="#5b9bd5 [3204]" strokeweight=".5pt">
                 <v:stroke endarrow="block" joinstyle="miter"/>
               </v:shape>
             </w:pict>
@@ -5065,7 +7249,7 @@
           </mc:Choice>
           <mc:Fallback>
             <w:pict>
-              <v:shape w14:anchorId="2A77CEFE" id="Straight Arrow Connector 114" o:spid="_x0000_s1026" type="#_x0000_t32" style="position:absolute;margin-left:256.85pt;margin-top:7.7pt;width:1.05pt;height:76.3pt;flip:y;z-index:251799552;visibility:visible;mso-wrap-style:square;mso-wrap-distance-left:9pt;mso-wrap-distance-top:0;mso-wrap-distance-right:9pt;mso-wrap-distance-bottom:0;mso-position-horizontal:absolute;mso-position-horizontal-relative:text;mso-position-vertical:absolute;mso-position-vertical-relative:text" o:gfxdata="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" strokecolor="#5b9bd5 [3204]" strokeweight=".5pt">
+              <v:shape w14:anchorId="7C59B19A" id="Straight Arrow Connector 114" o:spid="_x0000_s1026" type="#_x0000_t32" style="position:absolute;margin-left:256.85pt;margin-top:7.7pt;width:1.05pt;height:76.3pt;flip:y;z-index:251799552;visibility:visible;mso-wrap-style:square;mso-wrap-distance-left:9pt;mso-wrap-distance-top:0;mso-wrap-distance-right:9pt;mso-wrap-distance-bottom:0;mso-position-horizontal:absolute;mso-position-horizontal-relative:text;mso-position-vertical:absolute;mso-position-vertical-relative:text" o:gfxdata="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" strokecolor="#5b9bd5 [3204]" strokeweight=".5pt">
                 <v:stroke endarrow="block" joinstyle="miter"/>
               </v:shape>
             </w:pict>
@@ -5144,7 +7328,7 @@
           </mc:Choice>
           <mc:Fallback>
             <w:pict>
-              <v:shape w14:anchorId="47BCDAEC" id="Down Arrow 101" o:spid="_x0000_s1026" type="#_x0000_t67" style="position:absolute;margin-left:382.5pt;margin-top:32.65pt;width:6.95pt;height:27.4pt;z-index:251788288;visibility:visible;mso-wrap-style:square;mso-width-percent:0;mso-height-percent:0;mso-wrap-distance-left:9pt;mso-wrap-distance-top:0;mso-wrap-distance-right:9pt;mso-wrap-distance-bottom:0;mso-position-horizontal:absolute;mso-position-horizontal-relative:text;mso-position-vertical:absolute;mso-position-vertical-relative:text;mso-width-percent:0;mso-height-percent:0;mso-width-relative:margin;mso-height-relative:margin;v-text-anchor:middle" o:gfxdata="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" adj="18861" fillcolor="#5b9bd5 [3204]" strokecolor="#1f4d78 [1604]" strokeweight="1pt"/>
+              <v:shape w14:anchorId="53B22216" id="Down Arrow 101" o:spid="_x0000_s1026" type="#_x0000_t67" style="position:absolute;margin-left:382.5pt;margin-top:32.65pt;width:6.95pt;height:27.4pt;z-index:251788288;visibility:visible;mso-wrap-style:square;mso-width-percent:0;mso-height-percent:0;mso-wrap-distance-left:9pt;mso-wrap-distance-top:0;mso-wrap-distance-right:9pt;mso-wrap-distance-bottom:0;mso-position-horizontal:absolute;mso-position-horizontal-relative:text;mso-position-vertical:absolute;mso-position-vertical-relative:text;mso-width-percent:0;mso-height-percent:0;mso-width-relative:margin;mso-height-relative:margin;v-text-anchor:middle" o:gfxdata="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" adj="18861" fillcolor="#5b9bd5 [3204]" strokecolor="#1f4d78 [1604]" strokeweight="1pt"/>
             </w:pict>
           </mc:Fallback>
         </mc:AlternateContent>
@@ -5241,7 +7425,7 @@
           </mc:Choice>
           <mc:Fallback>
             <w:pict>
-              <v:shape w14:anchorId="4BD6CFB6" id="Flowchart: Decision 100" o:spid="_x0000_s1053" type="#_x0000_t110" style="position:absolute;margin-left:328.2pt;margin-top:29.55pt;width:116.05pt;height:76.8pt;z-index:251786240;visibility:visible;mso-wrap-style:square;mso-width-percent:0;mso-height-percent:0;mso-wrap-distance-left:9pt;mso-wrap-distance-top:0;mso-wrap-distance-right:9pt;mso-wrap-distance-bottom:0;mso-position-horizontal:absolute;mso-position-horizontal-relative:text;mso-position-vertical:absolute;mso-position-vertical-relative:text;mso-width-percent:0;mso-height-percent:0;mso-width-relative:margin;mso-height-relative:margin;v-text-anchor:middle" o:gfxdata="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" fillcolor="#5b9bd5 [3204]" strokecolor="#1f4d78 [1604]" strokeweight="1pt">
+              <v:shape w14:anchorId="4BD6CFB6" id="Flowchart: Decision 100" o:spid="_x0000_s1067" type="#_x0000_t110" style="position:absolute;margin-left:328.2pt;margin-top:29.55pt;width:116.05pt;height:76.8pt;z-index:251786240;visibility:visible;mso-wrap-style:square;mso-width-percent:0;mso-height-percent:0;mso-wrap-distance-left:9pt;mso-wrap-distance-top:0;mso-wrap-distance-right:9pt;mso-wrap-distance-bottom:0;mso-position-horizontal:absolute;mso-position-horizontal-relative:text;mso-position-vertical:absolute;mso-position-vertical-relative:text;mso-width-percent:0;mso-height-percent:0;mso-width-relative:margin;mso-height-relative:margin;v-text-anchor:middle" o:gfxdata="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" fillcolor="#5b9bd5 [3204]" strokecolor="#1f4d78 [1604]" strokeweight="1pt">
                 <v:textbox>
                   <w:txbxContent>
                     <w:p>
@@ -5258,6 +7442,16 @@
             </w:pict>
           </mc:Fallback>
         </mc:AlternateContent>
+      </w:r>
+      <w:r>
+        <w:rPr>
+          <w:b/>
+          <w:i/>
+          <w:sz w:val="36"/>
+          <w:szCs w:val="36"/>
+          <w:u w:val="single"/>
+        </w:rPr>
+        <w:t xml:space="preserve">                                                                                                                                                                                                                           </w:t>
       </w:r>
     </w:p>
     <w:p>
@@ -5348,7 +7542,7 @@
           </mc:Choice>
           <mc:Fallback>
             <w:pict>
-              <v:oval w14:anchorId="2CA437AD" id="Oval 110" o:spid="_x0000_s1054" style="position:absolute;margin-left:231pt;margin-top:18.55pt;width:51pt;height:29.25pt;z-index:251797504;visibility:visible;mso-wrap-style:square;mso-wrap-distance-left:9pt;mso-wrap-distance-top:0;mso-wrap-distance-right:9pt;mso-wrap-distance-bottom:0;mso-position-horizontal:absolute;mso-position-horizontal-relative:text;mso-position-vertical:absolute;mso-position-vertical-relative:text;v-text-anchor:middle" o:gfxdata="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" fillcolor="#5b9bd5 [3204]" strokecolor="#1f4d78 [1604]" strokeweight="1pt">
+              <v:oval w14:anchorId="2CA437AD" id="Oval 110" o:spid="_x0000_s1068" style="position:absolute;margin-left:231pt;margin-top:18.55pt;width:51pt;height:29.25pt;z-index:251797504;visibility:visible;mso-wrap-style:square;mso-wrap-distance-left:9pt;mso-wrap-distance-top:0;mso-wrap-distance-right:9pt;mso-wrap-distance-bottom:0;mso-position-horizontal:absolute;mso-position-horizontal-relative:text;mso-position-vertical:absolute;mso-position-vertical-relative:text;v-text-anchor:middle" o:gfxdata="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" fillcolor="#5b9bd5 [3204]" strokecolor="#1f4d78 [1604]" strokeweight="1pt">
                 <v:stroke joinstyle="miter"/>
                 <v:textbox>
                   <w:txbxContent>
@@ -5439,7 +7633,7 @@
           </mc:Choice>
           <mc:Fallback>
             <w:pict>
-              <v:oval w14:anchorId="6128FCB1" id="Oval 106" o:spid="_x0000_s1055" style="position:absolute;margin-left:466.9pt;margin-top:19.7pt;width:51pt;height:29.2pt;z-index:251792384;visibility:visible;mso-wrap-style:square;mso-wrap-distance-left:9pt;mso-wrap-distance-top:0;mso-wrap-distance-right:9pt;mso-wrap-distance-bottom:0;mso-position-horizontal:absolute;mso-position-horizontal-relative:text;mso-position-vertical:absolute;mso-position-vertical-relative:text;v-text-anchor:middle" o:gfxdata="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" fillcolor="#5b9bd5 [3204]" strokecolor="#1f4d78 [1604]" strokeweight="1pt">
+              <v:oval w14:anchorId="6128FCB1" id="Oval 106" o:spid="_x0000_s1069" style="position:absolute;margin-left:466.9pt;margin-top:19.7pt;width:51pt;height:29.2pt;z-index:251792384;visibility:visible;mso-wrap-style:square;mso-wrap-distance-left:9pt;mso-wrap-distance-top:0;mso-wrap-distance-right:9pt;mso-wrap-distance-bottom:0;mso-position-horizontal:absolute;mso-position-horizontal-relative:text;mso-position-vertical:absolute;mso-position-vertical-relative:text;v-text-anchor:middle" o:gfxdata="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" fillcolor="#5b9bd5 [3204]" strokecolor="#1f4d78 [1604]" strokeweight="1pt">
                 <v:stroke joinstyle="miter"/>
                 <v:textbox>
                   <w:txbxContent>
@@ -5530,7 +7724,7 @@
           </mc:Choice>
           <mc:Fallback>
             <w:pict>
-              <v:shape w14:anchorId="6C79D263" id="Straight Arrow Connector 113" o:spid="_x0000_s1026" type="#_x0000_t32" style="position:absolute;margin-left:280.5pt;margin-top:3.65pt;width:49.95pt;height:1.05pt;flip:x y;z-index:251798528;visibility:visible;mso-wrap-style:square;mso-wrap-distance-left:9pt;mso-wrap-distance-top:0;mso-wrap-distance-right:9pt;mso-wrap-distance-bottom:0;mso-position-horizontal:absolute;mso-position-horizontal-relative:text;mso-position-vertical:absolute;mso-position-vertical-relative:text" o:gfxdata="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" strokecolor="#5b9bd5 [3204]" strokeweight=".5pt">
+              <v:shape w14:anchorId="39F54BEC" id="Straight Arrow Connector 113" o:spid="_x0000_s1026" type="#_x0000_t32" style="position:absolute;margin-left:280.5pt;margin-top:3.65pt;width:49.95pt;height:1.05pt;flip:x y;z-index:251798528;visibility:visible;mso-wrap-style:square;mso-wrap-distance-left:9pt;mso-wrap-distance-top:0;mso-wrap-distance-right:9pt;mso-wrap-distance-bottom:0;mso-position-horizontal:absolute;mso-position-horizontal-relative:text;mso-position-vertical:absolute;mso-position-vertical-relative:text" o:gfxdata="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" strokecolor="#5b9bd5 [3204]" strokeweight=".5pt">
                 <v:stroke endarrow="block" joinstyle="miter"/>
               </v:shape>
             </w:pict>
@@ -5601,7 +7795,7 @@
           </mc:Choice>
           <mc:Fallback>
             <w:pict>
-              <v:shape w14:anchorId="37F0BD5F" id="Straight Arrow Connector 108" o:spid="_x0000_s1026" type="#_x0000_t32" style="position:absolute;margin-left:518.55pt;margin-top:2.05pt;width:41.35pt;height:0;z-index:251794432;visibility:visible;mso-wrap-style:square;mso-wrap-distance-left:9pt;mso-wrap-distance-top:0;mso-wrap-distance-right:9pt;mso-wrap-distance-bottom:0;mso-position-horizontal:absolute;mso-position-horizontal-relative:text;mso-position-vertical:absolute;mso-position-vertical-relative:text" o:gfxdata="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" strokecolor="#5b9bd5 [3204]" strokeweight=".5pt">
+              <v:shape w14:anchorId="4B579F93" id="Straight Arrow Connector 108" o:spid="_x0000_s1026" type="#_x0000_t32" style="position:absolute;margin-left:518.55pt;margin-top:2.05pt;width:41.35pt;height:0;z-index:251794432;visibility:visible;mso-wrap-style:square;mso-wrap-distance-left:9pt;mso-wrap-distance-top:0;mso-wrap-distance-right:9pt;mso-wrap-distance-bottom:0;mso-position-horizontal:absolute;mso-position-horizontal-relative:text;mso-position-vertical:absolute;mso-position-vertical-relative:text" o:gfxdata="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" strokecolor="#5b9bd5 [3204]" strokeweight=".5pt">
                 <v:stroke endarrow="block" joinstyle="miter"/>
               </v:shape>
             </w:pict>
@@ -5672,7 +7866,7 @@
           </mc:Choice>
           <mc:Fallback>
             <w:pict>
-              <v:shape w14:anchorId="031DC803" id="Straight Arrow Connector 107" o:spid="_x0000_s1026" type="#_x0000_t32" style="position:absolute;margin-left:441.7pt;margin-top:2.05pt;width:27.4pt;height:0;z-index:251793408;visibility:visible;mso-wrap-style:square;mso-wrap-distance-left:9pt;mso-wrap-distance-top:0;mso-wrap-distance-right:9pt;mso-wrap-distance-bottom:0;mso-position-horizontal:absolute;mso-position-horizontal-relative:text;mso-position-vertical:absolute;mso-position-vertical-relative:text" o:gfxdata="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" strokecolor="#5b9bd5 [3204]" strokeweight=".5pt">
+              <v:shape w14:anchorId="0ABEA956" id="Straight Arrow Connector 107" o:spid="_x0000_s1026" type="#_x0000_t32" style="position:absolute;margin-left:441.7pt;margin-top:2.05pt;width:27.4pt;height:0;z-index:251793408;visibility:visible;mso-wrap-style:square;mso-wrap-distance-left:9pt;mso-wrap-distance-top:0;mso-wrap-distance-right:9pt;mso-wrap-distance-bottom:0;mso-position-horizontal:absolute;mso-position-horizontal-relative:text;mso-position-vertical:absolute;mso-position-vertical-relative:text" o:gfxdata="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" strokecolor="#5b9bd5 [3204]" strokeweight=".5pt">
                 <v:stroke endarrow="block" joinstyle="miter"/>
               </v:shape>
             </w:pict>
@@ -5712,6 +7906,16 @@
           <w:u w:val="single"/>
         </w:rPr>
       </w:pPr>
+      <w:r>
+        <w:rPr>
+          <w:b/>
+          <w:i/>
+          <w:sz w:val="36"/>
+          <w:szCs w:val="36"/>
+          <w:u w:val="single"/>
+        </w:rPr>
+        <w:t xml:space="preserve">                                                                                         </w:t>
+      </w:r>
     </w:p>
     <w:p>
       <w:pPr>
@@ -5723,17 +7927,410 @@
           <w:u w:val="single"/>
         </w:rPr>
       </w:pPr>
-    </w:p>
-    <w:p>
-      <w:pPr>
+      <w:r>
         <w:rPr>
-          <w:b/>
-          <w:i/>
-          <w:sz w:val="36"/>
-          <w:szCs w:val="36"/>
-          <w:u w:val="single"/>
+          <w:rFonts w:asciiTheme="majorHAnsi" w:hAnsiTheme="majorHAnsi" w:cstheme="majorHAnsi"/>
+          <w:sz w:val="32"/>
+          <w:szCs w:val="32"/>
         </w:rPr>
-      </w:pPr>
+        <mc:AlternateContent>
+          <mc:Choice Requires="wps">
+            <w:drawing>
+              <wp:anchor distT="0" distB="0" distL="114300" distR="114300" simplePos="0" relativeHeight="251849728" behindDoc="0" locked="0" layoutInCell="1" allowOverlap="1" wp14:anchorId="43031750" wp14:editId="68A2398B">
+                <wp:simplePos x="0" y="0"/>
+                <wp:positionH relativeFrom="column">
+                  <wp:posOffset>10739120</wp:posOffset>
+                </wp:positionH>
+                <wp:positionV relativeFrom="paragraph">
+                  <wp:posOffset>664845</wp:posOffset>
+                </wp:positionV>
+                <wp:extent cx="1699260" cy="638175"/>
+                <wp:effectExtent l="19050" t="0" r="15240" b="28575"/>
+                <wp:wrapNone/>
+                <wp:docPr id="148" name="Flowchart: Display 148"/>
+                <wp:cNvGraphicFramePr/>
+                <a:graphic xmlns:a="http://schemas.openxmlformats.org/drawingml/2006/main">
+                  <a:graphicData uri="http://schemas.microsoft.com/office/word/2010/wordprocessingShape">
+                    <wps:wsp>
+                      <wps:cNvSpPr/>
+                      <wps:spPr>
+                        <a:xfrm>
+                          <a:off x="0" y="0"/>
+                          <a:ext cx="1699260" cy="638175"/>
+                        </a:xfrm>
+                        <a:prstGeom prst="flowChartDisplay">
+                          <a:avLst/>
+                        </a:prstGeom>
+                      </wps:spPr>
+                      <wps:style>
+                        <a:lnRef idx="2">
+                          <a:schemeClr val="accent1">
+                            <a:shade val="50000"/>
+                          </a:schemeClr>
+                        </a:lnRef>
+                        <a:fillRef idx="1">
+                          <a:schemeClr val="accent1"/>
+                        </a:fillRef>
+                        <a:effectRef idx="0">
+                          <a:schemeClr val="accent1"/>
+                        </a:effectRef>
+                        <a:fontRef idx="minor">
+                          <a:schemeClr val="lt1"/>
+                        </a:fontRef>
+                      </wps:style>
+                      <wps:txbx>
+                        <w:txbxContent>
+                          <w:p>
+                            <w:pPr>
+                              <w:jc w:val="center"/>
+                            </w:pPr>
+                            <w:r>
+                              <w:t>Reports Dashboard</w:t>
+                            </w:r>
+                          </w:p>
+                        </w:txbxContent>
+                      </wps:txbx>
+                      <wps:bodyPr rot="0" spcFirstLastPara="0" vertOverflow="overflow" horzOverflow="overflow" vert="horz" wrap="square" lIns="91440" tIns="45720" rIns="91440" bIns="45720" numCol="1" spcCol="0" rtlCol="0" fromWordArt="0" anchor="ctr" anchorCtr="0" forceAA="0" compatLnSpc="1">
+                        <a:prstTxWarp prst="textNoShape">
+                          <a:avLst/>
+                        </a:prstTxWarp>
+                        <a:noAutofit/>
+                      </wps:bodyPr>
+                    </wps:wsp>
+                  </a:graphicData>
+                </a:graphic>
+                <wp14:sizeRelH relativeFrom="margin">
+                  <wp14:pctWidth>0</wp14:pctWidth>
+                </wp14:sizeRelH>
+                <wp14:sizeRelV relativeFrom="margin">
+                  <wp14:pctHeight>0</wp14:pctHeight>
+                </wp14:sizeRelV>
+              </wp:anchor>
+            </w:drawing>
+          </mc:Choice>
+          <mc:Fallback>
+            <w:pict>
+              <v:shape w14:anchorId="43031750" id="Flowchart: Display 148" o:spid="_x0000_s1070" type="#_x0000_t134" style="position:absolute;margin-left:845.6pt;margin-top:52.35pt;width:133.8pt;height:50.25pt;z-index:251849728;visibility:visible;mso-wrap-style:square;mso-width-percent:0;mso-height-percent:0;mso-wrap-distance-left:9pt;mso-wrap-distance-top:0;mso-wrap-distance-right:9pt;mso-wrap-distance-bottom:0;mso-position-horizontal:absolute;mso-position-horizontal-relative:text;mso-position-vertical:absolute;mso-position-vertical-relative:text;mso-width-percent:0;mso-height-percent:0;mso-width-relative:margin;mso-height-relative:margin;v-text-anchor:middle" o:gfxdata="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" fillcolor="#5b9bd5 [3204]" strokecolor="#1f4d78 [1604]" strokeweight="1pt">
+                <v:textbox>
+                  <w:txbxContent>
+                    <w:p>
+                      <w:pPr>
+                        <w:jc w:val="center"/>
+                      </w:pPr>
+                      <w:r>
+                        <w:t>Reports Dashboard</w:t>
+                      </w:r>
+                    </w:p>
+                  </w:txbxContent>
+                </v:textbox>
+              </v:shape>
+            </w:pict>
+          </mc:Fallback>
+        </mc:AlternateContent>
+      </w:r>
+      <w:r>
+        <w:rPr>
+          <w:rFonts w:asciiTheme="majorHAnsi" w:hAnsiTheme="majorHAnsi" w:cstheme="majorHAnsi"/>
+          <w:sz w:val="32"/>
+          <w:szCs w:val="32"/>
+        </w:rPr>
+        <mc:AlternateContent>
+          <mc:Choice Requires="wps">
+            <w:drawing>
+              <wp:anchor distT="0" distB="0" distL="114300" distR="114300" simplePos="0" relativeHeight="251845632" behindDoc="0" locked="0" layoutInCell="1" allowOverlap="1" wp14:anchorId="6885E8E2" wp14:editId="74442387">
+                <wp:simplePos x="0" y="0"/>
+                <wp:positionH relativeFrom="column">
+                  <wp:posOffset>10772775</wp:posOffset>
+                </wp:positionH>
+                <wp:positionV relativeFrom="paragraph">
+                  <wp:posOffset>3186430</wp:posOffset>
+                </wp:positionV>
+                <wp:extent cx="1699260" cy="638175"/>
+                <wp:effectExtent l="19050" t="0" r="15240" b="28575"/>
+                <wp:wrapNone/>
+                <wp:docPr id="146" name="Flowchart: Display 146"/>
+                <wp:cNvGraphicFramePr/>
+                <a:graphic xmlns:a="http://schemas.openxmlformats.org/drawingml/2006/main">
+                  <a:graphicData uri="http://schemas.microsoft.com/office/word/2010/wordprocessingShape">
+                    <wps:wsp>
+                      <wps:cNvSpPr/>
+                      <wps:spPr>
+                        <a:xfrm>
+                          <a:off x="0" y="0"/>
+                          <a:ext cx="1699260" cy="638175"/>
+                        </a:xfrm>
+                        <a:prstGeom prst="flowChartDisplay">
+                          <a:avLst/>
+                        </a:prstGeom>
+                      </wps:spPr>
+                      <wps:style>
+                        <a:lnRef idx="2">
+                          <a:schemeClr val="accent1">
+                            <a:shade val="50000"/>
+                          </a:schemeClr>
+                        </a:lnRef>
+                        <a:fillRef idx="1">
+                          <a:schemeClr val="accent1"/>
+                        </a:fillRef>
+                        <a:effectRef idx="0">
+                          <a:schemeClr val="accent1"/>
+                        </a:effectRef>
+                        <a:fontRef idx="minor">
+                          <a:schemeClr val="lt1"/>
+                        </a:fontRef>
+                      </wps:style>
+                      <wps:txbx>
+                        <w:txbxContent>
+                          <w:p>
+                            <w:pPr>
+                              <w:jc w:val="center"/>
+                            </w:pPr>
+                            <w:r>
+                              <w:t>Application Settings</w:t>
+                            </w:r>
+                          </w:p>
+                        </w:txbxContent>
+                      </wps:txbx>
+                      <wps:bodyPr rot="0" spcFirstLastPara="0" vertOverflow="overflow" horzOverflow="overflow" vert="horz" wrap="square" lIns="91440" tIns="45720" rIns="91440" bIns="45720" numCol="1" spcCol="0" rtlCol="0" fromWordArt="0" anchor="ctr" anchorCtr="0" forceAA="0" compatLnSpc="1">
+                        <a:prstTxWarp prst="textNoShape">
+                          <a:avLst/>
+                        </a:prstTxWarp>
+                        <a:noAutofit/>
+                      </wps:bodyPr>
+                    </wps:wsp>
+                  </a:graphicData>
+                </a:graphic>
+                <wp14:sizeRelH relativeFrom="margin">
+                  <wp14:pctWidth>0</wp14:pctWidth>
+                </wp14:sizeRelH>
+                <wp14:sizeRelV relativeFrom="margin">
+                  <wp14:pctHeight>0</wp14:pctHeight>
+                </wp14:sizeRelV>
+              </wp:anchor>
+            </w:drawing>
+          </mc:Choice>
+          <mc:Fallback>
+            <w:pict>
+              <v:shape w14:anchorId="6885E8E2" id="Flowchart: Display 146" o:spid="_x0000_s1071" type="#_x0000_t134" style="position:absolute;margin-left:848.25pt;margin-top:250.9pt;width:133.8pt;height:50.25pt;z-index:251845632;visibility:visible;mso-wrap-style:square;mso-width-percent:0;mso-height-percent:0;mso-wrap-distance-left:9pt;mso-wrap-distance-top:0;mso-wrap-distance-right:9pt;mso-wrap-distance-bottom:0;mso-position-horizontal:absolute;mso-position-horizontal-relative:text;mso-position-vertical:absolute;mso-position-vertical-relative:text;mso-width-percent:0;mso-height-percent:0;mso-width-relative:margin;mso-height-relative:margin;v-text-anchor:middle" o:gfxdata="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" fillcolor="#5b9bd5 [3204]" strokecolor="#1f4d78 [1604]" strokeweight="1pt">
+                <v:textbox>
+                  <w:txbxContent>
+                    <w:p>
+                      <w:pPr>
+                        <w:jc w:val="center"/>
+                      </w:pPr>
+                      <w:r>
+                        <w:t>Application Settings</w:t>
+                      </w:r>
+                    </w:p>
+                  </w:txbxContent>
+                </v:textbox>
+              </v:shape>
+            </w:pict>
+          </mc:Fallback>
+        </mc:AlternateContent>
+      </w:r>
+      <w:r>
+        <w:rPr>
+          <w:rFonts w:asciiTheme="majorHAnsi" w:hAnsiTheme="majorHAnsi" w:cstheme="majorHAnsi"/>
+          <w:sz w:val="32"/>
+          <w:szCs w:val="32"/>
+        </w:rPr>
+        <mc:AlternateContent>
+          <mc:Choice Requires="wps">
+            <w:drawing>
+              <wp:anchor distT="0" distB="0" distL="114300" distR="114300" simplePos="0" relativeHeight="251841536" behindDoc="0" locked="0" layoutInCell="1" allowOverlap="1" wp14:anchorId="276DDF1E" wp14:editId="3D153C58">
+                <wp:simplePos x="0" y="0"/>
+                <wp:positionH relativeFrom="column">
+                  <wp:posOffset>10695305</wp:posOffset>
+                </wp:positionH>
+                <wp:positionV relativeFrom="paragraph">
+                  <wp:posOffset>1831340</wp:posOffset>
+                </wp:positionV>
+                <wp:extent cx="2018030" cy="775970"/>
+                <wp:effectExtent l="19050" t="0" r="20320" b="24130"/>
+                <wp:wrapNone/>
+                <wp:docPr id="144" name="Flowchart: Display 144"/>
+                <wp:cNvGraphicFramePr/>
+                <a:graphic xmlns:a="http://schemas.openxmlformats.org/drawingml/2006/main">
+                  <a:graphicData uri="http://schemas.microsoft.com/office/word/2010/wordprocessingShape">
+                    <wps:wsp>
+                      <wps:cNvSpPr/>
+                      <wps:spPr>
+                        <a:xfrm>
+                          <a:off x="0" y="0"/>
+                          <a:ext cx="2018030" cy="775970"/>
+                        </a:xfrm>
+                        <a:prstGeom prst="flowChartDisplay">
+                          <a:avLst/>
+                        </a:prstGeom>
+                      </wps:spPr>
+                      <wps:style>
+                        <a:lnRef idx="2">
+                          <a:schemeClr val="accent1">
+                            <a:shade val="50000"/>
+                          </a:schemeClr>
+                        </a:lnRef>
+                        <a:fillRef idx="1">
+                          <a:schemeClr val="accent1"/>
+                        </a:fillRef>
+                        <a:effectRef idx="0">
+                          <a:schemeClr val="accent1"/>
+                        </a:effectRef>
+                        <a:fontRef idx="minor">
+                          <a:schemeClr val="lt1"/>
+                        </a:fontRef>
+                      </wps:style>
+                      <wps:txbx>
+                        <w:txbxContent>
+                          <w:p>
+                            <w:pPr>
+                              <w:jc w:val="center"/>
+                            </w:pPr>
+                            <w:r>
+                              <w:t>Factories/Supplies Management</w:t>
+                            </w:r>
+                          </w:p>
+                        </w:txbxContent>
+                      </wps:txbx>
+                      <wps:bodyPr rot="0" spcFirstLastPara="0" vertOverflow="overflow" horzOverflow="overflow" vert="horz" wrap="square" lIns="91440" tIns="45720" rIns="91440" bIns="45720" numCol="1" spcCol="0" rtlCol="0" fromWordArt="0" anchor="ctr" anchorCtr="0" forceAA="0" compatLnSpc="1">
+                        <a:prstTxWarp prst="textNoShape">
+                          <a:avLst/>
+                        </a:prstTxWarp>
+                        <a:noAutofit/>
+                      </wps:bodyPr>
+                    </wps:wsp>
+                  </a:graphicData>
+                </a:graphic>
+                <wp14:sizeRelH relativeFrom="margin">
+                  <wp14:pctWidth>0</wp14:pctWidth>
+                </wp14:sizeRelH>
+                <wp14:sizeRelV relativeFrom="margin">
+                  <wp14:pctHeight>0</wp14:pctHeight>
+                </wp14:sizeRelV>
+              </wp:anchor>
+            </w:drawing>
+          </mc:Choice>
+          <mc:Fallback>
+            <w:pict>
+              <v:shape w14:anchorId="276DDF1E" id="Flowchart: Display 144" o:spid="_x0000_s1072" type="#_x0000_t134" style="position:absolute;margin-left:842.15pt;margin-top:144.2pt;width:158.9pt;height:61.1pt;z-index:251841536;visibility:visible;mso-wrap-style:square;mso-width-percent:0;mso-height-percent:0;mso-wrap-distance-left:9pt;mso-wrap-distance-top:0;mso-wrap-distance-right:9pt;mso-wrap-distance-bottom:0;mso-position-horizontal:absolute;mso-position-horizontal-relative:text;mso-position-vertical:absolute;mso-position-vertical-relative:text;mso-width-percent:0;mso-height-percent:0;mso-width-relative:margin;mso-height-relative:margin;v-text-anchor:middle" o:gfxdata="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" fillcolor="#5b9bd5 [3204]" strokecolor="#1f4d78 [1604]" strokeweight="1pt">
+                <v:textbox>
+                  <w:txbxContent>
+                    <w:p>
+                      <w:pPr>
+                        <w:jc w:val="center"/>
+                      </w:pPr>
+                      <w:r>
+                        <w:t>Factories/Supplies Management</w:t>
+                      </w:r>
+                    </w:p>
+                  </w:txbxContent>
+                </v:textbox>
+              </v:shape>
+            </w:pict>
+          </mc:Fallback>
+        </mc:AlternateContent>
+      </w:r>
+      <w:r>
+        <w:rPr>
+          <w:rFonts w:asciiTheme="majorHAnsi" w:hAnsiTheme="majorHAnsi" w:cstheme="majorHAnsi"/>
+          <w:sz w:val="32"/>
+          <w:szCs w:val="32"/>
+        </w:rPr>
+        <mc:AlternateContent>
+          <mc:Choice Requires="wps">
+            <w:drawing>
+              <wp:anchor distT="0" distB="0" distL="114300" distR="114300" simplePos="0" relativeHeight="251847680" behindDoc="0" locked="0" layoutInCell="1" allowOverlap="1" wp14:anchorId="7C1606D1" wp14:editId="74107C14">
+                <wp:simplePos x="0" y="0"/>
+                <wp:positionH relativeFrom="column">
+                  <wp:posOffset>10737850</wp:posOffset>
+                </wp:positionH>
+                <wp:positionV relativeFrom="paragraph">
+                  <wp:posOffset>4303395</wp:posOffset>
+                </wp:positionV>
+                <wp:extent cx="1699260" cy="638175"/>
+                <wp:effectExtent l="19050" t="0" r="15240" b="28575"/>
+                <wp:wrapNone/>
+                <wp:docPr id="147" name="Flowchart: Display 147"/>
+                <wp:cNvGraphicFramePr/>
+                <a:graphic xmlns:a="http://schemas.openxmlformats.org/drawingml/2006/main">
+                  <a:graphicData uri="http://schemas.microsoft.com/office/word/2010/wordprocessingShape">
+                    <wps:wsp>
+                      <wps:cNvSpPr/>
+                      <wps:spPr>
+                        <a:xfrm>
+                          <a:off x="0" y="0"/>
+                          <a:ext cx="1699260" cy="638175"/>
+                        </a:xfrm>
+                        <a:prstGeom prst="flowChartDisplay">
+                          <a:avLst/>
+                        </a:prstGeom>
+                      </wps:spPr>
+                      <wps:style>
+                        <a:lnRef idx="2">
+                          <a:schemeClr val="accent1">
+                            <a:shade val="50000"/>
+                          </a:schemeClr>
+                        </a:lnRef>
+                        <a:fillRef idx="1">
+                          <a:schemeClr val="accent1"/>
+                        </a:fillRef>
+                        <a:effectRef idx="0">
+                          <a:schemeClr val="accent1"/>
+                        </a:effectRef>
+                        <a:fontRef idx="minor">
+                          <a:schemeClr val="lt1"/>
+                        </a:fontRef>
+                      </wps:style>
+                      <wps:txbx>
+                        <w:txbxContent>
+                          <w:p>
+                            <w:pPr>
+                              <w:jc w:val="center"/>
+                            </w:pPr>
+                            <w:r>
+                              <w:t>Application Control Panel</w:t>
+                            </w:r>
+                          </w:p>
+                        </w:txbxContent>
+                      </wps:txbx>
+                      <wps:bodyPr rot="0" spcFirstLastPara="0" vertOverflow="overflow" horzOverflow="overflow" vert="horz" wrap="square" lIns="91440" tIns="45720" rIns="91440" bIns="45720" numCol="1" spcCol="0" rtlCol="0" fromWordArt="0" anchor="ctr" anchorCtr="0" forceAA="0" compatLnSpc="1">
+                        <a:prstTxWarp prst="textNoShape">
+                          <a:avLst/>
+                        </a:prstTxWarp>
+                        <a:noAutofit/>
+                      </wps:bodyPr>
+                    </wps:wsp>
+                  </a:graphicData>
+                </a:graphic>
+                <wp14:sizeRelH relativeFrom="margin">
+                  <wp14:pctWidth>0</wp14:pctWidth>
+                </wp14:sizeRelH>
+                <wp14:sizeRelV relativeFrom="margin">
+                  <wp14:pctHeight>0</wp14:pctHeight>
+                </wp14:sizeRelV>
+              </wp:anchor>
+            </w:drawing>
+          </mc:Choice>
+          <mc:Fallback>
+            <w:pict>
+              <v:shape w14:anchorId="7C1606D1" id="Flowchart: Display 147" o:spid="_x0000_s1073" type="#_x0000_t134" style="position:absolute;margin-left:845.5pt;margin-top:338.85pt;width:133.8pt;height:50.25pt;z-index:251847680;visibility:visible;mso-wrap-style:square;mso-width-percent:0;mso-height-percent:0;mso-wrap-distance-left:9pt;mso-wrap-distance-top:0;mso-wrap-distance-right:9pt;mso-wrap-distance-bottom:0;mso-position-horizontal:absolute;mso-position-horizontal-relative:text;mso-position-vertical:absolute;mso-position-vertical-relative:text;mso-width-percent:0;mso-height-percent:0;mso-width-relative:margin;mso-height-relative:margin;v-text-anchor:middle" o:gfxdata="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" fillcolor="#5b9bd5 [3204]" strokecolor="#1f4d78 [1604]" strokeweight="1pt">
+                <v:textbox>
+                  <w:txbxContent>
+                    <w:p>
+                      <w:pPr>
+                        <w:jc w:val="center"/>
+                      </w:pPr>
+                      <w:r>
+                        <w:t>Application Control Panel</w:t>
+                      </w:r>
+                    </w:p>
+                  </w:txbxContent>
+                </v:textbox>
+              </v:shape>
+            </w:pict>
+          </mc:Fallback>
+        </mc:AlternateContent>
+      </w:r>
     </w:p>
     <w:tbl>
       <w:tblPr>
@@ -5905,7 +8502,7 @@
                 </mc:Choice>
                 <mc:Fallback>
                   <w:pict>
-                    <v:oval w14:anchorId="6BB23D73" id="Oval 42" o:spid="_x0000_s1056" style="position:absolute;margin-left:21.85pt;margin-top:15.85pt;width:51pt;height:29.25pt;z-index:251699200;visibility:visible;mso-wrap-style:square;mso-wrap-distance-left:9pt;mso-wrap-distance-top:0;mso-wrap-distance-right:9pt;mso-wrap-distance-bottom:0;mso-position-horizontal:absolute;mso-position-horizontal-relative:text;mso-position-vertical:absolute;mso-position-vertical-relative:text;v-text-anchor:middle" o:gfxdata="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" fillcolor="#5b9bd5 [3204]" strokecolor="#1f4d78 [1604]" strokeweight="1pt">
+                    <v:oval w14:anchorId="6BB23D73" id="Oval 42" o:spid="_x0000_s1074" style="position:absolute;margin-left:21.85pt;margin-top:15.85pt;width:51pt;height:29.25pt;z-index:251699200;visibility:visible;mso-wrap-style:square;mso-wrap-distance-left:9pt;mso-wrap-distance-top:0;mso-wrap-distance-right:9pt;mso-wrap-distance-bottom:0;mso-position-horizontal:absolute;mso-position-horizontal-relative:text;mso-position-vertical:absolute;mso-position-vertical-relative:text;v-text-anchor:middle" o:gfxdata="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" fillcolor="#5b9bd5 [3204]" strokecolor="#1f4d78 [1604]" strokeweight="1pt">
                       <v:stroke joinstyle="miter"/>
                       <v:textbox>
                         <w:txbxContent>
@@ -6069,7 +8666,7 @@
                 </mc:Choice>
                 <mc:Fallback>
                   <w:pict>
-                    <v:oval id="Oval 41" o:spid="_x0000_s1057" style="position:absolute;margin-left:6.2pt;margin-top:14.65pt;width:51pt;height:29.25pt;z-index:251697152;visibility:visible;mso-wrap-style:square;mso-wrap-distance-left:9pt;mso-wrap-distance-top:0;mso-wrap-distance-right:9pt;mso-wrap-distance-bottom:0;mso-position-horizontal:absolute;mso-position-horizontal-relative:text;mso-position-vertical:absolute;mso-position-vertical-relative:text;v-text-anchor:middle" o:gfxdata="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" fillcolor="#5b9bd5 [3204]" strokecolor="#1f4d78 [1604]" strokeweight="1pt">
+                    <v:oval id="Oval 41" o:spid="_x0000_s1075" style="position:absolute;margin-left:6.2pt;margin-top:14.65pt;width:51pt;height:29.25pt;z-index:251697152;visibility:visible;mso-wrap-style:square;mso-wrap-distance-left:9pt;mso-wrap-distance-top:0;mso-wrap-distance-right:9pt;mso-wrap-distance-bottom:0;mso-position-horizontal:absolute;mso-position-horizontal-relative:text;mso-position-vertical:absolute;mso-position-vertical-relative:text;v-text-anchor:middle" o:gfxdata="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" fillcolor="#5b9bd5 [3204]" strokecolor="#1f4d78 [1604]" strokeweight="1pt">
                       <v:stroke joinstyle="miter"/>
                       <v:textbox>
                         <w:txbxContent>
@@ -6245,7 +8842,7 @@
                 </mc:Choice>
                 <mc:Fallback>
                   <w:pict>
-                    <v:shape w14:anchorId="65143C07" id="Up Arrow 32" o:spid="_x0000_s1026" type="#_x0000_t68" style="position:absolute;margin-left:102.95pt;margin-top:6.35pt;width:7.5pt;height:68.25pt;z-index:251682816;visibility:visible;mso-wrap-style:square;mso-width-percent:0;mso-height-percent:0;mso-wrap-distance-left:9pt;mso-wrap-distance-top:0;mso-wrap-distance-right:9pt;mso-wrap-distance-bottom:0;mso-position-horizontal:absolute;mso-position-horizontal-relative:text;mso-position-vertical:absolute;mso-position-vertical-relative:text;mso-width-percent:0;mso-height-percent:0;mso-width-relative:margin;mso-height-relative:margin;v-text-anchor:middle" o:gfxdata="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" adj="1187" fillcolor="#5b9bd5 [3204]" strokecolor="#1f4d78 [1604]" strokeweight="1pt"/>
+                    <v:shape w14:anchorId="049F67CD" id="Up Arrow 32" o:spid="_x0000_s1026" type="#_x0000_t68" style="position:absolute;margin-left:102.95pt;margin-top:6.35pt;width:7.5pt;height:68.25pt;z-index:251682816;visibility:visible;mso-wrap-style:square;mso-width-percent:0;mso-height-percent:0;mso-wrap-distance-left:9pt;mso-wrap-distance-top:0;mso-wrap-distance-right:9pt;mso-wrap-distance-bottom:0;mso-position-horizontal:absolute;mso-position-horizontal-relative:text;mso-position-vertical:absolute;mso-position-vertical-relative:text;mso-width-percent:0;mso-height-percent:0;mso-width-relative:margin;mso-height-relative:margin;v-text-anchor:middle" o:gfxdata="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" adj="1187" fillcolor="#5b9bd5 [3204]" strokecolor="#1f4d78 [1604]" strokeweight="1pt"/>
                   </w:pict>
                 </mc:Fallback>
               </mc:AlternateContent>
@@ -6322,7 +8919,7 @@
                 </mc:Choice>
                 <mc:Fallback>
                   <w:pict>
-                    <v:shape w14:anchorId="2A7F2618" id="Right Arrow 31" o:spid="_x0000_s1026" type="#_x0000_t13" style="position:absolute;margin-left:12.95pt;margin-top:3.05pt;width:50.25pt;height:8.25pt;z-index:251681792;visibility:visible;mso-wrap-style:square;mso-width-percent:0;mso-height-percent:0;mso-wrap-distance-left:9pt;mso-wrap-distance-top:0;mso-wrap-distance-right:9pt;mso-wrap-distance-bottom:0;mso-position-horizontal:absolute;mso-position-horizontal-relative:text;mso-position-vertical:absolute;mso-position-vertical-relative:text;mso-width-percent:0;mso-height-percent:0;mso-width-relative:margin;mso-height-relative:margin;v-text-anchor:middle" o:gfxdata="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" adj="19827" fillcolor="#5b9bd5 [3204]" strokecolor="#1f4d78 [1604]" strokeweight="1pt"/>
+                    <v:shape w14:anchorId="16986F9C" id="Right Arrow 31" o:spid="_x0000_s1026" type="#_x0000_t13" style="position:absolute;margin-left:12.95pt;margin-top:3.05pt;width:50.25pt;height:8.25pt;z-index:251681792;visibility:visible;mso-wrap-style:square;mso-width-percent:0;mso-height-percent:0;mso-wrap-distance-left:9pt;mso-wrap-distance-top:0;mso-wrap-distance-right:9pt;mso-wrap-distance-bottom:0;mso-position-horizontal:absolute;mso-position-horizontal-relative:text;mso-position-vertical:absolute;mso-position-vertical-relative:text;mso-width-percent:0;mso-height-percent:0;mso-width-relative:margin;mso-height-relative:margin;v-text-anchor:middle" o:gfxdata="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" adj="19827" fillcolor="#5b9bd5 [3204]" strokecolor="#1f4d78 [1604]" strokeweight="1pt"/>
                   </w:pict>
                 </mc:Fallback>
               </mc:AlternateContent>
@@ -6408,7 +9005,7 @@
                 </mc:Choice>
                 <mc:Fallback>
                   <w:pict>
-                    <v:shape w14:anchorId="2FCC407D" id="Down Arrow 34" o:spid="_x0000_s1026" type="#_x0000_t67" style="position:absolute;margin-left:128.45pt;margin-top:-11pt;width:8.25pt;height:68.25pt;z-index:251684864;visibility:visible;mso-wrap-style:square;mso-width-percent:0;mso-height-percent:0;mso-wrap-distance-left:9pt;mso-wrap-distance-top:0;mso-wrap-distance-right:9pt;mso-wrap-distance-bottom:0;mso-position-horizontal:absolute;mso-position-horizontal-relative:text;mso-position-vertical:absolute;mso-position-vertical-relative:text;mso-width-percent:0;mso-height-percent:0;mso-width-relative:margin;mso-height-relative:margin;v-text-anchor:middle" o:gfxdata="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" adj="20295" fillcolor="#5b9bd5 [3204]" strokecolor="#1f4d78 [1604]" strokeweight="1pt"/>
+                    <v:shape w14:anchorId="6FE6507A" id="Down Arrow 34" o:spid="_x0000_s1026" type="#_x0000_t67" style="position:absolute;margin-left:128.45pt;margin-top:-11pt;width:8.25pt;height:68.25pt;z-index:251684864;visibility:visible;mso-wrap-style:square;mso-width-percent:0;mso-height-percent:0;mso-wrap-distance-left:9pt;mso-wrap-distance-top:0;mso-wrap-distance-right:9pt;mso-wrap-distance-bottom:0;mso-position-horizontal:absolute;mso-position-horizontal-relative:text;mso-position-vertical:absolute;mso-position-vertical-relative:text;mso-width-percent:0;mso-height-percent:0;mso-width-relative:margin;mso-height-relative:margin;v-text-anchor:middle" o:gfxdata="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" adj="20295" fillcolor="#5b9bd5 [3204]" strokecolor="#1f4d78 [1604]" strokeweight="1pt"/>
                   </w:pict>
                 </mc:Fallback>
               </mc:AlternateContent>
@@ -6488,7 +9085,7 @@
                 </mc:Choice>
                 <mc:Fallback>
                   <w:pict>
-                    <v:shapetype w14:anchorId="7F6C6CB8" id="_x0000_t66" coordsize="21600,21600" o:spt="66" adj="5400,5400" path="m@0,l@0@1,21600@1,21600@2@0@2@0,21600,,10800xe">
+                    <v:shapetype w14:anchorId="3DFD3DBF" id="_x0000_t66" coordsize="21600,21600" o:spt="66" adj="5400,5400" path="m@0,l@0@1,21600@1,21600@2@0@2@0,21600,,10800xe">
                       <v:stroke joinstyle="miter"/>
                       <v:formulas>
                         <v:f eqn="val #0"/>
@@ -6567,25 +9164,15 @@
                 <w:sz w:val="32"/>
                 <w:szCs w:val="32"/>
               </w:rPr>
-              <w:t xml:space="preserve">Process Direction </w:t>
+              <w:t xml:space="preserve">Process Direction of </w:t>
             </w:r>
-            <w:proofErr w:type="spellStart"/>
             <w:r>
               <w:rPr>
                 <w:rFonts w:asciiTheme="majorHAnsi" w:hAnsiTheme="majorHAnsi" w:cstheme="majorHAnsi"/>
                 <w:sz w:val="32"/>
                 <w:szCs w:val="32"/>
               </w:rPr>
-              <w:t>od</w:t>
-            </w:r>
-            <w:proofErr w:type="spellEnd"/>
-            <w:r>
-              <w:rPr>
-                <w:rFonts w:asciiTheme="majorHAnsi" w:hAnsiTheme="majorHAnsi" w:cstheme="majorHAnsi"/>
-                <w:sz w:val="32"/>
-                <w:szCs w:val="32"/>
-              </w:rPr>
-              <w:t xml:space="preserve"> flow</w:t>
+              <w:t>flow</w:t>
             </w:r>
           </w:p>
         </w:tc>
@@ -6677,7 +9264,7 @@
                 </mc:Choice>
                 <mc:Fallback>
                   <w:pict>
-                    <v:shape w14:anchorId="0CDC3997" id="Flowchart: Terminator 1" o:spid="_x0000_s1026" type="#_x0000_t116" style="position:absolute;margin-left:14.6pt;margin-top:9.4pt;width:93pt;height:48pt;z-index:251657216;visibility:visible;mso-wrap-style:square;mso-wrap-distance-left:9pt;mso-wrap-distance-top:0;mso-wrap-distance-right:9pt;mso-wrap-distance-bottom:0;mso-position-horizontal:absolute;mso-position-horizontal-relative:text;mso-position-vertical:absolute;mso-position-vertical-relative:text;v-text-anchor:middle" o:gfxdata="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" fillcolor="#5b9bd5 [3204]" strokecolor="#1f4d78 [1604]" strokeweight="1pt"/>
+                    <v:shape w14:anchorId="13AE5CAA" id="Flowchart: Terminator 1" o:spid="_x0000_s1026" type="#_x0000_t116" style="position:absolute;margin-left:14.6pt;margin-top:9.4pt;width:93pt;height:48pt;z-index:251657216;visibility:visible;mso-wrap-style:square;mso-wrap-distance-left:9pt;mso-wrap-distance-top:0;mso-wrap-distance-right:9pt;mso-wrap-distance-bottom:0;mso-position-horizontal:absolute;mso-position-horizontal-relative:text;mso-position-vertical:absolute;mso-position-vertical-relative:text;v-text-anchor:middle" o:gfxdata="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" fillcolor="#5b9bd5 [3204]" strokecolor="#1f4d78 [1604]" strokeweight="1pt"/>
                   </w:pict>
                 </mc:Fallback>
               </mc:AlternateContent>
@@ -6852,7 +9439,7 @@
                 </mc:Choice>
                 <mc:Fallback>
                   <w:pict>
-                    <v:rect w14:anchorId="200CD9B5" id="Rectangle 2" o:spid="_x0000_s1026" style="position:absolute;margin-left:4.1pt;margin-top:3.3pt;width:117.75pt;height:71.25pt;z-index:251658240;visibility:visible;mso-wrap-style:square;mso-wrap-distance-left:9pt;mso-wrap-distance-top:0;mso-wrap-distance-right:9pt;mso-wrap-distance-bottom:0;mso-position-horizontal:absolute;mso-position-horizontal-relative:text;mso-position-vertical:absolute;mso-position-vertical-relative:text;v-text-anchor:middle" o:gfxdata="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" fillcolor="#5b9bd5 [3204]" strokecolor="#1f4d78 [1604]" strokeweight="1pt"/>
+                    <v:rect w14:anchorId="2B39B197" id="Rectangle 2" o:spid="_x0000_s1026" style="position:absolute;margin-left:4.1pt;margin-top:3.3pt;width:117.75pt;height:71.25pt;z-index:251658240;visibility:visible;mso-wrap-style:square;mso-wrap-distance-left:9pt;mso-wrap-distance-top:0;mso-wrap-distance-right:9pt;mso-wrap-distance-bottom:0;mso-position-horizontal:absolute;mso-position-horizontal-relative:text;mso-position-vertical:absolute;mso-position-vertical-relative:text;v-text-anchor:middle" o:gfxdata="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" fillcolor="#5b9bd5 [3204]" strokecolor="#1f4d78 [1604]" strokeweight="1pt"/>
                   </w:pict>
                 </mc:Fallback>
               </mc:AlternateContent>
@@ -7063,7 +9650,7 @@
                 </mc:Choice>
                 <mc:Fallback>
                   <w:pict>
-                    <v:shapetype w14:anchorId="72914F38" id="_x0000_t114" coordsize="21600,21600" o:spt="114" path="m,20172v945,400,1887,628,2795,913c3587,21312,4342,21370,5060,21597v2037,,2567,-227,3095,-285c8722,21197,9325,20970,9855,20800v490,-228,945,-400,1472,-740c11817,19887,12347,19660,12875,19375v567,-228,1095,-513,1700,-740c15177,18462,15782,18122,16537,17950v718,-113,1398,-398,2228,-513c19635,17437,20577,17322,21597,17322l21597,,,xe">
+                    <v:shapetype w14:anchorId="7F105803" id="_x0000_t114" coordsize="21600,21600" o:spt="114" path="m,20172v945,400,1887,628,2795,913c3587,21312,4342,21370,5060,21597v2037,,2567,-227,3095,-285c8722,21197,9325,20970,9855,20800v490,-228,945,-400,1472,-740c11817,19887,12347,19660,12875,19375v567,-228,1095,-513,1700,-740c15177,18462,15782,18122,16537,17950v718,-113,1398,-398,2228,-513c19635,17437,20577,17322,21597,17322l21597,,,xe">
                       <v:stroke joinstyle="miter"/>
                       <v:path o:connecttype="custom" o:connectlocs="10800,0;0,10800;10800,20400;21600,10800" textboxrect="0,0,21600,17322"/>
                     </v:shapetype>
@@ -7269,7 +9856,7 @@
                 </mc:Choice>
                 <mc:Fallback>
                   <w:pict>
-                    <v:shapetype w14:anchorId="26ADA38D" id="_x0000_t115" coordsize="21600,21600" o:spt="115" path="m,20465v810,317,1620,452,2397,725c3077,21325,3790,21417,4405,21597v1620,,2202,-180,2657,-272c7580,21280,8002,21010,8455,20917v422,-135,810,-405,1327,-542c10205,20150,10657,19967,11080,19742v517,-182,970,-407,1425,-590c13087,19017,13605,18745,14255,18610v615,-180,1262,-318,1942,-408c16975,18202,17785,18022,18595,18022r,-1670l19192,16252r808,l20000,14467r722,-75l21597,14392,21597,,2972,r,1815l1532,1815r,1860l,3675,,20465xem1532,3675nfl18595,3675r,12677em2972,1815nfl20000,1815r,12652e">
+                    <v:shapetype w14:anchorId="54DE776F" id="_x0000_t115" coordsize="21600,21600" o:spt="115" path="m,20465v810,317,1620,452,2397,725c3077,21325,3790,21417,4405,21597v1620,,2202,-180,2657,-272c7580,21280,8002,21010,8455,20917v422,-135,810,-405,1327,-542c10205,20150,10657,19967,11080,19742v517,-182,970,-407,1425,-590c13087,19017,13605,18745,14255,18610v615,-180,1262,-318,1942,-408c16975,18202,17785,18022,18595,18022r,-1670l19192,16252r808,l20000,14467r722,-75l21597,14392,21597,,2972,r,1815l1532,1815r,1860l,3675,,20465xem1532,3675nfl18595,3675r,12677em2972,1815nfl20000,1815r,12652e">
                       <v:stroke joinstyle="miter"/>
                       <v:path o:extrusionok="f" o:connecttype="custom" o:connectlocs="10800,0;0,10800;10800,19890;21600,10800" textboxrect="0,3675,18595,18022"/>
                     </v:shapetype>
@@ -7466,7 +10053,7 @@
                 </mc:Choice>
                 <mc:Fallback>
                   <w:pict>
-                    <v:shape w14:anchorId="492F7921" id="Flowchart: Decision 6" o:spid="_x0000_s1026" type="#_x0000_t110" style="position:absolute;margin-left:5.6pt;margin-top:9.4pt;width:102pt;height:64.5pt;z-index:251661312;visibility:visible;mso-wrap-style:square;mso-wrap-distance-left:9pt;mso-wrap-distance-top:0;mso-wrap-distance-right:9pt;mso-wrap-distance-bottom:0;mso-position-horizontal:absolute;mso-position-horizontal-relative:text;mso-position-vertical:absolute;mso-position-vertical-relative:text;v-text-anchor:middle" o:gfxdata="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" fillcolor="#5b9bd5 [3204]" strokecolor="#1f4d78 [1604]" strokeweight="1pt"/>
+                    <v:shape w14:anchorId="2291B8E9" id="Flowchart: Decision 6" o:spid="_x0000_s1026" type="#_x0000_t110" style="position:absolute;margin-left:5.6pt;margin-top:9.4pt;width:102pt;height:64.5pt;z-index:251661312;visibility:visible;mso-wrap-style:square;mso-wrap-distance-left:9pt;mso-wrap-distance-top:0;mso-wrap-distance-right:9pt;mso-wrap-distance-bottom:0;mso-position-horizontal:absolute;mso-position-horizontal-relative:text;mso-position-vertical:absolute;mso-position-vertical-relative:text;v-text-anchor:middle" o:gfxdata="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" fillcolor="#5b9bd5 [3204]" strokecolor="#1f4d78 [1604]" strokeweight="1pt"/>
                   </w:pict>
                 </mc:Fallback>
               </mc:AlternateContent>
@@ -7668,7 +10255,7 @@
                 </mc:Choice>
                 <mc:Fallback>
                   <w:pict>
-                    <v:shapetype w14:anchorId="18E91F28" id="_x0000_t111" coordsize="21600,21600" o:spt="111" path="m4321,l21600,,17204,21600,,21600xe">
+                    <v:shapetype w14:anchorId="1E3ABE67" id="_x0000_t111" coordsize="21600,21600" o:spt="111" path="m4321,l21600,,17204,21600,,21600xe">
                       <v:stroke joinstyle="miter"/>
                       <v:path gradientshapeok="t" o:connecttype="custom" o:connectlocs="12961,0;10800,0;2161,10800;8602,21600;10800,21600;19402,10800" textboxrect="4321,0,17204,21600"/>
                     </v:shapetype>
@@ -7875,7 +10462,7 @@
                 </mc:Choice>
                 <mc:Fallback>
                   <w:pict>
-                    <v:shape w14:anchorId="588C07A7" id="Flowchart: Manual Input 8" o:spid="_x0000_s1026" type="#_x0000_t118" style="position:absolute;margin-left:23.6pt;margin-top:7.05pt;width:109.5pt;height:84pt;z-index:251663360;visibility:visible;mso-wrap-style:square;mso-wrap-distance-left:9pt;mso-wrap-distance-top:0;mso-wrap-distance-right:9pt;mso-wrap-distance-bottom:0;mso-position-horizontal:absolute;mso-position-horizontal-relative:text;mso-position-vertical:absolute;mso-position-vertical-relative:text;v-text-anchor:middle" o:gfxdata="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" fillcolor="#5b9bd5 [3204]" strokecolor="#1f4d78 [1604]" strokeweight="1pt"/>
+                    <v:shape w14:anchorId="7CE14D42" id="Flowchart: Manual Input 8" o:spid="_x0000_s1026" type="#_x0000_t118" style="position:absolute;margin-left:23.6pt;margin-top:7.05pt;width:109.5pt;height:84pt;z-index:251663360;visibility:visible;mso-wrap-style:square;mso-wrap-distance-left:9pt;mso-wrap-distance-top:0;mso-wrap-distance-right:9pt;mso-wrap-distance-bottom:0;mso-position-horizontal:absolute;mso-position-horizontal-relative:text;mso-position-vertical:absolute;mso-position-vertical-relative:text;v-text-anchor:middle" o:gfxdata="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" fillcolor="#5b9bd5 [3204]" strokecolor="#1f4d78 [1604]" strokeweight="1pt"/>
                   </w:pict>
                 </mc:Fallback>
               </mc:AlternateContent>
@@ -8077,7 +10664,7 @@
                 </mc:Choice>
                 <mc:Fallback>
                   <w:pict>
-                    <v:shapetype w14:anchorId="5C3BEB2D" id="_x0000_t117" coordsize="21600,21600" o:spt="117" path="m4353,l17214,r4386,10800l17214,21600r-12861,l,10800xe">
+                    <v:shapetype w14:anchorId="05A08D26" id="_x0000_t117" coordsize="21600,21600" o:spt="117" path="m4353,l17214,r4386,10800l17214,21600r-12861,l,10800xe">
                       <v:stroke joinstyle="miter"/>
                       <v:path gradientshapeok="t" o:connecttype="rect" textboxrect="4353,0,17214,21600"/>
                     </v:shapetype>
@@ -8255,7 +10842,7 @@
                 </mc:Choice>
                 <mc:Fallback>
                   <w:pict>
-                    <v:shapetype w14:anchorId="740AAB0F" id="_x0000_t120" coordsize="21600,21600" o:spt="120" path="m10800,qx,10800,10800,21600,21600,10800,10800,xe">
+                    <v:shapetype w14:anchorId="201B75A1" id="_x0000_t120" coordsize="21600,21600" o:spt="120" path="m10800,qx,10800,10800,21600,21600,10800,10800,xe">
                       <v:path gradientshapeok="t" o:connecttype="custom" o:connectlocs="10800,0;3163,3163;0,10800;3163,18437;10800,21600;18437,18437;21600,10800;18437,3163" textboxrect="3163,3163,18437,18437"/>
                     </v:shapetype>
                     <v:shape id="Flowchart: Connector 11" o:spid="_x0000_s1026" type="#_x0000_t120" style="position:absolute;margin-left:12.35pt;margin-top:10.95pt;width:65.25pt;height:68.25pt;z-index:251665408;visibility:visible;mso-wrap-style:square;mso-wrap-distance-left:9pt;mso-wrap-distance-top:0;mso-wrap-distance-right:9pt;mso-wrap-distance-bottom:0;mso-position-horizontal:absolute;mso-position-horizontal-relative:text;mso-position-vertical:absolute;mso-position-vertical-relative:text;v-text-anchor:middle" o:gfxdata="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" fillcolor="#5b9bd5 [3204]" strokecolor="#1f4d78 [1604]" strokeweight="1pt">
@@ -8486,7 +11073,7 @@
                 </mc:Choice>
                 <mc:Fallback>
                   <w:pict>
-                    <v:shape w14:anchorId="11AE3B12" id="Flowchart: Or 12" o:spid="_x0000_s1026" type="#_x0000_t124" style="position:absolute;margin-left:9.95pt;margin-top:7.55pt;width:26.25pt;height:24pt;z-index:251666432;visibility:visible;mso-wrap-style:square;mso-width-percent:0;mso-height-percent:0;mso-wrap-distance-left:9pt;mso-wrap-distance-top:0;mso-wrap-distance-right:9pt;mso-wrap-distance-bottom:0;mso-position-horizontal:absolute;mso-position-horizontal-relative:text;mso-position-vertical:absolute;mso-position-vertical-relative:text;mso-width-percent:0;mso-height-percent:0;mso-width-relative:margin;mso-height-relative:margin;v-text-anchor:middle" o:gfxdata="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" fillcolor="#5b9bd5 [3204]" strokecolor="#1f4d78 [1604]" strokeweight="1pt">
+                    <v:shape w14:anchorId="058B26FD" id="Flowchart: Or 12" o:spid="_x0000_s1026" type="#_x0000_t124" style="position:absolute;margin-left:9.95pt;margin-top:7.55pt;width:26.25pt;height:24pt;z-index:251666432;visibility:visible;mso-wrap-style:square;mso-width-percent:0;mso-height-percent:0;mso-wrap-distance-left:9pt;mso-wrap-distance-top:0;mso-wrap-distance-right:9pt;mso-wrap-distance-bottom:0;mso-position-horizontal:absolute;mso-position-horizontal-relative:text;mso-position-vertical:absolute;mso-position-vertical-relative:text;mso-width-percent:0;mso-height-percent:0;mso-width-relative:margin;mso-height-relative:margin;v-text-anchor:middle" o:gfxdata="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" fillcolor="#5b9bd5 [3204]" strokecolor="#1f4d78 [1604]" strokeweight="1pt">
                       <v:stroke joinstyle="miter"/>
                     </v:shape>
                   </w:pict>
@@ -8717,10 +11304,7 @@
                 </mc:Choice>
                 <mc:Fallback>
                   <w:pict>
-                    <v:shapetype w14:anchorId="4B4FDF76" id="_x0000_t123" coordsize="21600,21600" o:spt="123" path="m10800,qx,10800,10800,21600,21600,10800,10800,xem3163,3163nfl18437,18437em3163,18437nfl18437,3163e">
-                      <v:path o:extrusionok="f" gradientshapeok="t" o:connecttype="custom" o:connectlocs="10800,0;3163,3163;0,10800;3163,18437;10800,21600;18437,18437;21600,10800;18437,3163" textboxrect="3163,3163,18437,18437"/>
-                    </v:shapetype>
-                    <v:shape id="Flowchart: Summing Junction 13" o:spid="_x0000_s1026" type="#_x0000_t123" style="position:absolute;margin-left:20.6pt;margin-top:7.75pt;width:62.25pt;height:70.5pt;z-index:251667456;visibility:visible;mso-wrap-style:square;mso-wrap-distance-left:9pt;mso-wrap-distance-top:0;mso-wrap-distance-right:9pt;mso-wrap-distance-bottom:0;mso-position-horizontal:absolute;mso-position-horizontal-relative:text;mso-position-vertical:absolute;mso-position-vertical-relative:text;v-text-anchor:middle" o:gfxdata="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" fillcolor="#5b9bd5 [3204]" strokecolor="#1f4d78 [1604]" strokeweight="1pt">
+                    <v:shape w14:anchorId="64EF1CCD" id="Flowchart: Summing Junction 13" o:spid="_x0000_s1026" type="#_x0000_t123" style="position:absolute;margin-left:20.6pt;margin-top:7.75pt;width:62.25pt;height:70.5pt;z-index:251667456;visibility:visible;mso-wrap-style:square;mso-wrap-distance-left:9pt;mso-wrap-distance-top:0;mso-wrap-distance-right:9pt;mso-wrap-distance-bottom:0;mso-position-horizontal:absolute;mso-position-horizontal-relative:text;mso-position-vertical:absolute;mso-position-vertical-relative:text;v-text-anchor:middle" o:gfxdata="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" fillcolor="#5b9bd5 [3204]" strokecolor="#1f4d78 [1604]" strokeweight="1pt">
                       <v:stroke joinstyle="miter"/>
                     </v:shape>
                   </w:pict>
@@ -8950,7 +11534,7 @@
                 </mc:Choice>
                 <mc:Fallback>
                   <w:pict>
-                    <v:shapetype w14:anchorId="145623C1" id="_x0000_t128" coordsize="21600,21600" o:spt="128" path="m,l21600,,10800,21600xe">
+                    <v:shapetype w14:anchorId="55FDF09C" id="_x0000_t128" coordsize="21600,21600" o:spt="128" path="m,l21600,,10800,21600xe">
                       <v:stroke joinstyle="miter"/>
                       <v:path gradientshapeok="t" o:connecttype="custom" o:connectlocs="10800,0;5400,10800;10800,21600;16200,10800" textboxrect="5400,0,16200,10800"/>
                     </v:shapetype>
@@ -9138,7 +11722,7 @@
                 </mc:Choice>
                 <mc:Fallback>
                   <w:pict>
-                    <v:shapetype w14:anchorId="16671929" id="_x0000_t125" coordsize="21600,21600" o:spt="125" path="m21600,21600l,21600,21600,,,xe">
+                    <v:shapetype w14:anchorId="26AD3E79" id="_x0000_t125" coordsize="21600,21600" o:spt="125" path="m21600,21600l,21600,21600,,,xe">
                       <v:stroke joinstyle="miter"/>
                       <v:path o:extrusionok="f" gradientshapeok="t" o:connecttype="custom" o:connectlocs="10800,0;10800,10800;10800,21600" textboxrect="5400,5400,16200,16200"/>
                     </v:shapetype>
@@ -9362,7 +11946,7 @@
                 </mc:Choice>
                 <mc:Fallback>
                   <w:pict>
-                    <v:shapetype w14:anchorId="5958BE9B" id="_x0000_t126" coordsize="21600,21600" o:spt="126" path="m10800,l,10800,10800,21600,21600,10800xem,10800nfl21600,10800e">
+                    <v:shapetype w14:anchorId="3F5A706F" id="_x0000_t126" coordsize="21600,21600" o:spt="126" path="m10800,l,10800,10800,21600,21600,10800xem,10800nfl21600,10800e">
                       <v:stroke joinstyle="miter"/>
                       <v:path o:extrusionok="f" gradientshapeok="t" o:connecttype="rect" textboxrect="5400,5400,16200,16200"/>
                     </v:shapetype>
@@ -9568,7 +12152,7 @@
                 </mc:Choice>
                 <mc:Fallback>
                   <w:pict>
-                    <v:shapetype w14:anchorId="7F1FEFA8" id="_x0000_t112" coordsize="21600,21600" o:spt="112" path="m,l,21600r21600,l21600,xem2610,nfl2610,21600em18990,nfl18990,21600e">
+                    <v:shapetype w14:anchorId="2DDD9F90" id="_x0000_t112" coordsize="21600,21600" o:spt="112" path="m,l,21600r21600,l21600,xem2610,nfl2610,21600em18990,nfl18990,21600e">
                       <v:stroke joinstyle="miter"/>
                       <v:path o:extrusionok="f" gradientshapeok="t" o:connecttype="rect" textboxrect="2610,0,18990,21600"/>
                     </v:shapetype>
@@ -9765,7 +12349,7 @@
                 </mc:Choice>
                 <mc:Fallback>
                   <w:pict>
-                    <v:shapetype w14:anchorId="35ED4FF5" id="_x0000_t119" coordsize="21600,21600" o:spt="119" path="m,l21600,,17240,21600r-12880,xe">
+                    <v:shapetype w14:anchorId="4B9551FA" id="_x0000_t119" coordsize="21600,21600" o:spt="119" path="m,l21600,,17240,21600r-12880,xe">
                       <v:stroke joinstyle="miter"/>
                       <v:path gradientshapeok="t" o:connecttype="custom" o:connectlocs="10800,0;2180,10800;10800,21600;19420,10800" textboxrect="4321,0,17204,21600"/>
                     </v:shapetype>
@@ -9971,7 +12555,7 @@
                 </mc:Choice>
                 <mc:Fallback>
                   <w:pict>
-                    <v:shape w14:anchorId="10A63389" id="Snip Same Side Corner Rectangle 21" o:spid="_x0000_s1026" style="position:absolute;margin-left:8.6pt;margin-top:5.85pt;width:118.5pt;height:78.75pt;z-index:251673600;visibility:visible;mso-wrap-style:square;mso-wrap-distance-left:9pt;mso-wrap-distance-top:0;mso-wrap-distance-right:9pt;mso-wrap-distance-bottom:0;mso-position-horizontal:absolute;mso-position-horizontal-relative:text;mso-position-vertical:absolute;mso-position-vertical-relative:text;v-text-anchor:middle" coordsize="1504950,1000125" o:gfxdata="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" path="m166691,l1338259,r166691,166691l1504950,1000125r,l,1000125r,l,166691,166691,xe" fillcolor="#5b9bd5 [3204]" strokecolor="#1f4d78 [1604]" strokeweight="1pt">
+                    <v:shape w14:anchorId="177D968C" id="Snip Same Side Corner Rectangle 21" o:spid="_x0000_s1026" style="position:absolute;margin-left:8.6pt;margin-top:5.85pt;width:118.5pt;height:78.75pt;z-index:251673600;visibility:visible;mso-wrap-style:square;mso-wrap-distance-left:9pt;mso-wrap-distance-top:0;mso-wrap-distance-right:9pt;mso-wrap-distance-bottom:0;mso-position-horizontal:absolute;mso-position-horizontal-relative:text;mso-position-vertical:absolute;mso-position-vertical-relative:text;v-text-anchor:middle" coordsize="1504950,1000125" o:gfxdata="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" path="m166691,l1338259,r166691,166691l1504950,1000125r,l,1000125r,l,166691,166691,xe" fillcolor="#5b9bd5 [3204]" strokecolor="#1f4d78 [1604]" strokeweight="1pt">
                       <v:stroke joinstyle="miter"/>
                       <v:path arrowok="t" o:connecttype="custom" o:connectlocs="166691,0;1338259,0;1504950,166691;1504950,1000125;1504950,1000125;0,1000125;0,1000125;0,166691;166691,0" o:connectangles="0,0,0,0,0,0,0,0,0"/>
                     </v:shape>
@@ -10185,7 +12769,7 @@
                 </mc:Choice>
                 <mc:Fallback>
                   <w:pict>
-                    <v:shapetype w14:anchorId="3ACEBBA9" id="_x0000_t135" coordsize="21600,21600" o:spt="135" path="m10800,qx21600,10800,10800,21600l,21600,,xe">
+                    <v:shapetype w14:anchorId="35126535" id="_x0000_t135" coordsize="21600,21600" o:spt="135" path="m10800,qx21600,10800,10800,21600l,21600,,xe">
                       <v:stroke joinstyle="miter"/>
                       <v:path gradientshapeok="t" o:connecttype="rect" textboxrect="0,3163,18437,18437"/>
                     </v:shapetype>
@@ -10382,7 +12966,7 @@
                 </mc:Choice>
                 <mc:Fallback>
                   <w:pict>
-                    <v:shapetype w14:anchorId="368E4CCC" id="_x0000_t130" coordsize="21600,21600" o:spt="130" path="m3600,21597c2662,21202,1837,20075,1087,18440,487,16240,75,13590,,10770,75,8007,487,5412,1087,3045,1837,1465,2662,337,3600,l21597,v-937,337,-1687,1465,-2512,3045c18485,5412,18072,8007,17997,10770v75,2820,488,5470,1088,7670c19910,20075,20660,21202,21597,21597xe">
+                    <v:shapetype w14:anchorId="581A3B48" id="_x0000_t130" coordsize="21600,21600" o:spt="130" path="m3600,21597c2662,21202,1837,20075,1087,18440,487,16240,75,13590,,10770,75,8007,487,5412,1087,3045,1837,1465,2662,337,3600,l21597,v-937,337,-1687,1465,-2512,3045c18485,5412,18072,8007,17997,10770v75,2820,488,5470,1088,7670c19910,20075,20660,21202,21597,21597xe">
                       <v:stroke joinstyle="miter"/>
                       <v:path gradientshapeok="t" o:connecttype="custom" o:connectlocs="10800,0;0,10800;10800,21600;17997,10800" textboxrect="3600,0,17997,21600"/>
                     </v:shapetype>
@@ -10588,7 +13172,7 @@
                 </mc:Choice>
                 <mc:Fallback>
                   <w:pict>
-                    <v:shapetype w14:anchorId="12D92A6A" id="_x0000_t132" coordsize="21600,21600" o:spt="132" path="m10800,qx,3391l,18209qy10800,21600,21600,18209l21600,3391qy10800,xem,3391nfqy10800,6782,21600,3391e">
+                    <v:shapetype w14:anchorId="0396AD34" id="_x0000_t132" coordsize="21600,21600" o:spt="132" path="m10800,qx,3391l,18209qy10800,21600,21600,18209l21600,3391qy10800,xem,3391nfqy10800,6782,21600,3391e">
                       <v:path o:extrusionok="f" gradientshapeok="t" o:connecttype="custom" o:connectlocs="10800,6782;10800,0;0,10800;10800,21600;21600,10800" o:connectangles="270,270,180,90,0" textboxrect="0,6782,21600,18209"/>
                     </v:shapetype>
                     <v:shape id="Flowchart: Magnetic Disk 24" o:spid="_x0000_s1026" type="#_x0000_t132" style="position:absolute;margin-left:23.6pt;margin-top:7.2pt;width:105.75pt;height:63pt;z-index:251676672;visibility:visible;mso-wrap-style:square;mso-wrap-distance-left:9pt;mso-wrap-distance-top:0;mso-wrap-distance-right:9pt;mso-wrap-distance-bottom:0;mso-position-horizontal:absolute;mso-position-horizontal-relative:text;mso-position-vertical:absolute;mso-position-vertical-relative:text;v-text-anchor:middle" o:gfxdata="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" fillcolor="#5b9bd5 [3204]" strokecolor="#1f4d78 [1604]" strokeweight="1pt">
@@ -10786,7 +13370,7 @@
                 </mc:Choice>
                 <mc:Fallback>
                   <w:pict>
-                    <v:shapetype w14:anchorId="182A14B6" id="_x0000_t113" coordsize="21600,21600" o:spt="113" path="m,l,21600r21600,l21600,xem4236,nfl4236,21600em,4236nfl21600,4236e">
+                    <v:shapetype w14:anchorId="34529219" id="_x0000_t113" coordsize="21600,21600" o:spt="113" path="m,l,21600r21600,l21600,xem4236,nfl4236,21600em,4236nfl21600,4236e">
                       <v:stroke joinstyle="miter"/>
                       <v:path o:extrusionok="f" gradientshapeok="t" o:connecttype="rect" textboxrect="4236,4236,21600,21600"/>
                     </v:shapetype>
@@ -11010,7 +13594,7 @@
                 </mc:Choice>
                 <mc:Fallback>
                   <w:pict>
-                    <v:shape w14:anchorId="2E5C7D41" id="Flowchart: Display 28" o:spid="_x0000_s1026" type="#_x0000_t134" style="position:absolute;margin-left:5.25pt;margin-top:2.25pt;width:130.4pt;height:55.25pt;z-index:251678720;visibility:visible;mso-wrap-style:square;mso-wrap-distance-left:9pt;mso-wrap-distance-top:0;mso-wrap-distance-right:9pt;mso-wrap-distance-bottom:0;mso-position-horizontal:absolute;mso-position-horizontal-relative:text;mso-position-vertical:absolute;mso-position-vertical-relative:text;v-text-anchor:middle" o:gfxdata="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" fillcolor="#5b9bd5 [3204]" strokecolor="#1f4d78 [1604]" strokeweight="1pt"/>
+                    <v:shape w14:anchorId="2DFBFB3B" id="Flowchart: Display 28" o:spid="_x0000_s1026" type="#_x0000_t134" style="position:absolute;margin-left:5.25pt;margin-top:2.25pt;width:130.4pt;height:55.25pt;z-index:251678720;visibility:visible;mso-wrap-style:square;mso-wrap-distance-left:9pt;mso-wrap-distance-top:0;mso-wrap-distance-right:9pt;mso-wrap-distance-bottom:0;mso-position-horizontal:absolute;mso-position-horizontal-relative:text;mso-position-vertical:absolute;mso-position-vertical-relative:text;v-text-anchor:middle" o:gfxdata="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" fillcolor="#5b9bd5 [3204]" strokecolor="#1f4d78 [1604]" strokeweight="1pt"/>
                   </w:pict>
                 </mc:Fallback>
               </mc:AlternateContent>
@@ -11151,7 +13735,7 @@
                           <pic:cNvPicPr/>
                         </pic:nvPicPr>
                         <pic:blipFill>
-                          <a:blip r:embed="rId4">
+                          <a:blip r:embed="rId5">
                             <a:extLst>
                               <a:ext uri="{28A0092B-C50C-407E-A947-70E740481C1C}">
                                 <a14:useLocalDpi xmlns:a14="http://schemas.microsoft.com/office/drawing/2010/main" val="0"/>
@@ -12019,4 +14603,16 @@
     </a:ext>
   </a:extLst>
 </a:theme>
+</file>
+
+<file path=customXml/item1.xml><?xml version="1.0" encoding="utf-8"?>
+<b:Sources xmlns:b="http://schemas.openxmlformats.org/officeDocument/2006/bibliography" xmlns="http://schemas.openxmlformats.org/officeDocument/2006/bibliography" SelectedStyle="\APASixthEditionOfficeOnline.xsl" StyleName="APA" Version="6"/>
+</file>
+
+<file path=customXml/itemProps1.xml><?xml version="1.0" encoding="utf-8"?>
+<ds:datastoreItem xmlns:ds="http://schemas.openxmlformats.org/officeDocument/2006/customXml" ds:itemID="{AAA07AFD-F5DB-4B95-9235-C6AB512C5A97}">
+  <ds:schemaRefs>
+    <ds:schemaRef ds:uri="http://schemas.openxmlformats.org/officeDocument/2006/bibliography"/>
+  </ds:schemaRefs>
+</ds:datastoreItem>
 </file>
</xml_diff>